<commit_message>
added an Explanation word document about how TCP/IP Client Server sockets work
</commit_message>
<xml_diff>
--- a/Explanation.docx
+++ b/Explanation.docx
@@ -14,6 +14,1056 @@
         </w:rPr>
         <w:t>Simple Client Server application</w:t>
       </w:r>
+      <w:r>
+        <w:rPr>
+          <w:lang w:val="en-US"/>
+        </w:rPr>
+        <w:t xml:space="preserve"> – based on </w:t>
+      </w:r>
+      <w:r>
+        <w:rPr>
+          <w:b/>
+          <w:bCs/>
+          <w:sz w:val="30"/>
+          <w:szCs w:val="30"/>
+          <w:lang w:val="en-US"/>
+        </w:rPr>
+        <w:t>TCP</w:t>
+      </w:r>
+      <w:r>
+        <w:rPr>
+          <w:sz w:val="30"/>
+          <w:szCs w:val="30"/>
+          <w:lang w:val="en-US"/>
+        </w:rPr>
+        <w:t xml:space="preserve"> </w:t>
+      </w:r>
+      <w:r>
+        <w:rPr>
+          <w:b/>
+          <w:bCs/>
+          <w:sz w:val="30"/>
+          <w:szCs w:val="30"/>
+          <w:lang w:val="en-US"/>
+        </w:rPr>
+        <w:t>/ IP</w:t>
+      </w:r>
+      <w:r>
+        <w:rPr>
+          <w:lang w:val="en-US"/>
+        </w:rPr>
+        <w:t xml:space="preserve"> Sockets</w:t>
+      </w:r>
+    </w:p>
+    <w:p>
+      <w:pPr>
+        <w:rPr>
+          <w:lang w:val="en-US"/>
+        </w:rPr>
+      </w:pPr>
+      <w:r>
+        <w:rPr>
+          <w:lang w:val="en-US"/>
+        </w:rPr>
+        <w:drawing>
+          <wp:anchor distT="0" distB="0" distL="114300" distR="114300" simplePos="0" relativeHeight="251658240" behindDoc="0" locked="0" layoutInCell="1" allowOverlap="1" wp14:anchorId="538F6CDF" wp14:editId="5A792AB9">
+            <wp:simplePos x="0" y="0"/>
+            <wp:positionH relativeFrom="column">
+              <wp:posOffset>-731520</wp:posOffset>
+            </wp:positionH>
+            <wp:positionV relativeFrom="paragraph">
+              <wp:posOffset>296545</wp:posOffset>
+            </wp:positionV>
+            <wp:extent cx="7099935" cy="4444365"/>
+            <wp:effectExtent l="0" t="0" r="5715" b="0"/>
+            <wp:wrapSquare wrapText="bothSides"/>
+            <wp:docPr id="2000598608" name="Picture 1"/>
+            <wp:cNvGraphicFramePr>
+              <a:graphicFrameLocks xmlns:a="http://schemas.openxmlformats.org/drawingml/2006/main" noChangeAspect="1"/>
+            </wp:cNvGraphicFramePr>
+            <a:graphic xmlns:a="http://schemas.openxmlformats.org/drawingml/2006/main">
+              <a:graphicData uri="http://schemas.openxmlformats.org/drawingml/2006/picture">
+                <pic:pic xmlns:pic="http://schemas.openxmlformats.org/drawingml/2006/picture">
+                  <pic:nvPicPr>
+                    <pic:cNvPr id="2000598608" name=""/>
+                    <pic:cNvPicPr/>
+                  </pic:nvPicPr>
+                  <pic:blipFill>
+                    <a:blip r:embed="rId5">
+                      <a:extLst>
+                        <a:ext uri="{28A0092B-C50C-407E-A947-70E740481C1C}">
+                          <a14:useLocalDpi xmlns:a14="http://schemas.microsoft.com/office/drawing/2010/main" val="0"/>
+                        </a:ext>
+                      </a:extLst>
+                    </a:blip>
+                    <a:stretch>
+                      <a:fillRect/>
+                    </a:stretch>
+                  </pic:blipFill>
+                  <pic:spPr>
+                    <a:xfrm>
+                      <a:off x="0" y="0"/>
+                      <a:ext cx="7099935" cy="4444365"/>
+                    </a:xfrm>
+                    <a:prstGeom prst="rect">
+                      <a:avLst/>
+                    </a:prstGeom>
+                  </pic:spPr>
+                </pic:pic>
+              </a:graphicData>
+            </a:graphic>
+            <wp14:sizeRelH relativeFrom="margin">
+              <wp14:pctWidth>0</wp14:pctWidth>
+            </wp14:sizeRelH>
+            <wp14:sizeRelV relativeFrom="margin">
+              <wp14:pctHeight>0</wp14:pctHeight>
+            </wp14:sizeRelV>
+          </wp:anchor>
+        </w:drawing>
+      </w:r>
+      <w:r>
+        <w:rPr>
+          <w:lang w:val="en-US"/>
+        </w:rPr>
+        <w:t xml:space="preserve">This is a block diagram of the task: </w:t>
+      </w:r>
+    </w:p>
+    <w:p>
+      <w:pPr>
+        <w:rPr>
+          <w:lang w:val="en-US"/>
+        </w:rPr>
+      </w:pPr>
+    </w:p>
+    <w:p>
+      <w:pPr>
+        <w:rPr>
+          <w:b/>
+          <w:bCs/>
+          <w:lang w:val="en-US"/>
+        </w:rPr>
+      </w:pPr>
+      <w:r>
+        <w:rPr>
+          <w:b/>
+          <w:bCs/>
+          <w:lang w:val="en-US"/>
+        </w:rPr>
+        <w:t xml:space="preserve">TCP </w:t>
+      </w:r>
+      <w:r>
+        <w:rPr>
+          <w:b/>
+          <w:bCs/>
+          <w:lang w:val="en-US"/>
+        </w:rPr>
+        <w:t xml:space="preserve">sockets: </w:t>
+      </w:r>
+    </w:p>
+    <w:p>
+      <w:pPr>
+        <w:rPr>
+          <w:lang w:val="en-US"/>
+        </w:rPr>
+      </w:pPr>
+      <w:r>
+        <w:rPr>
+          <w:lang w:val="en-US"/>
+        </w:rPr>
+        <w:t xml:space="preserve">TCP </w:t>
+      </w:r>
+      <w:r>
+        <w:rPr>
+          <w:lang w:val="en-US"/>
+        </w:rPr>
+        <w:t xml:space="preserve">– Transfer Control Protocol </w:t>
+      </w:r>
+      <w:r>
+        <w:rPr>
+          <w:lang w:val="en-US"/>
+        </w:rPr>
+        <w:t xml:space="preserve">- </w:t>
+      </w:r>
+      <w:r>
+        <w:rPr>
+          <w:lang w:val="en-US"/>
+        </w:rPr>
+        <w:t xml:space="preserve">Reliable network protocol: </w:t>
+      </w:r>
+    </w:p>
+    <w:p>
+      <w:pPr>
+        <w:pStyle w:val="ListParagraph"/>
+        <w:numPr>
+          <w:ilvl w:val="0"/>
+          <w:numId w:val="2"/>
+        </w:numPr>
+        <w:rPr>
+          <w:lang w:val="en-US"/>
+        </w:rPr>
+      </w:pPr>
+      <w:r>
+        <w:rPr>
+          <w:lang w:val="en-US"/>
+        </w:rPr>
+        <w:t xml:space="preserve">Will be created a </w:t>
+      </w:r>
+      <w:r>
+        <w:rPr>
+          <w:b/>
+          <w:bCs/>
+          <w:color w:val="A02B93" w:themeColor="accent5"/>
+          <w:lang w:val="en-US"/>
+        </w:rPr>
+        <w:t>socket</w:t>
+      </w:r>
+      <w:r>
+        <w:rPr>
+          <w:color w:val="A02B93" w:themeColor="accent5"/>
+          <w:lang w:val="en-US"/>
+        </w:rPr>
+        <w:t xml:space="preserve"> </w:t>
+      </w:r>
+      <w:r>
+        <w:rPr>
+          <w:lang w:val="en-US"/>
+        </w:rPr>
+        <w:t xml:space="preserve">between Client and Server </w:t>
+      </w:r>
+    </w:p>
+    <w:p>
+      <w:pPr>
+        <w:pStyle w:val="ListParagraph"/>
+        <w:numPr>
+          <w:ilvl w:val="0"/>
+          <w:numId w:val="2"/>
+        </w:numPr>
+        <w:rPr>
+          <w:lang w:val="en-US"/>
+        </w:rPr>
+      </w:pPr>
+      <w:r>
+        <w:rPr>
+          <w:lang w:val="en-US"/>
+        </w:rPr>
+        <w:t xml:space="preserve">This </w:t>
+      </w:r>
+      <w:r>
+        <w:rPr>
+          <w:b/>
+          <w:bCs/>
+          <w:color w:val="A02B93" w:themeColor="accent5"/>
+          <w:lang w:val="en-US"/>
+        </w:rPr>
+        <w:t>socket</w:t>
+      </w:r>
+      <w:r>
+        <w:rPr>
+          <w:color w:val="A02B93" w:themeColor="accent5"/>
+          <w:lang w:val="en-US"/>
+        </w:rPr>
+        <w:t xml:space="preserve"> </w:t>
+      </w:r>
+      <w:r>
+        <w:rPr>
+          <w:lang w:val="en-US"/>
+        </w:rPr>
+        <w:t xml:space="preserve">will be </w:t>
+      </w:r>
+      <w:r>
+        <w:rPr>
+          <w:b/>
+          <w:bCs/>
+          <w:lang w:val="en-US"/>
+        </w:rPr>
+        <w:t>opened</w:t>
+      </w:r>
+      <w:r>
+        <w:rPr>
+          <w:lang w:val="en-US"/>
+        </w:rPr>
+        <w:t xml:space="preserve"> and </w:t>
+      </w:r>
+      <w:r>
+        <w:rPr>
+          <w:b/>
+          <w:bCs/>
+          <w:lang w:val="en-US"/>
+        </w:rPr>
+        <w:t>used</w:t>
+      </w:r>
+      <w:r>
+        <w:rPr>
+          <w:lang w:val="en-US"/>
+        </w:rPr>
+        <w:t xml:space="preserve"> during </w:t>
+      </w:r>
+      <w:r>
+        <w:rPr>
+          <w:lang w:val="en-US"/>
+        </w:rPr>
+        <w:t xml:space="preserve">the </w:t>
+      </w:r>
+      <w:r>
+        <w:rPr>
+          <w:lang w:val="en-US"/>
+        </w:rPr>
+        <w:t>entire connection session</w:t>
+      </w:r>
+      <w:r>
+        <w:rPr>
+          <w:lang w:val="en-US"/>
+        </w:rPr>
+        <w:t xml:space="preserve"> with the</w:t>
+      </w:r>
+      <w:r>
+        <w:rPr>
+          <w:b/>
+          <w:bCs/>
+          <w:lang w:val="en-US"/>
+        </w:rPr>
+        <w:t xml:space="preserve"> server.</w:t>
+      </w:r>
+      <w:r>
+        <w:rPr>
+          <w:b/>
+          <w:bCs/>
+          <w:lang w:val="en-US"/>
+        </w:rPr>
+        <w:t xml:space="preserve"> </w:t>
+      </w:r>
+      <w:r>
+        <w:rPr>
+          <w:lang w:val="en-US"/>
+        </w:rPr>
+        <w:t xml:space="preserve">Both Client and the Server must create </w:t>
+      </w:r>
+      <w:r>
+        <w:rPr>
+          <w:lang w:val="en-US"/>
+        </w:rPr>
+        <w:t xml:space="preserve">a </w:t>
+      </w:r>
+      <w:r>
+        <w:rPr>
+          <w:lang w:val="en-US"/>
+        </w:rPr>
+        <w:t>socket and must</w:t>
+      </w:r>
+      <w:r>
+        <w:rPr>
+          <w:lang w:val="en-US"/>
+        </w:rPr>
+        <w:t xml:space="preserve"> make</w:t>
+      </w:r>
+      <w:r>
+        <w:rPr>
+          <w:lang w:val="en-US"/>
+        </w:rPr>
+        <w:t xml:space="preserve"> </w:t>
+      </w:r>
+      <w:r>
+        <w:rPr>
+          <w:lang w:val="en-US"/>
+        </w:rPr>
+        <w:t xml:space="preserve">a </w:t>
+      </w:r>
+      <w:r>
+        <w:rPr>
+          <w:lang w:val="en-US"/>
+        </w:rPr>
+        <w:t>connect</w:t>
+      </w:r>
+      <w:r>
+        <w:rPr>
+          <w:lang w:val="en-US"/>
+        </w:rPr>
+        <w:t>ion</w:t>
+      </w:r>
+      <w:r>
+        <w:rPr>
+          <w:lang w:val="en-US"/>
+        </w:rPr>
+        <w:t xml:space="preserve">. </w:t>
+      </w:r>
+    </w:p>
+    <w:p>
+      <w:pPr>
+        <w:pStyle w:val="ListParagraph"/>
+        <w:numPr>
+          <w:ilvl w:val="0"/>
+          <w:numId w:val="2"/>
+        </w:numPr>
+        <w:rPr>
+          <w:lang w:val="en-US"/>
+        </w:rPr>
+      </w:pPr>
+      <w:r>
+        <w:rPr>
+          <w:lang w:val="en-US"/>
+        </w:rPr>
+        <w:t xml:space="preserve">Client uses </w:t>
+      </w:r>
+      <w:proofErr w:type="spellStart"/>
+      <w:r>
+        <w:rPr>
+          <w:lang w:val="en-US"/>
+        </w:rPr>
+        <w:t>api</w:t>
+      </w:r>
+      <w:proofErr w:type="spellEnd"/>
+      <w:r>
+        <w:rPr>
+          <w:lang w:val="en-US"/>
+        </w:rPr>
+        <w:t xml:space="preserve">: </w:t>
+      </w:r>
+      <w:r>
+        <w:rPr>
+          <w:b/>
+          <w:bCs/>
+          <w:lang w:val="en-US"/>
+        </w:rPr>
+        <w:t>connect</w:t>
+      </w:r>
+      <w:r>
+        <w:rPr>
+          <w:b/>
+          <w:bCs/>
+          <w:lang w:val="en-US"/>
+        </w:rPr>
+        <w:t>()</w:t>
+      </w:r>
+    </w:p>
+    <w:p>
+      <w:pPr>
+        <w:pStyle w:val="ListParagraph"/>
+        <w:numPr>
+          <w:ilvl w:val="0"/>
+          <w:numId w:val="2"/>
+        </w:numPr>
+        <w:rPr>
+          <w:lang w:val="en-US"/>
+        </w:rPr>
+      </w:pPr>
+      <w:r>
+        <w:rPr>
+          <w:lang w:val="en-US"/>
+        </w:rPr>
+        <w:t xml:space="preserve">Server uses </w:t>
+      </w:r>
+      <w:proofErr w:type="spellStart"/>
+      <w:r>
+        <w:rPr>
+          <w:lang w:val="en-US"/>
+        </w:rPr>
+        <w:t>api</w:t>
+      </w:r>
+      <w:proofErr w:type="spellEnd"/>
+      <w:r>
+        <w:rPr>
+          <w:lang w:val="en-US"/>
+        </w:rPr>
+        <w:t xml:space="preserve">: </w:t>
+      </w:r>
+      <w:r>
+        <w:rPr>
+          <w:lang w:val="en-US"/>
+        </w:rPr>
+        <w:t xml:space="preserve"> </w:t>
+      </w:r>
+      <w:r>
+        <w:rPr>
+          <w:b/>
+          <w:bCs/>
+          <w:lang w:val="en-US"/>
+        </w:rPr>
+        <w:t>accept()</w:t>
+      </w:r>
+      <w:r>
+        <w:rPr>
+          <w:lang w:val="en-US"/>
+        </w:rPr>
+        <w:t xml:space="preserve"> which is blocking till the client side is connected. Server sets number of clients it is ready to serv. </w:t>
+      </w:r>
+    </w:p>
+    <w:p>
+      <w:pPr>
+        <w:pStyle w:val="ListParagraph"/>
+        <w:rPr>
+          <w:lang w:val="en-US"/>
+        </w:rPr>
+      </w:pPr>
+    </w:p>
+    <w:p>
+      <w:pPr>
+        <w:pStyle w:val="ListParagraph"/>
+        <w:numPr>
+          <w:ilvl w:val="0"/>
+          <w:numId w:val="2"/>
+        </w:numPr>
+        <w:rPr>
+          <w:lang w:val="en-US"/>
+        </w:rPr>
+      </w:pPr>
+      <w:r>
+        <w:rPr>
+          <w:lang w:val="en-US"/>
+        </w:rPr>
+        <w:t xml:space="preserve">All the IP packets will ride on this </w:t>
+      </w:r>
+      <w:r>
+        <w:rPr>
+          <w:lang w:val="en-US"/>
+        </w:rPr>
+        <w:t>same</w:t>
+      </w:r>
+      <w:r>
+        <w:rPr>
+          <w:b/>
+          <w:bCs/>
+          <w:lang w:val="en-US"/>
+        </w:rPr>
+        <w:t xml:space="preserve"> </w:t>
+      </w:r>
+      <w:r>
+        <w:rPr>
+          <w:b/>
+          <w:bCs/>
+          <w:color w:val="A02B93" w:themeColor="accent5"/>
+          <w:lang w:val="en-US"/>
+        </w:rPr>
+        <w:t>socket</w:t>
+      </w:r>
+      <w:r>
+        <w:rPr>
+          <w:color w:val="A02B93" w:themeColor="accent5"/>
+          <w:lang w:val="en-US"/>
+        </w:rPr>
+        <w:t xml:space="preserve"> </w:t>
+      </w:r>
+    </w:p>
+    <w:p>
+      <w:pPr>
+        <w:pStyle w:val="ListParagraph"/>
+        <w:numPr>
+          <w:ilvl w:val="0"/>
+          <w:numId w:val="2"/>
+        </w:numPr>
+        <w:rPr>
+          <w:lang w:val="en-US"/>
+        </w:rPr>
+      </w:pPr>
+      <w:r>
+        <w:rPr>
+          <w:lang w:val="en-US"/>
+        </w:rPr>
+        <w:t xml:space="preserve">Client will expect to receive response messages – will be sure that these messages are sent (on this same </w:t>
+      </w:r>
+      <w:r>
+        <w:rPr>
+          <w:b/>
+          <w:bCs/>
+          <w:color w:val="A02B93" w:themeColor="accent5"/>
+          <w:lang w:val="en-US"/>
+        </w:rPr>
+        <w:t>socket</w:t>
+      </w:r>
+      <w:r>
+        <w:rPr>
+          <w:lang w:val="en-US"/>
+        </w:rPr>
+        <w:t xml:space="preserve">) from Server that he </w:t>
+      </w:r>
+      <w:r>
+        <w:rPr>
+          <w:lang w:val="en-US"/>
+        </w:rPr>
+        <w:t>knows</w:t>
+      </w:r>
+      <w:r>
+        <w:rPr>
+          <w:lang w:val="en-US"/>
+        </w:rPr>
+        <w:t xml:space="preserve"> and that he connected at the beginning of the session. </w:t>
+      </w:r>
+    </w:p>
+    <w:p>
+      <w:pPr>
+        <w:pStyle w:val="ListParagraph"/>
+        <w:numPr>
+          <w:ilvl w:val="0"/>
+          <w:numId w:val="2"/>
+        </w:numPr>
+        <w:rPr>
+          <w:lang w:val="en-US"/>
+        </w:rPr>
+      </w:pPr>
+      <w:r>
+        <w:rPr>
+          <w:lang w:val="en-US"/>
+        </w:rPr>
+        <w:lastRenderedPageBreak/>
+        <w:t xml:space="preserve">Client and server are 2 stable (same) partners during the entire session, Client can be sure that Server will not be replaced. </w:t>
+      </w:r>
+    </w:p>
+    <w:p>
+      <w:pPr>
+        <w:pStyle w:val="ListParagraph"/>
+        <w:numPr>
+          <w:ilvl w:val="0"/>
+          <w:numId w:val="2"/>
+        </w:numPr>
+        <w:rPr>
+          <w:lang w:val="en-US"/>
+        </w:rPr>
+      </w:pPr>
+      <w:r>
+        <w:rPr>
+          <w:lang w:val="en-US"/>
+        </w:rPr>
+        <w:t xml:space="preserve">That is why when </w:t>
+      </w:r>
+      <w:r>
+        <w:rPr>
+          <w:b/>
+          <w:bCs/>
+          <w:color w:val="A02B93" w:themeColor="accent5"/>
+          <w:lang w:val="en-US"/>
+        </w:rPr>
+        <w:t>socket</w:t>
+      </w:r>
+      <w:r>
+        <w:rPr>
+          <w:color w:val="A02B93" w:themeColor="accent5"/>
+          <w:lang w:val="en-US"/>
+        </w:rPr>
+        <w:t xml:space="preserve"> </w:t>
+      </w:r>
+      <w:r>
+        <w:rPr>
+          <w:lang w:val="en-US"/>
+        </w:rPr>
+        <w:t xml:space="preserve">is of type TCP both Client and server must create a connection between them and then use this connection for sending / receiving messages. TCP is </w:t>
+      </w:r>
+      <w:r>
+        <w:rPr>
+          <w:lang w:val="en-US"/>
+        </w:rPr>
+        <w:t xml:space="preserve">a </w:t>
+      </w:r>
+      <w:r>
+        <w:rPr>
+          <w:b/>
+          <w:bCs/>
+          <w:lang w:val="en-US"/>
+        </w:rPr>
+        <w:t>reliable</w:t>
+      </w:r>
+      <w:r>
+        <w:rPr>
+          <w:lang w:val="en-US"/>
+        </w:rPr>
+        <w:t xml:space="preserve"> p</w:t>
+      </w:r>
+      <w:r>
+        <w:rPr>
+          <w:lang w:val="en-US"/>
+        </w:rPr>
+        <w:t>r</w:t>
+      </w:r>
+      <w:r>
+        <w:rPr>
+          <w:lang w:val="en-US"/>
+        </w:rPr>
+        <w:t xml:space="preserve">otocol and session and more operations </w:t>
+      </w:r>
+      <w:r>
+        <w:rPr>
+          <w:lang w:val="en-US"/>
+        </w:rPr>
+        <w:t xml:space="preserve">ensure all TCP messages will arrive correctly, in the correct order, with correct content (will not be lost) </w:t>
+      </w:r>
+    </w:p>
+    <w:p>
+      <w:pPr>
+        <w:ind w:left="360"/>
+        <w:rPr>
+          <w:lang w:val="en-US"/>
+        </w:rPr>
+      </w:pPr>
+    </w:p>
+    <w:p>
+      <w:pPr>
+        <w:ind w:left="360"/>
+        <w:rPr>
+          <w:b/>
+          <w:bCs/>
+          <w:lang w:val="en-US"/>
+        </w:rPr>
+      </w:pPr>
+      <w:r>
+        <w:rPr>
+          <w:b/>
+          <w:bCs/>
+          <w:lang w:val="en-US"/>
+        </w:rPr>
+        <w:t xml:space="preserve">UDP Sockets: </w:t>
+      </w:r>
+    </w:p>
+    <w:p>
+      <w:pPr>
+        <w:ind w:left="360"/>
+        <w:rPr>
+          <w:b/>
+          <w:bCs/>
+          <w:lang w:val="en-US"/>
+        </w:rPr>
+      </w:pPr>
+      <w:r>
+        <w:rPr>
+          <w:b/>
+          <w:bCs/>
+          <w:lang w:val="en-US"/>
+        </w:rPr>
+        <w:t xml:space="preserve">UDP – Universal Datagram </w:t>
+      </w:r>
+      <w:r>
+        <w:rPr>
+          <w:b/>
+          <w:bCs/>
+          <w:lang w:val="en-US"/>
+        </w:rPr>
+        <w:t>Protocol</w:t>
+      </w:r>
+      <w:r>
+        <w:rPr>
+          <w:lang w:val="en-US"/>
+        </w:rPr>
+        <w:t>. It is f</w:t>
+      </w:r>
+      <w:r>
+        <w:rPr>
+          <w:lang w:val="en-US"/>
+        </w:rPr>
+        <w:t>ast but not reliable network protocol</w:t>
+      </w:r>
+      <w:r>
+        <w:rPr>
+          <w:lang w:val="en-US"/>
+        </w:rPr>
+        <w:t>.</w:t>
+      </w:r>
+    </w:p>
+    <w:p>
+      <w:pPr>
+        <w:pStyle w:val="ListParagraph"/>
+        <w:numPr>
+          <w:ilvl w:val="0"/>
+          <w:numId w:val="2"/>
+        </w:numPr>
+        <w:rPr>
+          <w:lang w:val="en-US"/>
+        </w:rPr>
+      </w:pPr>
+      <w:r>
+        <w:rPr>
+          <w:lang w:val="en-US"/>
+        </w:rPr>
+        <w:t>I</w:t>
+      </w:r>
+      <w:r>
+        <w:rPr>
+          <w:lang w:val="en-US"/>
+        </w:rPr>
+        <w:t>f we used socket</w:t>
+      </w:r>
+      <w:r>
+        <w:rPr>
+          <w:lang w:val="en-US"/>
+        </w:rPr>
+        <w:t xml:space="preserve"> </w:t>
+      </w:r>
+      <w:r>
+        <w:rPr>
+          <w:lang w:val="en-US"/>
+        </w:rPr>
+        <w:t xml:space="preserve">of type </w:t>
+      </w:r>
+      <w:r>
+        <w:rPr>
+          <w:b/>
+          <w:bCs/>
+          <w:lang w:val="en-US"/>
+        </w:rPr>
+        <w:t>UDP</w:t>
+      </w:r>
+      <w:r>
+        <w:rPr>
+          <w:lang w:val="en-US"/>
+        </w:rPr>
+        <w:t xml:space="preserve"> (Universal Datagram Protocol) </w:t>
+      </w:r>
+    </w:p>
+    <w:p>
+      <w:pPr>
+        <w:pStyle w:val="ListParagraph"/>
+        <w:rPr>
+          <w:lang w:val="en-US"/>
+        </w:rPr>
+      </w:pPr>
+      <w:r>
+        <w:rPr>
+          <w:lang w:val="en-US"/>
+        </w:rPr>
+        <w:t xml:space="preserve">Client creates UDP socket, Client </w:t>
+      </w:r>
+      <w:r>
+        <w:rPr>
+          <w:b/>
+          <w:bCs/>
+          <w:lang w:val="en-US"/>
+        </w:rPr>
+        <w:t>doesn’t need</w:t>
+      </w:r>
+      <w:r>
+        <w:rPr>
+          <w:lang w:val="en-US"/>
+        </w:rPr>
+        <w:t xml:space="preserve"> to perform </w:t>
+      </w:r>
+      <w:r>
+        <w:rPr>
+          <w:b/>
+          <w:bCs/>
+          <w:color w:val="0000FF"/>
+          <w:lang w:val="en-US"/>
+        </w:rPr>
+        <w:t>connect</w:t>
+      </w:r>
+      <w:r>
+        <w:rPr>
+          <w:color w:val="0000FF"/>
+          <w:lang w:val="en-US"/>
+        </w:rPr>
+        <w:t xml:space="preserve"> </w:t>
+      </w:r>
+      <w:r>
+        <w:rPr>
+          <w:lang w:val="en-US"/>
+        </w:rPr>
+        <w:t xml:space="preserve">! It starts </w:t>
+      </w:r>
+      <w:r>
+        <w:rPr>
+          <w:b/>
+          <w:bCs/>
+          <w:color w:val="0000FF"/>
+          <w:lang w:val="en-US"/>
+        </w:rPr>
+        <w:t>sending</w:t>
+      </w:r>
+      <w:r>
+        <w:rPr>
+          <w:color w:val="0000FF"/>
+          <w:lang w:val="en-US"/>
+        </w:rPr>
+        <w:t xml:space="preserve"> </w:t>
+      </w:r>
+      <w:r>
+        <w:rPr>
+          <w:lang w:val="en-US"/>
+        </w:rPr>
+        <w:t xml:space="preserve">messages right away towards Server. </w:t>
+      </w:r>
+      <w:r>
+        <w:rPr>
+          <w:lang w:val="en-US"/>
+        </w:rPr>
+        <w:t xml:space="preserve">Client doesn’t even check that Server exists and that Server is listening to him.  Every message is </w:t>
+      </w:r>
+      <w:r>
+        <w:rPr>
+          <w:b/>
+          <w:bCs/>
+          <w:highlight w:val="yellow"/>
+          <w:lang w:val="en-US"/>
+        </w:rPr>
+        <w:t>independently</w:t>
+      </w:r>
+      <w:r>
+        <w:rPr>
+          <w:lang w:val="en-US"/>
+        </w:rPr>
+        <w:t xml:space="preserve"> sent to the server. Every message then holds information about the server (</w:t>
+      </w:r>
+      <w:r>
+        <w:rPr>
+          <w:b/>
+          <w:bCs/>
+          <w:lang w:val="en-US"/>
+        </w:rPr>
+        <w:t>IP</w:t>
+      </w:r>
+      <w:r>
+        <w:rPr>
+          <w:lang w:val="en-US"/>
+        </w:rPr>
+        <w:t xml:space="preserve">, </w:t>
+      </w:r>
+      <w:r>
+        <w:rPr>
+          <w:b/>
+          <w:bCs/>
+          <w:lang w:val="en-US"/>
+        </w:rPr>
+        <w:t>PORT</w:t>
+      </w:r>
+      <w:r>
+        <w:rPr>
+          <w:lang w:val="en-US"/>
+        </w:rPr>
+        <w:t>)</w:t>
+      </w:r>
+      <w:r>
+        <w:rPr>
+          <w:lang w:val="en-US"/>
+        </w:rPr>
+        <w:t xml:space="preserve">. </w:t>
+      </w:r>
+    </w:p>
+    <w:p>
+      <w:pPr>
+        <w:pStyle w:val="ListParagraph"/>
+        <w:rPr>
+          <w:lang w:val="en-US"/>
+        </w:rPr>
+      </w:pPr>
+      <w:r>
+        <w:rPr>
+          <w:lang w:val="en-US"/>
+        </w:rPr>
+        <w:t xml:space="preserve">When Client comes to extract the server’s response </w:t>
+      </w:r>
+      <w:r>
+        <w:rPr>
+          <w:lang w:val="en-US"/>
+        </w:rPr>
+        <w:t>it</w:t>
+      </w:r>
+      <w:r>
+        <w:rPr>
+          <w:lang w:val="en-US"/>
+        </w:rPr>
+        <w:t xml:space="preserve"> get</w:t>
+      </w:r>
+      <w:r>
+        <w:rPr>
+          <w:lang w:val="en-US"/>
+        </w:rPr>
+        <w:t>s</w:t>
+      </w:r>
+      <w:r>
+        <w:rPr>
+          <w:lang w:val="en-US"/>
+        </w:rPr>
+        <w:t xml:space="preserve"> 2 things: </w:t>
+      </w:r>
+    </w:p>
+    <w:p>
+      <w:pPr>
+        <w:pStyle w:val="ListParagraph"/>
+        <w:numPr>
+          <w:ilvl w:val="0"/>
+          <w:numId w:val="3"/>
+        </w:numPr>
+        <w:rPr>
+          <w:lang w:val="en-US"/>
+        </w:rPr>
+      </w:pPr>
+      <w:r>
+        <w:rPr>
+          <w:lang w:val="en-US"/>
+        </w:rPr>
+        <w:t>Response message</w:t>
+      </w:r>
+    </w:p>
+    <w:p>
+      <w:pPr>
+        <w:pStyle w:val="ListParagraph"/>
+        <w:numPr>
+          <w:ilvl w:val="0"/>
+          <w:numId w:val="3"/>
+        </w:numPr>
+        <w:rPr>
+          <w:lang w:val="en-US"/>
+        </w:rPr>
+      </w:pPr>
+      <w:r>
+        <w:rPr>
+          <w:lang w:val="en-US"/>
+        </w:rPr>
+        <w:t>Server’s address (as Client doesn’t know who responds to Client’s messages)</w:t>
+      </w:r>
+    </w:p>
+    <w:p>
+      <w:pPr>
+        <w:rPr>
+          <w:lang w:val="en-US"/>
+        </w:rPr>
+      </w:pPr>
+    </w:p>
+    <w:p>
+      <w:pPr>
+        <w:rPr>
+          <w:lang w:val="en-US"/>
+        </w:rPr>
+      </w:pPr>
+    </w:p>
+    <w:p>
+      <w:pPr>
+        <w:rPr>
+          <w:sz w:val="40"/>
+          <w:szCs w:val="40"/>
+          <w:lang w:val="en-US"/>
+        </w:rPr>
+      </w:pPr>
+      <w:proofErr w:type="spellStart"/>
+      <w:r>
+        <w:rPr>
+          <w:sz w:val="40"/>
+          <w:szCs w:val="40"/>
+          <w:lang w:val="en-US"/>
+        </w:rPr>
+        <w:t>Lets</w:t>
+      </w:r>
+      <w:proofErr w:type="spellEnd"/>
+      <w:r>
+        <w:rPr>
+          <w:sz w:val="40"/>
+          <w:szCs w:val="40"/>
+          <w:lang w:val="en-US"/>
+        </w:rPr>
+        <w:t xml:space="preserve"> here talk only about </w:t>
+      </w:r>
+      <w:r>
+        <w:rPr>
+          <w:b/>
+          <w:bCs/>
+          <w:sz w:val="40"/>
+          <w:szCs w:val="40"/>
+          <w:lang w:val="en-US"/>
+        </w:rPr>
+        <w:t>TCP socket</w:t>
+      </w:r>
+      <w:r>
+        <w:rPr>
+          <w:sz w:val="40"/>
+          <w:szCs w:val="40"/>
+          <w:lang w:val="en-US"/>
+        </w:rPr>
+        <w:t xml:space="preserve">: </w:t>
+      </w:r>
     </w:p>
     <w:p>
       <w:pPr>
@@ -43,7 +1093,7 @@
         <w:rPr>
           <w:lang w:val="en-US"/>
         </w:rPr>
-        <w:t>Client</w:t>
+        <w:t xml:space="preserve">Server </w:t>
       </w:r>
     </w:p>
     <w:p>
@@ -61,110 +1111,27 @@
         <w:rPr>
           <w:lang w:val="en-US"/>
         </w:rPr>
-        <w:t xml:space="preserve">Server </w:t>
-      </w:r>
-    </w:p>
-    <w:p>
-      <w:pPr>
-        <w:rPr>
-          <w:lang w:val="en-US"/>
-        </w:rPr>
-      </w:pPr>
-    </w:p>
-    <w:p>
-      <w:pPr>
-        <w:rPr>
-          <w:lang w:val="en-US"/>
-        </w:rPr>
-      </w:pPr>
-      <w:r>
-        <w:rPr>
-          <w:lang w:val="en-US"/>
-        </w:rPr>
-        <w:t xml:space="preserve">Remember – run the Server </w:t>
-      </w:r>
-      <w:proofErr w:type="gramStart"/>
-      <w:r>
-        <w:rPr>
-          <w:lang w:val="en-US"/>
-        </w:rPr>
-        <w:t>first !!</w:t>
-      </w:r>
-      <w:proofErr w:type="gramEnd"/>
-    </w:p>
-    <w:p>
-      <w:pPr>
-        <w:rPr>
-          <w:lang w:val="en-US"/>
-        </w:rPr>
-      </w:pPr>
-      <w:r>
-        <w:rPr>
-          <w:lang w:val="en-US"/>
-        </w:rPr>
-        <w:t>Client and Server are based on the TCP/IP Sockets</w:t>
-      </w:r>
-    </w:p>
-    <w:p>
-      <w:pPr>
-        <w:rPr>
-          <w:lang w:val="en-US"/>
-        </w:rPr>
-      </w:pPr>
-      <w:r>
-        <w:rPr>
-          <w:lang w:val="en-US"/>
-        </w:rPr>
-        <w:t xml:space="preserve">Between Client and Server there is a connection </w:t>
-      </w:r>
-      <w:proofErr w:type="gramStart"/>
-      <w:r>
-        <w:rPr>
-          <w:lang w:val="en-US"/>
-        </w:rPr>
-        <w:t>based on the fact that</w:t>
-      </w:r>
-      <w:proofErr w:type="gramEnd"/>
-      <w:r>
-        <w:rPr>
-          <w:lang w:val="en-US"/>
-        </w:rPr>
-        <w:t xml:space="preserve"> each side creates TCP/IP Socket </w:t>
-      </w:r>
-    </w:p>
-    <w:p>
-      <w:pPr>
-        <w:rPr>
-          <w:lang w:val="en-US"/>
-        </w:rPr>
-      </w:pPr>
-      <w:r>
-        <w:rPr>
-          <w:lang w:val="en-US"/>
-        </w:rPr>
-        <w:t xml:space="preserve">Both Client and the Server runs on </w:t>
-      </w:r>
-      <w:proofErr w:type="gramStart"/>
-      <w:r>
-        <w:rPr>
-          <w:lang w:val="en-US"/>
-        </w:rPr>
-        <w:t>same</w:t>
-      </w:r>
-      <w:proofErr w:type="gramEnd"/>
-      <w:r>
-        <w:rPr>
-          <w:lang w:val="en-US"/>
-        </w:rPr>
-        <w:t xml:space="preserve"> PC (local host) therefore the use same IP and Port. </w:t>
-      </w:r>
-    </w:p>
-    <w:p>
-      <w:pPr>
-        <w:rPr>
-          <w:lang w:val="en-US"/>
-        </w:rPr>
-      </w:pPr>
+        <w:t>Client</w:t>
+      </w:r>
+    </w:p>
+    <w:p>
+      <w:pPr>
+        <w:rPr>
+          <w:lang w:val="en-US"/>
+        </w:rPr>
+      </w:pPr>
+      <w:r>
+        <w:rPr>
+          <w:lang w:val="en-US"/>
+        </w:rPr>
+        <w:t>In this exp, b</w:t>
+      </w:r>
+      <w:r>
+        <w:rPr>
+          <w:lang w:val="en-US"/>
+        </w:rPr>
+        <w:t xml:space="preserve">oth Client and the Server run on same PC (local host) therefore the use same IP and Port. </w:t>
+      </w:r>
     </w:p>
     <w:p>
       <w:pPr>
@@ -213,6 +1180,1069 @@
         </w:rPr>
         <w:t xml:space="preserve"> </w:t>
       </w:r>
+    </w:p>
+    <w:p>
+      <w:pPr>
+        <w:rPr>
+          <w:lang w:val="en-US"/>
+        </w:rPr>
+      </w:pPr>
+    </w:p>
+    <w:p>
+      <w:pPr>
+        <w:rPr>
+          <w:b/>
+          <w:bCs/>
+          <w:color w:val="0000FF"/>
+          <w:lang w:val="en-US"/>
+        </w:rPr>
+      </w:pPr>
+      <w:r>
+        <w:rPr>
+          <w:b/>
+          <w:bCs/>
+          <w:color w:val="0000FF"/>
+          <w:lang w:val="en-US"/>
+        </w:rPr>
+        <w:t>Remember – run the Server first !!</w:t>
+      </w:r>
+    </w:p>
+    <w:p>
+      <w:pPr>
+        <w:rPr>
+          <w:lang w:val="en-US"/>
+        </w:rPr>
+      </w:pPr>
+      <w:r>
+        <w:rPr>
+          <w:b/>
+          <w:bCs/>
+          <w:highlight w:val="cyan"/>
+          <w:lang w:val="en-US"/>
+        </w:rPr>
+        <w:t>Server:</w:t>
+      </w:r>
+    </w:p>
+    <w:p>
+      <w:pPr>
+        <w:rPr>
+          <w:lang w:val="en-US"/>
+        </w:rPr>
+      </w:pPr>
+      <w:r>
+        <w:rPr>
+          <w:lang w:val="en-US"/>
+        </w:rPr>
+        <w:lastRenderedPageBreak/>
+        <w:t xml:space="preserve">It is </w:t>
+      </w:r>
+      <w:r>
+        <w:rPr>
+          <w:lang w:val="en-US"/>
+        </w:rPr>
+        <w:t xml:space="preserve">implemented by </w:t>
+      </w:r>
+      <w:r>
+        <w:rPr>
+          <w:b/>
+          <w:bCs/>
+          <w:highlight w:val="yellow"/>
+          <w:lang w:val="en-US"/>
+        </w:rPr>
+        <w:t>2 threads</w:t>
+      </w:r>
+      <w:r>
+        <w:rPr>
+          <w:lang w:val="en-US"/>
+        </w:rPr>
+        <w:t xml:space="preserve">, </w:t>
+      </w:r>
+      <w:r>
+        <w:rPr>
+          <w:color w:val="007BB8"/>
+          <w:lang w:val="en-US"/>
+        </w:rPr>
+        <w:t>these 2 threads will be created right after Client connects to the server</w:t>
+      </w:r>
+      <w:r>
+        <w:rPr>
+          <w:lang w:val="en-US"/>
+        </w:rPr>
+        <w:t>:</w:t>
+      </w:r>
+    </w:p>
+    <w:p>
+      <w:pPr>
+        <w:pStyle w:val="ListParagraph"/>
+        <w:numPr>
+          <w:ilvl w:val="0"/>
+          <w:numId w:val="4"/>
+        </w:numPr>
+        <w:rPr>
+          <w:lang w:val="en-US"/>
+        </w:rPr>
+      </w:pPr>
+      <w:r>
+        <w:rPr>
+          <w:b/>
+          <w:bCs/>
+          <w:highlight w:val="yellow"/>
+          <w:lang w:val="en-US"/>
+        </w:rPr>
+        <w:t>Receive</w:t>
+      </w:r>
+      <w:r>
+        <w:rPr>
+          <w:lang w:val="en-US"/>
+        </w:rPr>
+        <w:t xml:space="preserve"> </w:t>
+      </w:r>
+      <w:r>
+        <w:rPr>
+          <w:b/>
+          <w:bCs/>
+          <w:highlight w:val="yellow"/>
+          <w:lang w:val="en-US"/>
+        </w:rPr>
+        <w:t xml:space="preserve">&amp; </w:t>
+      </w:r>
+      <w:r>
+        <w:rPr>
+          <w:b/>
+          <w:bCs/>
+          <w:highlight w:val="yellow"/>
+          <w:lang w:val="en-US"/>
+        </w:rPr>
+        <w:t>S</w:t>
+      </w:r>
+      <w:r>
+        <w:rPr>
+          <w:b/>
+          <w:bCs/>
+          <w:highlight w:val="yellow"/>
+          <w:lang w:val="en-US"/>
+        </w:rPr>
+        <w:t>tore</w:t>
+      </w:r>
+      <w:r>
+        <w:rPr>
+          <w:lang w:val="en-US"/>
+        </w:rPr>
+        <w:t xml:space="preserve">: </w:t>
+      </w:r>
+    </w:p>
+    <w:p>
+      <w:pPr>
+        <w:pStyle w:val="ListParagraph"/>
+        <w:numPr>
+          <w:ilvl w:val="0"/>
+          <w:numId w:val="5"/>
+        </w:numPr>
+        <w:rPr>
+          <w:lang w:val="en-US"/>
+        </w:rPr>
+      </w:pPr>
+      <w:r>
+        <w:rPr>
+          <w:b/>
+          <w:bCs/>
+          <w:lang w:val="en-US"/>
+        </w:rPr>
+        <w:t>Receive</w:t>
+      </w:r>
+      <w:r>
+        <w:rPr>
+          <w:lang w:val="en-US"/>
+        </w:rPr>
+        <w:t xml:space="preserve"> – from client’s socket</w:t>
+      </w:r>
+    </w:p>
+    <w:p>
+      <w:pPr>
+        <w:pStyle w:val="ListParagraph"/>
+        <w:numPr>
+          <w:ilvl w:val="0"/>
+          <w:numId w:val="5"/>
+        </w:numPr>
+        <w:rPr>
+          <w:lang w:val="en-US"/>
+        </w:rPr>
+      </w:pPr>
+      <w:r>
+        <w:rPr>
+          <w:b/>
+          <w:bCs/>
+          <w:lang w:val="en-US"/>
+        </w:rPr>
+        <w:t>Store</w:t>
+      </w:r>
+      <w:r>
+        <w:rPr>
+          <w:lang w:val="en-US"/>
+        </w:rPr>
+        <w:t xml:space="preserve"> -</w:t>
+      </w:r>
+      <w:r>
+        <w:rPr>
+          <w:lang w:val="en-US"/>
+        </w:rPr>
+        <w:t xml:space="preserve"> in the server’s Q</w:t>
+      </w:r>
+    </w:p>
+    <w:p>
+      <w:pPr>
+        <w:pStyle w:val="ListParagraph"/>
+        <w:ind w:left="1080"/>
+        <w:rPr>
+          <w:lang w:val="en-US"/>
+        </w:rPr>
+      </w:pPr>
+    </w:p>
+    <w:p>
+      <w:pPr>
+        <w:pStyle w:val="ListParagraph"/>
+        <w:ind w:left="1080"/>
+        <w:rPr>
+          <w:lang w:val="en-US"/>
+        </w:rPr>
+      </w:pPr>
+      <w:r>
+        <w:rPr>
+          <w:lang w:val="en-US"/>
+        </w:rPr>
+        <w:t xml:space="preserve">This thread </w:t>
+      </w:r>
+      <w:r>
+        <w:rPr>
+          <w:b/>
+          <w:bCs/>
+          <w:lang w:val="en-US"/>
+        </w:rPr>
+        <w:t>listens on the socket</w:t>
+      </w:r>
+      <w:r>
+        <w:rPr>
+          <w:lang w:val="en-US"/>
+        </w:rPr>
+        <w:t xml:space="preserve"> and once client message arrives, it does: </w:t>
+      </w:r>
+    </w:p>
+    <w:p>
+      <w:pPr>
+        <w:pStyle w:val="ListParagraph"/>
+        <w:numPr>
+          <w:ilvl w:val="1"/>
+          <w:numId w:val="4"/>
+        </w:numPr>
+        <w:rPr>
+          <w:lang w:val="en-US"/>
+        </w:rPr>
+      </w:pPr>
+      <w:r>
+        <w:rPr>
+          <w:lang w:val="en-US"/>
+        </w:rPr>
+        <w:t>Retrieves the message</w:t>
+      </w:r>
+    </w:p>
+    <w:p>
+      <w:pPr>
+        <w:pStyle w:val="ListParagraph"/>
+        <w:numPr>
+          <w:ilvl w:val="1"/>
+          <w:numId w:val="4"/>
+        </w:numPr>
+        <w:rPr>
+          <w:lang w:val="en-US"/>
+        </w:rPr>
+      </w:pPr>
+      <w:r>
+        <w:rPr>
+          <w:lang w:val="en-US"/>
+        </w:rPr>
+        <w:t>Check to see it is not ‘q’ message: session ending message with content ‘q’.</w:t>
+      </w:r>
+    </w:p>
+    <w:p>
+      <w:pPr>
+        <w:pStyle w:val="ListParagraph"/>
+        <w:numPr>
+          <w:ilvl w:val="1"/>
+          <w:numId w:val="4"/>
+        </w:numPr>
+        <w:rPr>
+          <w:lang w:val="en-US"/>
+        </w:rPr>
+      </w:pPr>
+      <w:r>
+        <w:rPr>
+          <w:lang w:val="en-US"/>
+        </w:rPr>
+        <w:t xml:space="preserve">Any message is put into </w:t>
+      </w:r>
+      <w:r>
+        <w:rPr>
+          <w:b/>
+          <w:bCs/>
+          <w:lang w:val="en-US"/>
+        </w:rPr>
+        <w:t>Q</w:t>
+      </w:r>
+    </w:p>
+    <w:p>
+      <w:pPr>
+        <w:pStyle w:val="ListParagraph"/>
+        <w:numPr>
+          <w:ilvl w:val="1"/>
+          <w:numId w:val="4"/>
+        </w:numPr>
+        <w:rPr>
+          <w:lang w:val="en-US"/>
+        </w:rPr>
+      </w:pPr>
+      <w:r>
+        <w:rPr>
+          <w:lang w:val="en-US"/>
+        </w:rPr>
+        <w:t xml:space="preserve">Check if it is ‘q’ message the thread is ended </w:t>
+      </w:r>
+    </w:p>
+    <w:p>
+      <w:pPr>
+        <w:pStyle w:val="ListParagraph"/>
+        <w:rPr>
+          <w:b/>
+          <w:bCs/>
+          <w:lang w:val="en-US"/>
+        </w:rPr>
+      </w:pPr>
+    </w:p>
+    <w:p>
+      <w:pPr>
+        <w:pStyle w:val="ListParagraph"/>
+        <w:numPr>
+          <w:ilvl w:val="0"/>
+          <w:numId w:val="4"/>
+        </w:numPr>
+        <w:rPr>
+          <w:b/>
+          <w:bCs/>
+          <w:lang w:val="en-US"/>
+        </w:rPr>
+      </w:pPr>
+      <w:r>
+        <w:rPr>
+          <w:b/>
+          <w:bCs/>
+          <w:highlight w:val="yellow"/>
+          <w:lang w:val="en-US"/>
+        </w:rPr>
+        <w:t>Retrieve &amp; Process</w:t>
+      </w:r>
+      <w:r>
+        <w:rPr>
+          <w:b/>
+          <w:bCs/>
+          <w:lang w:val="en-US"/>
+        </w:rPr>
+        <w:t>:</w:t>
+      </w:r>
+    </w:p>
+    <w:p>
+      <w:pPr>
+        <w:pStyle w:val="ListParagraph"/>
+        <w:numPr>
+          <w:ilvl w:val="0"/>
+          <w:numId w:val="5"/>
+        </w:numPr>
+        <w:rPr>
+          <w:lang w:val="en-US"/>
+        </w:rPr>
+      </w:pPr>
+      <w:r>
+        <w:rPr>
+          <w:b/>
+          <w:bCs/>
+          <w:lang w:val="en-US"/>
+        </w:rPr>
+        <w:t>Retrieve</w:t>
+      </w:r>
+      <w:r>
+        <w:rPr>
+          <w:b/>
+          <w:bCs/>
+          <w:lang w:val="en-US"/>
+        </w:rPr>
+        <w:t xml:space="preserve"> </w:t>
+      </w:r>
+      <w:r>
+        <w:rPr>
+          <w:lang w:val="en-US"/>
+        </w:rPr>
+        <w:t xml:space="preserve">– from </w:t>
+      </w:r>
+      <w:r>
+        <w:rPr>
+          <w:b/>
+          <w:bCs/>
+          <w:lang w:val="en-US"/>
+        </w:rPr>
+        <w:t>Q</w:t>
+      </w:r>
+    </w:p>
+    <w:p>
+      <w:pPr>
+        <w:pStyle w:val="ListParagraph"/>
+        <w:numPr>
+          <w:ilvl w:val="0"/>
+          <w:numId w:val="5"/>
+        </w:numPr>
+        <w:rPr>
+          <w:lang w:val="en-US"/>
+        </w:rPr>
+      </w:pPr>
+      <w:r>
+        <w:rPr>
+          <w:b/>
+          <w:bCs/>
+          <w:lang w:val="en-US"/>
+        </w:rPr>
+        <w:t xml:space="preserve">Process </w:t>
+      </w:r>
+      <w:r>
+        <w:rPr>
+          <w:lang w:val="en-US"/>
+        </w:rPr>
+        <w:t xml:space="preserve">– check message and put in </w:t>
+      </w:r>
+      <w:proofErr w:type="spellStart"/>
+      <w:r>
+        <w:rPr>
+          <w:b/>
+          <w:bCs/>
+          <w:lang w:val="en-US"/>
+        </w:rPr>
+        <w:t>Dict</w:t>
+      </w:r>
+      <w:proofErr w:type="spellEnd"/>
+    </w:p>
+    <w:p>
+      <w:pPr>
+        <w:pStyle w:val="ListParagraph"/>
+        <w:ind w:left="1080"/>
+        <w:rPr>
+          <w:lang w:val="en-US"/>
+        </w:rPr>
+      </w:pPr>
+    </w:p>
+    <w:p>
+      <w:pPr>
+        <w:pStyle w:val="ListParagraph"/>
+        <w:ind w:left="1080"/>
+        <w:rPr>
+          <w:lang w:val="en-US"/>
+        </w:rPr>
+      </w:pPr>
+      <w:r>
+        <w:rPr>
+          <w:lang w:val="en-US"/>
+        </w:rPr>
+        <w:t xml:space="preserve">This thread </w:t>
+      </w:r>
+      <w:r>
+        <w:rPr>
+          <w:b/>
+          <w:bCs/>
+          <w:lang w:val="en-US"/>
+        </w:rPr>
+        <w:t xml:space="preserve">listens on the </w:t>
+      </w:r>
+      <w:r>
+        <w:rPr>
+          <w:b/>
+          <w:bCs/>
+          <w:lang w:val="en-US"/>
+        </w:rPr>
+        <w:t>Q</w:t>
+      </w:r>
+      <w:r>
+        <w:rPr>
+          <w:lang w:val="en-US"/>
+        </w:rPr>
+        <w:t xml:space="preserve"> (each time interval = n sec) it checks if messages arrived the Q, if yes it does: </w:t>
+      </w:r>
+    </w:p>
+    <w:p>
+      <w:pPr>
+        <w:pStyle w:val="ListParagraph"/>
+        <w:numPr>
+          <w:ilvl w:val="1"/>
+          <w:numId w:val="4"/>
+        </w:numPr>
+        <w:rPr>
+          <w:b/>
+          <w:bCs/>
+          <w:lang w:val="en-US"/>
+        </w:rPr>
+      </w:pPr>
+      <w:r>
+        <w:rPr>
+          <w:lang w:val="en-US"/>
+        </w:rPr>
+        <w:t xml:space="preserve">Extracts the message from the Q, by </w:t>
+      </w:r>
+      <w:proofErr w:type="spellStart"/>
+      <w:r>
+        <w:rPr>
+          <w:lang w:val="en-US"/>
+        </w:rPr>
+        <w:t>api</w:t>
+      </w:r>
+      <w:proofErr w:type="spellEnd"/>
+      <w:r>
+        <w:rPr>
+          <w:lang w:val="en-US"/>
+        </w:rPr>
+        <w:t xml:space="preserve"> </w:t>
+      </w:r>
+      <w:r>
+        <w:rPr>
+          <w:lang w:val="en-US"/>
+        </w:rPr>
+        <w:t>get()</w:t>
+      </w:r>
+      <w:r>
+        <w:rPr>
+          <w:lang w:val="en-US"/>
+        </w:rPr>
+        <w:t>.</w:t>
+      </w:r>
+    </w:p>
+    <w:p>
+      <w:pPr>
+        <w:pStyle w:val="ListParagraph"/>
+        <w:numPr>
+          <w:ilvl w:val="1"/>
+          <w:numId w:val="4"/>
+        </w:numPr>
+        <w:rPr>
+          <w:b/>
+          <w:bCs/>
+          <w:lang w:val="en-US"/>
+        </w:rPr>
+      </w:pPr>
+      <w:r>
+        <w:rPr>
+          <w:lang w:val="en-US"/>
+        </w:rPr>
+        <w:t xml:space="preserve">It checks content </w:t>
+      </w:r>
+      <w:r>
+        <w:rPr>
+          <w:lang w:val="en-US"/>
+        </w:rPr>
+        <w:t xml:space="preserve">of the message. </w:t>
+      </w:r>
+    </w:p>
+    <w:p>
+      <w:pPr>
+        <w:pStyle w:val="ListParagraph"/>
+        <w:numPr>
+          <w:ilvl w:val="1"/>
+          <w:numId w:val="4"/>
+        </w:numPr>
+        <w:rPr>
+          <w:b/>
+          <w:bCs/>
+          <w:lang w:val="en-US"/>
+        </w:rPr>
+      </w:pPr>
+      <w:r>
+        <w:rPr>
+          <w:lang w:val="en-US"/>
+        </w:rPr>
+        <w:t xml:space="preserve">Every message (whether it ‘q’ or not) will be located in the </w:t>
+      </w:r>
+      <w:r>
+        <w:rPr>
+          <w:b/>
+          <w:bCs/>
+          <w:lang w:val="en-US"/>
+        </w:rPr>
+        <w:t>Dict</w:t>
+      </w:r>
+      <w:r>
+        <w:rPr>
+          <w:lang w:val="en-US"/>
+        </w:rPr>
+        <w:t>.</w:t>
+      </w:r>
+    </w:p>
+    <w:p>
+      <w:pPr>
+        <w:pStyle w:val="ListParagraph"/>
+        <w:numPr>
+          <w:ilvl w:val="1"/>
+          <w:numId w:val="4"/>
+        </w:numPr>
+        <w:rPr>
+          <w:b/>
+          <w:bCs/>
+          <w:lang w:val="en-US"/>
+        </w:rPr>
+      </w:pPr>
+      <w:r>
+        <w:rPr>
+          <w:lang w:val="en-US"/>
+        </w:rPr>
+        <w:t xml:space="preserve">If the message isn’t ‘q’, will be created response message and put in </w:t>
+      </w:r>
+      <w:r>
+        <w:rPr>
+          <w:b/>
+          <w:bCs/>
+          <w:lang w:val="en-US"/>
+        </w:rPr>
+        <w:t>Dict</w:t>
+      </w:r>
+      <w:r>
+        <w:rPr>
+          <w:lang w:val="en-US"/>
+        </w:rPr>
+        <w:t>.</w:t>
+      </w:r>
+    </w:p>
+    <w:p>
+      <w:pPr>
+        <w:pStyle w:val="ListParagraph"/>
+        <w:numPr>
+          <w:ilvl w:val="1"/>
+          <w:numId w:val="4"/>
+        </w:numPr>
+        <w:rPr>
+          <w:b/>
+          <w:bCs/>
+          <w:lang w:val="en-US"/>
+        </w:rPr>
+      </w:pPr>
+      <w:r>
+        <w:rPr>
+          <w:lang w:val="en-US"/>
+        </w:rPr>
+        <w:t xml:space="preserve">If the message is ‘q’ the thread will be ended. </w:t>
+      </w:r>
+    </w:p>
+    <w:p>
+      <w:pPr>
+        <w:rPr>
+          <w:lang w:val="en-US"/>
+        </w:rPr>
+      </w:pPr>
+      <w:r>
+        <w:rPr>
+          <w:b/>
+          <w:bCs/>
+          <w:lang w:val="en-US"/>
+        </w:rPr>
+        <w:t xml:space="preserve">Client: </w:t>
+      </w:r>
+    </w:p>
+    <w:p>
+      <w:pPr>
+        <w:rPr>
+          <w:lang w:val="en-US"/>
+        </w:rPr>
+      </w:pPr>
+      <w:r>
+        <w:rPr>
+          <w:lang w:val="en-US"/>
+        </w:rPr>
+        <w:t xml:space="preserve">Run client after Server is created and waiting to get connection from the Client side. </w:t>
+      </w:r>
+    </w:p>
+    <w:p>
+      <w:pPr>
+        <w:rPr>
+          <w:lang w:val="en-US"/>
+        </w:rPr>
+      </w:pPr>
+      <w:r>
+        <w:rPr>
+          <w:lang w:val="en-US"/>
+        </w:rPr>
+        <w:t>Client implemented in same process</w:t>
+      </w:r>
+    </w:p>
+    <w:p>
+      <w:pPr>
+        <w:rPr>
+          <w:lang w:val="en-US"/>
+        </w:rPr>
+      </w:pPr>
+      <w:r>
+        <w:rPr>
+          <w:lang w:val="en-US"/>
+        </w:rPr>
+        <w:t xml:space="preserve">Using this sequential manner: </w:t>
+      </w:r>
+    </w:p>
+    <w:p>
+      <w:pPr>
+        <w:pStyle w:val="ListParagraph"/>
+        <w:numPr>
+          <w:ilvl w:val="0"/>
+          <w:numId w:val="6"/>
+        </w:numPr>
+        <w:rPr>
+          <w:lang w:val="en-US"/>
+        </w:rPr>
+      </w:pPr>
+      <w:r>
+        <w:rPr>
+          <w:lang w:val="en-US"/>
+        </w:rPr>
+        <w:t xml:space="preserve">Client asks </w:t>
+      </w:r>
+      <w:r>
+        <w:rPr>
+          <w:lang w:val="en-US"/>
+        </w:rPr>
+        <w:t xml:space="preserve">User for the message </w:t>
+      </w:r>
+    </w:p>
+    <w:p>
+      <w:pPr>
+        <w:pStyle w:val="ListParagraph"/>
+        <w:numPr>
+          <w:ilvl w:val="0"/>
+          <w:numId w:val="6"/>
+        </w:numPr>
+        <w:rPr>
+          <w:lang w:val="en-US"/>
+        </w:rPr>
+      </w:pPr>
+      <w:r>
+        <w:rPr>
+          <w:lang w:val="en-US"/>
+        </w:rPr>
+        <w:t xml:space="preserve">Empty messages are ignored by Client (are not sent to Server side) </w:t>
+      </w:r>
+    </w:p>
+    <w:p>
+      <w:pPr>
+        <w:pStyle w:val="ListParagraph"/>
+        <w:numPr>
+          <w:ilvl w:val="0"/>
+          <w:numId w:val="6"/>
+        </w:numPr>
+        <w:rPr>
+          <w:lang w:val="en-US"/>
+        </w:rPr>
+      </w:pPr>
+      <w:r>
+        <w:rPr>
+          <w:lang w:val="en-US"/>
+        </w:rPr>
+        <w:t xml:space="preserve">For not empty messages, </w:t>
+      </w:r>
+      <w:r>
+        <w:rPr>
+          <w:lang w:val="en-US"/>
+        </w:rPr>
+        <w:t xml:space="preserve">Client </w:t>
+      </w:r>
+      <w:r>
+        <w:rPr>
+          <w:lang w:val="en-US"/>
+        </w:rPr>
+        <w:t xml:space="preserve">does:  </w:t>
+      </w:r>
+    </w:p>
+    <w:p>
+      <w:pPr>
+        <w:pStyle w:val="ListParagraph"/>
+        <w:numPr>
+          <w:ilvl w:val="1"/>
+          <w:numId w:val="6"/>
+        </w:numPr>
+        <w:rPr>
+          <w:lang w:val="en-US"/>
+        </w:rPr>
+      </w:pPr>
+      <w:r>
+        <w:rPr>
+          <w:lang w:val="en-US"/>
+        </w:rPr>
+        <w:t>Send input message to Server side</w:t>
+      </w:r>
+    </w:p>
+    <w:p>
+      <w:pPr>
+        <w:pStyle w:val="ListParagraph"/>
+        <w:numPr>
+          <w:ilvl w:val="1"/>
+          <w:numId w:val="6"/>
+        </w:numPr>
+        <w:rPr>
+          <w:lang w:val="en-US"/>
+        </w:rPr>
+      </w:pPr>
+      <w:r>
+        <w:rPr>
+          <w:lang w:val="en-US"/>
+        </w:rPr>
+        <w:t xml:space="preserve">Insert input message to local </w:t>
+      </w:r>
+      <w:proofErr w:type="spellStart"/>
+      <w:r>
+        <w:rPr>
+          <w:b/>
+          <w:bCs/>
+          <w:lang w:val="en-US"/>
+        </w:rPr>
+        <w:t>Dict</w:t>
+      </w:r>
+      <w:proofErr w:type="spellEnd"/>
+    </w:p>
+    <w:p>
+      <w:pPr>
+        <w:pStyle w:val="ListParagraph"/>
+        <w:numPr>
+          <w:ilvl w:val="1"/>
+          <w:numId w:val="6"/>
+        </w:numPr>
+        <w:rPr>
+          <w:lang w:val="en-US"/>
+        </w:rPr>
+      </w:pPr>
+      <w:r>
+        <w:rPr>
+          <w:lang w:val="en-US"/>
+        </w:rPr>
+        <w:t xml:space="preserve">If user’s input </w:t>
+      </w:r>
+      <w:r>
+        <w:rPr>
+          <w:b/>
+          <w:bCs/>
+          <w:lang w:val="en-US"/>
+        </w:rPr>
+        <w:t>==</w:t>
+      </w:r>
+      <w:r>
+        <w:rPr>
+          <w:lang w:val="en-US"/>
+        </w:rPr>
+        <w:t xml:space="preserve"> ‘q’:</w:t>
+      </w:r>
+    </w:p>
+    <w:p>
+      <w:pPr>
+        <w:pStyle w:val="ListParagraph"/>
+        <w:numPr>
+          <w:ilvl w:val="2"/>
+          <w:numId w:val="6"/>
+        </w:numPr>
+        <w:rPr>
+          <w:lang w:val="en-US"/>
+        </w:rPr>
+      </w:pPr>
+      <w:r>
+        <w:rPr>
+          <w:lang w:val="en-US"/>
+        </w:rPr>
+        <w:t>Client socket will be closed</w:t>
+      </w:r>
+    </w:p>
+    <w:p>
+      <w:pPr>
+        <w:pStyle w:val="ListParagraph"/>
+        <w:numPr>
+          <w:ilvl w:val="1"/>
+          <w:numId w:val="6"/>
+        </w:numPr>
+        <w:rPr>
+          <w:lang w:val="en-US"/>
+        </w:rPr>
+      </w:pPr>
+      <w:r>
+        <w:rPr>
+          <w:lang w:val="en-US"/>
+        </w:rPr>
+        <w:t xml:space="preserve">If user’s input </w:t>
+      </w:r>
+      <w:r>
+        <w:rPr>
+          <w:b/>
+          <w:bCs/>
+          <w:lang w:val="en-US"/>
+        </w:rPr>
+        <w:t>!=</w:t>
+      </w:r>
+      <w:r>
+        <w:rPr>
+          <w:lang w:val="en-US"/>
+        </w:rPr>
+        <w:t xml:space="preserve"> ‘q’:</w:t>
+      </w:r>
+    </w:p>
+    <w:p>
+      <w:pPr>
+        <w:pStyle w:val="ListParagraph"/>
+        <w:numPr>
+          <w:ilvl w:val="2"/>
+          <w:numId w:val="6"/>
+        </w:numPr>
+        <w:rPr>
+          <w:lang w:val="en-US"/>
+        </w:rPr>
+      </w:pPr>
+      <w:r>
+        <w:rPr>
+          <w:lang w:val="en-US"/>
+        </w:rPr>
+        <w:t>Client will wait to receive a response message from Server</w:t>
+      </w:r>
+    </w:p>
+    <w:p>
+      <w:pPr>
+        <w:pStyle w:val="ListParagraph"/>
+        <w:numPr>
+          <w:ilvl w:val="2"/>
+          <w:numId w:val="6"/>
+        </w:numPr>
+        <w:rPr>
+          <w:lang w:val="en-US"/>
+        </w:rPr>
+      </w:pPr>
+      <w:r>
+        <w:rPr>
+          <w:lang w:val="en-US"/>
+        </w:rPr>
+        <w:lastRenderedPageBreak/>
+        <w:t xml:space="preserve">Client will add the </w:t>
+      </w:r>
+      <w:r>
+        <w:rPr>
+          <w:lang w:val="en-US"/>
+        </w:rPr>
+        <w:t xml:space="preserve">received </w:t>
+      </w:r>
+      <w:r>
+        <w:rPr>
+          <w:lang w:val="en-US"/>
+        </w:rPr>
+        <w:t xml:space="preserve">response message </w:t>
+      </w:r>
+      <w:r>
+        <w:rPr>
+          <w:lang w:val="en-US"/>
+        </w:rPr>
+        <w:t>(</w:t>
+      </w:r>
+      <w:r>
+        <w:rPr>
+          <w:lang w:val="en-US"/>
+        </w:rPr>
+        <w:t xml:space="preserve">to </w:t>
+      </w:r>
+      <w:r>
+        <w:rPr>
+          <w:lang w:val="en-US"/>
+        </w:rPr>
+        <w:t>the message it just sent)</w:t>
+      </w:r>
+      <w:r>
+        <w:rPr>
+          <w:lang w:val="en-US"/>
+        </w:rPr>
+        <w:t xml:space="preserve"> </w:t>
+      </w:r>
+      <w:r>
+        <w:rPr>
+          <w:lang w:val="en-US"/>
+        </w:rPr>
+        <w:t>to</w:t>
+      </w:r>
+      <w:r>
+        <w:rPr>
+          <w:lang w:val="en-US"/>
+        </w:rPr>
+        <w:t xml:space="preserve"> the </w:t>
+      </w:r>
+      <w:r>
+        <w:rPr>
+          <w:b/>
+          <w:bCs/>
+          <w:lang w:val="en-US"/>
+        </w:rPr>
+        <w:t>Dict</w:t>
+      </w:r>
+      <w:r>
+        <w:rPr>
+          <w:b/>
+          <w:bCs/>
+          <w:lang w:val="en-US"/>
+        </w:rPr>
+        <w:t>.</w:t>
+      </w:r>
+    </w:p>
+    <w:p>
+      <w:pPr>
+        <w:pStyle w:val="ListParagraph"/>
+        <w:numPr>
+          <w:ilvl w:val="1"/>
+          <w:numId w:val="6"/>
+        </w:numPr>
+        <w:rPr>
+          <w:lang w:val="en-US"/>
+        </w:rPr>
+      </w:pPr>
+      <w:r>
+        <w:rPr>
+          <w:lang w:val="en-US"/>
+        </w:rPr>
+        <w:t>Client will keep asking user to enter new input message</w:t>
+      </w:r>
+    </w:p>
+    <w:p>
+      <w:pPr>
+        <w:pStyle w:val="ListParagraph"/>
+        <w:numPr>
+          <w:ilvl w:val="1"/>
+          <w:numId w:val="6"/>
+        </w:numPr>
+        <w:rPr>
+          <w:lang w:val="en-US"/>
+        </w:rPr>
+      </w:pPr>
+      <w:r>
+        <w:rPr>
+          <w:lang w:val="en-US"/>
+        </w:rPr>
+        <w:t>Upon ‘q’ message, the Client socket will be closed.</w:t>
+      </w:r>
+    </w:p>
+    <w:p>
+      <w:pPr>
+        <w:rPr>
+          <w:lang w:val="en-US"/>
+        </w:rPr>
+      </w:pPr>
+    </w:p>
+    <w:p>
+      <w:pPr>
+        <w:rPr>
+          <w:lang w:val="en-US"/>
+        </w:rPr>
+      </w:pPr>
+    </w:p>
+    <w:p>
+      <w:pPr>
+        <w:rPr>
+          <w:lang w:val="en-US"/>
+        </w:rPr>
+      </w:pPr>
     </w:p>
     <w:sectPr>
       <w:pgSz w:w="11906" w:h="16838"/>
@@ -227,6 +2257,476 @@
 <file path=word/numbering.xml><?xml version="1.0" encoding="utf-8"?>
 <w:numbering xmlns:wpc="http://schemas.microsoft.com/office/word/2010/wordprocessingCanvas" xmlns:cx="http://schemas.microsoft.com/office/drawing/2014/chartex" xmlns:cx1="http://schemas.microsoft.com/office/drawing/2015/9/8/chartex" xmlns:cx2="http://schemas.microsoft.com/office/drawing/2015/10/21/chartex" xmlns:cx3="http://schemas.microsoft.com/office/drawing/2016/5/9/chartex" xmlns:cx4="http://schemas.microsoft.com/office/drawing/2016/5/10/chartex" xmlns:cx5="http://schemas.microsoft.com/office/drawing/2016/5/11/chartex" xmlns:cx6="http://schemas.microsoft.com/office/drawing/2016/5/12/chartex" xmlns:cx7="http://schemas.microsoft.com/office/drawing/2016/5/13/chartex" xmlns:cx8="http://schemas.microsoft.com/office/drawing/2016/5/14/chartex" xmlns:mc="http://schemas.openxmlformats.org/markup-compatibility/2006" xmlns:aink="http://schemas.microsoft.com/office/drawing/2016/ink" xmlns:am3d="http://schemas.microsoft.com/office/drawing/2017/model3d" xmlns:o="urn:schemas-microsoft-com:office:office" xmlns:oel="http://schemas.microsoft.com/office/2019/extlst" xmlns:r="http://schemas.openxmlformats.org/officeDocument/2006/relationships" xmlns:m="http://schemas.openxmlformats.org/officeDocument/2006/math" xmlns:v="urn:schemas-microsoft-com:vml" xmlns:wp14="http://schemas.microsoft.com/office/word/2010/wordprocessingDrawing" xmlns:wp="http://schemas.openxmlformats.org/drawingml/2006/wordprocessingDrawing" xmlns:w10="urn:schemas-microsoft-com:office:word" xmlns:w="http://schemas.openxmlformats.org/wordprocessingml/2006/main" xmlns:w14="http://schemas.microsoft.com/office/word/2010/wordml" xmlns:w15="http://schemas.microsoft.com/office/word/2012/wordml" xmlns:w16cex="http://schemas.microsoft.com/office/word/2018/wordml/cex" xmlns:w16cid="http://schemas.microsoft.com/office/word/2016/wordml/cid" xmlns:w16="http://schemas.microsoft.com/office/word/2018/wordml" xmlns:w16du="http://schemas.microsoft.com/office/word/2023/wordml/word16du" xmlns:w16sdtdh="http://schemas.microsoft.com/office/word/2020/wordml/sdtdatahash" xmlns:w16sdtfl="http://schemas.microsoft.com/office/word/2024/wordml/sdtformatlock" xmlns:w16se="http://schemas.microsoft.com/office/word/2015/wordml/symex" xmlns:wpg="http://schemas.microsoft.com/office/word/2010/wordprocessingGroup" xmlns:wpi="http://schemas.microsoft.com/office/word/2010/wordprocessingInk" xmlns:wne="http://schemas.microsoft.com/office/word/2006/wordml" xmlns:wps="http://schemas.microsoft.com/office/word/2010/wordprocessingShape" mc:Ignorable="w14 w15 w16se w16cid w16 w16cex w16sdtdh w16sdtfl w16du wp14">
   <w:abstractNum w:abstractNumId="0" w15:restartNumberingAfterBreak="0">
+    <w:nsid w:val="2D607A1B"/>
+    <w:multiLevelType w:val="hybridMultilevel"/>
+    <w:tmpl w:val="1D4896FA"/>
+    <w:lvl w:ilvl="0" w:tplc="2000000F">
+      <w:start w:val="1"/>
+      <w:numFmt w:val="decimal"/>
+      <w:lvlText w:val="%1."/>
+      <w:lvlJc w:val="left"/>
+      <w:pPr>
+        <w:ind w:left="720" w:hanging="360"/>
+      </w:pPr>
+      <w:rPr>
+        <w:rFonts w:hint="default"/>
+      </w:rPr>
+    </w:lvl>
+    <w:lvl w:ilvl="1" w:tplc="20000019" w:tentative="1">
+      <w:start w:val="1"/>
+      <w:numFmt w:val="lowerLetter"/>
+      <w:lvlText w:val="%2."/>
+      <w:lvlJc w:val="left"/>
+      <w:pPr>
+        <w:ind w:left="1440" w:hanging="360"/>
+      </w:pPr>
+    </w:lvl>
+    <w:lvl w:ilvl="2" w:tplc="2000001B" w:tentative="1">
+      <w:start w:val="1"/>
+      <w:numFmt w:val="lowerRoman"/>
+      <w:lvlText w:val="%3."/>
+      <w:lvlJc w:val="right"/>
+      <w:pPr>
+        <w:ind w:left="2160" w:hanging="180"/>
+      </w:pPr>
+    </w:lvl>
+    <w:lvl w:ilvl="3" w:tplc="2000000F" w:tentative="1">
+      <w:start w:val="1"/>
+      <w:numFmt w:val="decimal"/>
+      <w:lvlText w:val="%4."/>
+      <w:lvlJc w:val="left"/>
+      <w:pPr>
+        <w:ind w:left="2880" w:hanging="360"/>
+      </w:pPr>
+    </w:lvl>
+    <w:lvl w:ilvl="4" w:tplc="20000019" w:tentative="1">
+      <w:start w:val="1"/>
+      <w:numFmt w:val="lowerLetter"/>
+      <w:lvlText w:val="%5."/>
+      <w:lvlJc w:val="left"/>
+      <w:pPr>
+        <w:ind w:left="3600" w:hanging="360"/>
+      </w:pPr>
+    </w:lvl>
+    <w:lvl w:ilvl="5" w:tplc="2000001B" w:tentative="1">
+      <w:start w:val="1"/>
+      <w:numFmt w:val="lowerRoman"/>
+      <w:lvlText w:val="%6."/>
+      <w:lvlJc w:val="right"/>
+      <w:pPr>
+        <w:ind w:left="4320" w:hanging="180"/>
+      </w:pPr>
+    </w:lvl>
+    <w:lvl w:ilvl="6" w:tplc="2000000F" w:tentative="1">
+      <w:start w:val="1"/>
+      <w:numFmt w:val="decimal"/>
+      <w:lvlText w:val="%7."/>
+      <w:lvlJc w:val="left"/>
+      <w:pPr>
+        <w:ind w:left="5040" w:hanging="360"/>
+      </w:pPr>
+    </w:lvl>
+    <w:lvl w:ilvl="7" w:tplc="20000019" w:tentative="1">
+      <w:start w:val="1"/>
+      <w:numFmt w:val="lowerLetter"/>
+      <w:lvlText w:val="%8."/>
+      <w:lvlJc w:val="left"/>
+      <w:pPr>
+        <w:ind w:left="5760" w:hanging="360"/>
+      </w:pPr>
+    </w:lvl>
+    <w:lvl w:ilvl="8" w:tplc="2000001B" w:tentative="1">
+      <w:start w:val="1"/>
+      <w:numFmt w:val="lowerRoman"/>
+      <w:lvlText w:val="%9."/>
+      <w:lvlJc w:val="right"/>
+      <w:pPr>
+        <w:ind w:left="6480" w:hanging="180"/>
+      </w:pPr>
+    </w:lvl>
+  </w:abstractNum>
+  <w:abstractNum w:abstractNumId="1" w15:restartNumberingAfterBreak="0">
+    <w:nsid w:val="4B3C7AEB"/>
+    <w:multiLevelType w:val="hybridMultilevel"/>
+    <w:tmpl w:val="4956C632"/>
+    <w:lvl w:ilvl="0" w:tplc="99B8D56C">
+      <w:start w:val="1"/>
+      <w:numFmt w:val="decimal"/>
+      <w:lvlText w:val="%1."/>
+      <w:lvlJc w:val="left"/>
+      <w:pPr>
+        <w:ind w:left="1080" w:hanging="360"/>
+      </w:pPr>
+      <w:rPr>
+        <w:rFonts w:hint="default"/>
+      </w:rPr>
+    </w:lvl>
+    <w:lvl w:ilvl="1" w:tplc="20000019" w:tentative="1">
+      <w:start w:val="1"/>
+      <w:numFmt w:val="lowerLetter"/>
+      <w:lvlText w:val="%2."/>
+      <w:lvlJc w:val="left"/>
+      <w:pPr>
+        <w:ind w:left="1800" w:hanging="360"/>
+      </w:pPr>
+    </w:lvl>
+    <w:lvl w:ilvl="2" w:tplc="2000001B" w:tentative="1">
+      <w:start w:val="1"/>
+      <w:numFmt w:val="lowerRoman"/>
+      <w:lvlText w:val="%3."/>
+      <w:lvlJc w:val="right"/>
+      <w:pPr>
+        <w:ind w:left="2520" w:hanging="180"/>
+      </w:pPr>
+    </w:lvl>
+    <w:lvl w:ilvl="3" w:tplc="2000000F" w:tentative="1">
+      <w:start w:val="1"/>
+      <w:numFmt w:val="decimal"/>
+      <w:lvlText w:val="%4."/>
+      <w:lvlJc w:val="left"/>
+      <w:pPr>
+        <w:ind w:left="3240" w:hanging="360"/>
+      </w:pPr>
+    </w:lvl>
+    <w:lvl w:ilvl="4" w:tplc="20000019" w:tentative="1">
+      <w:start w:val="1"/>
+      <w:numFmt w:val="lowerLetter"/>
+      <w:lvlText w:val="%5."/>
+      <w:lvlJc w:val="left"/>
+      <w:pPr>
+        <w:ind w:left="3960" w:hanging="360"/>
+      </w:pPr>
+    </w:lvl>
+    <w:lvl w:ilvl="5" w:tplc="2000001B" w:tentative="1">
+      <w:start w:val="1"/>
+      <w:numFmt w:val="lowerRoman"/>
+      <w:lvlText w:val="%6."/>
+      <w:lvlJc w:val="right"/>
+      <w:pPr>
+        <w:ind w:left="4680" w:hanging="180"/>
+      </w:pPr>
+    </w:lvl>
+    <w:lvl w:ilvl="6" w:tplc="2000000F" w:tentative="1">
+      <w:start w:val="1"/>
+      <w:numFmt w:val="decimal"/>
+      <w:lvlText w:val="%7."/>
+      <w:lvlJc w:val="left"/>
+      <w:pPr>
+        <w:ind w:left="5400" w:hanging="360"/>
+      </w:pPr>
+    </w:lvl>
+    <w:lvl w:ilvl="7" w:tplc="20000019" w:tentative="1">
+      <w:start w:val="1"/>
+      <w:numFmt w:val="lowerLetter"/>
+      <w:lvlText w:val="%8."/>
+      <w:lvlJc w:val="left"/>
+      <w:pPr>
+        <w:ind w:left="6120" w:hanging="360"/>
+      </w:pPr>
+    </w:lvl>
+    <w:lvl w:ilvl="8" w:tplc="2000001B" w:tentative="1">
+      <w:start w:val="1"/>
+      <w:numFmt w:val="lowerRoman"/>
+      <w:lvlText w:val="%9."/>
+      <w:lvlJc w:val="right"/>
+      <w:pPr>
+        <w:ind w:left="6840" w:hanging="180"/>
+      </w:pPr>
+    </w:lvl>
+  </w:abstractNum>
+  <w:abstractNum w:abstractNumId="2" w15:restartNumberingAfterBreak="0">
+    <w:nsid w:val="4BAD757F"/>
+    <w:multiLevelType w:val="hybridMultilevel"/>
+    <w:tmpl w:val="8E500DC8"/>
+    <w:lvl w:ilvl="0" w:tplc="2000000F">
+      <w:start w:val="1"/>
+      <w:numFmt w:val="decimal"/>
+      <w:lvlText w:val="%1."/>
+      <w:lvlJc w:val="left"/>
+      <w:pPr>
+        <w:ind w:left="720" w:hanging="360"/>
+      </w:pPr>
+      <w:rPr>
+        <w:rFonts w:hint="default"/>
+      </w:rPr>
+    </w:lvl>
+    <w:lvl w:ilvl="1" w:tplc="20000019">
+      <w:start w:val="1"/>
+      <w:numFmt w:val="lowerLetter"/>
+      <w:lvlText w:val="%2."/>
+      <w:lvlJc w:val="left"/>
+      <w:pPr>
+        <w:ind w:left="1440" w:hanging="360"/>
+      </w:pPr>
+    </w:lvl>
+    <w:lvl w:ilvl="2" w:tplc="2000001B" w:tentative="1">
+      <w:start w:val="1"/>
+      <w:numFmt w:val="lowerRoman"/>
+      <w:lvlText w:val="%3."/>
+      <w:lvlJc w:val="right"/>
+      <w:pPr>
+        <w:ind w:left="2160" w:hanging="180"/>
+      </w:pPr>
+    </w:lvl>
+    <w:lvl w:ilvl="3" w:tplc="2000000F" w:tentative="1">
+      <w:start w:val="1"/>
+      <w:numFmt w:val="decimal"/>
+      <w:lvlText w:val="%4."/>
+      <w:lvlJc w:val="left"/>
+      <w:pPr>
+        <w:ind w:left="2880" w:hanging="360"/>
+      </w:pPr>
+    </w:lvl>
+    <w:lvl w:ilvl="4" w:tplc="20000019" w:tentative="1">
+      <w:start w:val="1"/>
+      <w:numFmt w:val="lowerLetter"/>
+      <w:lvlText w:val="%5."/>
+      <w:lvlJc w:val="left"/>
+      <w:pPr>
+        <w:ind w:left="3600" w:hanging="360"/>
+      </w:pPr>
+    </w:lvl>
+    <w:lvl w:ilvl="5" w:tplc="2000001B" w:tentative="1">
+      <w:start w:val="1"/>
+      <w:numFmt w:val="lowerRoman"/>
+      <w:lvlText w:val="%6."/>
+      <w:lvlJc w:val="right"/>
+      <w:pPr>
+        <w:ind w:left="4320" w:hanging="180"/>
+      </w:pPr>
+    </w:lvl>
+    <w:lvl w:ilvl="6" w:tplc="2000000F" w:tentative="1">
+      <w:start w:val="1"/>
+      <w:numFmt w:val="decimal"/>
+      <w:lvlText w:val="%7."/>
+      <w:lvlJc w:val="left"/>
+      <w:pPr>
+        <w:ind w:left="5040" w:hanging="360"/>
+      </w:pPr>
+    </w:lvl>
+    <w:lvl w:ilvl="7" w:tplc="20000019" w:tentative="1">
+      <w:start w:val="1"/>
+      <w:numFmt w:val="lowerLetter"/>
+      <w:lvlText w:val="%8."/>
+      <w:lvlJc w:val="left"/>
+      <w:pPr>
+        <w:ind w:left="5760" w:hanging="360"/>
+      </w:pPr>
+    </w:lvl>
+    <w:lvl w:ilvl="8" w:tplc="2000001B" w:tentative="1">
+      <w:start w:val="1"/>
+      <w:numFmt w:val="lowerRoman"/>
+      <w:lvlText w:val="%9."/>
+      <w:lvlJc w:val="right"/>
+      <w:pPr>
+        <w:ind w:left="6480" w:hanging="180"/>
+      </w:pPr>
+    </w:lvl>
+  </w:abstractNum>
+  <w:abstractNum w:abstractNumId="3" w15:restartNumberingAfterBreak="0">
+    <w:nsid w:val="591E2369"/>
+    <w:multiLevelType w:val="hybridMultilevel"/>
+    <w:tmpl w:val="0032D6C6"/>
+    <w:lvl w:ilvl="0" w:tplc="2000000F">
+      <w:start w:val="1"/>
+      <w:numFmt w:val="decimal"/>
+      <w:lvlText w:val="%1."/>
+      <w:lvlJc w:val="left"/>
+      <w:pPr>
+        <w:ind w:left="720" w:hanging="360"/>
+      </w:pPr>
+      <w:rPr>
+        <w:rFonts w:hint="default"/>
+      </w:rPr>
+    </w:lvl>
+    <w:lvl w:ilvl="1" w:tplc="20000019">
+      <w:start w:val="1"/>
+      <w:numFmt w:val="lowerLetter"/>
+      <w:lvlText w:val="%2."/>
+      <w:lvlJc w:val="left"/>
+      <w:pPr>
+        <w:ind w:left="1440" w:hanging="360"/>
+      </w:pPr>
+    </w:lvl>
+    <w:lvl w:ilvl="2" w:tplc="2000001B">
+      <w:start w:val="1"/>
+      <w:numFmt w:val="lowerRoman"/>
+      <w:lvlText w:val="%3."/>
+      <w:lvlJc w:val="right"/>
+      <w:pPr>
+        <w:ind w:left="2160" w:hanging="180"/>
+      </w:pPr>
+    </w:lvl>
+    <w:lvl w:ilvl="3" w:tplc="2000000F" w:tentative="1">
+      <w:start w:val="1"/>
+      <w:numFmt w:val="decimal"/>
+      <w:lvlText w:val="%4."/>
+      <w:lvlJc w:val="left"/>
+      <w:pPr>
+        <w:ind w:left="2880" w:hanging="360"/>
+      </w:pPr>
+    </w:lvl>
+    <w:lvl w:ilvl="4" w:tplc="20000019" w:tentative="1">
+      <w:start w:val="1"/>
+      <w:numFmt w:val="lowerLetter"/>
+      <w:lvlText w:val="%5."/>
+      <w:lvlJc w:val="left"/>
+      <w:pPr>
+        <w:ind w:left="3600" w:hanging="360"/>
+      </w:pPr>
+    </w:lvl>
+    <w:lvl w:ilvl="5" w:tplc="2000001B" w:tentative="1">
+      <w:start w:val="1"/>
+      <w:numFmt w:val="lowerRoman"/>
+      <w:lvlText w:val="%6."/>
+      <w:lvlJc w:val="right"/>
+      <w:pPr>
+        <w:ind w:left="4320" w:hanging="180"/>
+      </w:pPr>
+    </w:lvl>
+    <w:lvl w:ilvl="6" w:tplc="2000000F" w:tentative="1">
+      <w:start w:val="1"/>
+      <w:numFmt w:val="decimal"/>
+      <w:lvlText w:val="%7."/>
+      <w:lvlJc w:val="left"/>
+      <w:pPr>
+        <w:ind w:left="5040" w:hanging="360"/>
+      </w:pPr>
+    </w:lvl>
+    <w:lvl w:ilvl="7" w:tplc="20000019" w:tentative="1">
+      <w:start w:val="1"/>
+      <w:numFmt w:val="lowerLetter"/>
+      <w:lvlText w:val="%8."/>
+      <w:lvlJc w:val="left"/>
+      <w:pPr>
+        <w:ind w:left="5760" w:hanging="360"/>
+      </w:pPr>
+    </w:lvl>
+    <w:lvl w:ilvl="8" w:tplc="2000001B" w:tentative="1">
+      <w:start w:val="1"/>
+      <w:numFmt w:val="lowerRoman"/>
+      <w:lvlText w:val="%9."/>
+      <w:lvlJc w:val="right"/>
+      <w:pPr>
+        <w:ind w:left="6480" w:hanging="180"/>
+      </w:pPr>
+    </w:lvl>
+  </w:abstractNum>
+  <w:abstractNum w:abstractNumId="4" w15:restartNumberingAfterBreak="0">
+    <w:nsid w:val="77110AA8"/>
+    <w:multiLevelType w:val="hybridMultilevel"/>
+    <w:tmpl w:val="6C126E12"/>
+    <w:lvl w:ilvl="0" w:tplc="8DCC33FA">
+      <w:start w:val="1"/>
+      <w:numFmt w:val="bullet"/>
+      <w:lvlText w:val=""/>
+      <w:lvlJc w:val="left"/>
+      <w:pPr>
+        <w:ind w:left="1080" w:hanging="360"/>
+      </w:pPr>
+      <w:rPr>
+        <w:rFonts w:ascii="Symbol" w:eastAsiaTheme="minorHAnsi" w:hAnsi="Symbol" w:cstheme="minorBidi" w:hint="default"/>
+        <w:b/>
+      </w:rPr>
+    </w:lvl>
+    <w:lvl w:ilvl="1" w:tplc="20000003" w:tentative="1">
+      <w:start w:val="1"/>
+      <w:numFmt w:val="bullet"/>
+      <w:lvlText w:val="o"/>
+      <w:lvlJc w:val="left"/>
+      <w:pPr>
+        <w:ind w:left="1800" w:hanging="360"/>
+      </w:pPr>
+      <w:rPr>
+        <w:rFonts w:ascii="Courier New" w:hAnsi="Courier New" w:cs="Courier New" w:hint="default"/>
+      </w:rPr>
+    </w:lvl>
+    <w:lvl w:ilvl="2" w:tplc="20000005" w:tentative="1">
+      <w:start w:val="1"/>
+      <w:numFmt w:val="bullet"/>
+      <w:lvlText w:val=""/>
+      <w:lvlJc w:val="left"/>
+      <w:pPr>
+        <w:ind w:left="2520" w:hanging="360"/>
+      </w:pPr>
+      <w:rPr>
+        <w:rFonts w:ascii="Wingdings" w:hAnsi="Wingdings" w:hint="default"/>
+      </w:rPr>
+    </w:lvl>
+    <w:lvl w:ilvl="3" w:tplc="20000001" w:tentative="1">
+      <w:start w:val="1"/>
+      <w:numFmt w:val="bullet"/>
+      <w:lvlText w:val=""/>
+      <w:lvlJc w:val="left"/>
+      <w:pPr>
+        <w:ind w:left="3240" w:hanging="360"/>
+      </w:pPr>
+      <w:rPr>
+        <w:rFonts w:ascii="Symbol" w:hAnsi="Symbol" w:hint="default"/>
+      </w:rPr>
+    </w:lvl>
+    <w:lvl w:ilvl="4" w:tplc="20000003" w:tentative="1">
+      <w:start w:val="1"/>
+      <w:numFmt w:val="bullet"/>
+      <w:lvlText w:val="o"/>
+      <w:lvlJc w:val="left"/>
+      <w:pPr>
+        <w:ind w:left="3960" w:hanging="360"/>
+      </w:pPr>
+      <w:rPr>
+        <w:rFonts w:ascii="Courier New" w:hAnsi="Courier New" w:cs="Courier New" w:hint="default"/>
+      </w:rPr>
+    </w:lvl>
+    <w:lvl w:ilvl="5" w:tplc="20000005" w:tentative="1">
+      <w:start w:val="1"/>
+      <w:numFmt w:val="bullet"/>
+      <w:lvlText w:val=""/>
+      <w:lvlJc w:val="left"/>
+      <w:pPr>
+        <w:ind w:left="4680" w:hanging="360"/>
+      </w:pPr>
+      <w:rPr>
+        <w:rFonts w:ascii="Wingdings" w:hAnsi="Wingdings" w:hint="default"/>
+      </w:rPr>
+    </w:lvl>
+    <w:lvl w:ilvl="6" w:tplc="20000001" w:tentative="1">
+      <w:start w:val="1"/>
+      <w:numFmt w:val="bullet"/>
+      <w:lvlText w:val=""/>
+      <w:lvlJc w:val="left"/>
+      <w:pPr>
+        <w:ind w:left="5400" w:hanging="360"/>
+      </w:pPr>
+      <w:rPr>
+        <w:rFonts w:ascii="Symbol" w:hAnsi="Symbol" w:hint="default"/>
+      </w:rPr>
+    </w:lvl>
+    <w:lvl w:ilvl="7" w:tplc="20000003" w:tentative="1">
+      <w:start w:val="1"/>
+      <w:numFmt w:val="bullet"/>
+      <w:lvlText w:val="o"/>
+      <w:lvlJc w:val="left"/>
+      <w:pPr>
+        <w:ind w:left="6120" w:hanging="360"/>
+      </w:pPr>
+      <w:rPr>
+        <w:rFonts w:ascii="Courier New" w:hAnsi="Courier New" w:cs="Courier New" w:hint="default"/>
+      </w:rPr>
+    </w:lvl>
+    <w:lvl w:ilvl="8" w:tplc="20000005" w:tentative="1">
+      <w:start w:val="1"/>
+      <w:numFmt w:val="bullet"/>
+      <w:lvlText w:val=""/>
+      <w:lvlJc w:val="left"/>
+      <w:pPr>
+        <w:ind w:left="6840" w:hanging="360"/>
+      </w:pPr>
+      <w:rPr>
+        <w:rFonts w:ascii="Wingdings" w:hAnsi="Wingdings" w:hint="default"/>
+      </w:rPr>
+    </w:lvl>
+  </w:abstractNum>
+  <w:abstractNum w:abstractNumId="5" w15:restartNumberingAfterBreak="0">
     <w:nsid w:val="7DFC72BB"/>
     <w:multiLevelType w:val="hybridMultilevel"/>
     <w:tmpl w:val="948EAEE8"/>
@@ -316,7 +2816,22 @@
     </w:lvl>
   </w:abstractNum>
   <w:num w:numId="1" w16cid:durableId="1928688158">
+    <w:abstractNumId w:val="5"/>
+  </w:num>
+  <w:num w:numId="2" w16cid:durableId="1409811068">
     <w:abstractNumId w:val="0"/>
+  </w:num>
+  <w:num w:numId="3" w16cid:durableId="421294793">
+    <w:abstractNumId w:val="1"/>
+  </w:num>
+  <w:num w:numId="4" w16cid:durableId="826283477">
+    <w:abstractNumId w:val="2"/>
+  </w:num>
+  <w:num w:numId="5" w16cid:durableId="1793400761">
+    <w:abstractNumId w:val="4"/>
+  </w:num>
+  <w:num w:numId="6" w16cid:durableId="1823698504">
+    <w:abstractNumId w:val="3"/>
   </w:num>
 </w:numbering>
 </file>
@@ -924,7 +3439,6 @@
   <w:style w:type="character" w:default="1" w:styleId="DefaultParagraphFont">
     <w:name w:val="Default Paragraph Font"/>
     <w:uiPriority w:val="1"/>
-    <w:semiHidden/>
     <w:unhideWhenUsed/>
   </w:style>
   <w:style w:type="table" w:default="1" w:styleId="TableNormal">

</xml_diff>

<commit_message>
updated Explanation.txt file with up to date information about the stracture of the project
</commit_message>
<xml_diff>
--- a/Explanation.docx
+++ b/Explanation.docx
@@ -66,18 +66,18 @@
           <w:lang w:val="en-US"/>
         </w:rPr>
         <w:drawing>
-          <wp:anchor distT="0" distB="0" distL="114300" distR="114300" simplePos="0" relativeHeight="251658240" behindDoc="0" locked="0" layoutInCell="1" allowOverlap="1" wp14:anchorId="538F6CDF" wp14:editId="5A792AB9">
+          <wp:anchor distT="0" distB="0" distL="114300" distR="114300" simplePos="0" relativeHeight="251658240" behindDoc="0" locked="0" layoutInCell="1" allowOverlap="1" wp14:anchorId="049CC186" wp14:editId="2C6901A4">
             <wp:simplePos x="0" y="0"/>
             <wp:positionH relativeFrom="column">
-              <wp:posOffset>-731520</wp:posOffset>
+              <wp:posOffset>-805815</wp:posOffset>
             </wp:positionH>
             <wp:positionV relativeFrom="paragraph">
-              <wp:posOffset>296545</wp:posOffset>
+              <wp:posOffset>283845</wp:posOffset>
             </wp:positionV>
-            <wp:extent cx="7099935" cy="4444365"/>
-            <wp:effectExtent l="0" t="0" r="5715" b="0"/>
+            <wp:extent cx="7239635" cy="4408170"/>
+            <wp:effectExtent l="0" t="0" r="0" b="0"/>
             <wp:wrapSquare wrapText="bothSides"/>
-            <wp:docPr id="2000598608" name="Picture 1"/>
+            <wp:docPr id="545730837" name="Picture 1"/>
             <wp:cNvGraphicFramePr>
               <a:graphicFrameLocks xmlns:a="http://schemas.openxmlformats.org/drawingml/2006/main" noChangeAspect="1"/>
             </wp:cNvGraphicFramePr>
@@ -85,7 +85,7 @@
               <a:graphicData uri="http://schemas.openxmlformats.org/drawingml/2006/picture">
                 <pic:pic xmlns:pic="http://schemas.openxmlformats.org/drawingml/2006/picture">
                   <pic:nvPicPr>
-                    <pic:cNvPr id="2000598608" name=""/>
+                    <pic:cNvPr id="545730837" name=""/>
                     <pic:cNvPicPr/>
                   </pic:nvPicPr>
                   <pic:blipFill>
@@ -103,7 +103,7 @@
                   <pic:spPr>
                     <a:xfrm>
                       <a:off x="0" y="0"/>
-                      <a:ext cx="7099935" cy="4444365"/>
+                      <a:ext cx="7239635" cy="4408170"/>
                     </a:xfrm>
                     <a:prstGeom prst="rect">
                       <a:avLst/>
@@ -125,30 +125,167 @@
         <w:rPr>
           <w:lang w:val="en-US"/>
         </w:rPr>
-        <w:t xml:space="preserve">This is a block diagram of the task: </w:t>
-      </w:r>
-    </w:p>
-    <w:p>
-      <w:pPr>
-        <w:rPr>
-          <w:lang w:val="en-US"/>
-        </w:rPr>
-      </w:pPr>
-    </w:p>
-    <w:p>
-      <w:pPr>
-        <w:rPr>
-          <w:b/>
-          <w:bCs/>
-          <w:lang w:val="en-US"/>
-        </w:rPr>
-      </w:pPr>
-      <w:r>
-        <w:rPr>
-          <w:b/>
-          <w:bCs/>
-          <w:lang w:val="en-US"/>
-        </w:rPr>
+        <w:t>This is a block diagram of the task:</w:t>
+      </w:r>
+    </w:p>
+    <w:p>
+      <w:pPr>
+        <w:rPr>
+          <w:lang w:val="en-US"/>
+        </w:rPr>
+      </w:pPr>
+    </w:p>
+    <w:p>
+      <w:pPr>
+        <w:rPr>
+          <w:rtl/>
+          <w:lang w:val="en-US"/>
+        </w:rPr>
+      </w:pPr>
+      <w:r>
+        <w:rPr>
+          <w:lang w:val="en-US"/>
+        </w:rPr>
+        <w:lastRenderedPageBreak/>
+        <w:drawing>
+          <wp:inline distT="0" distB="0" distL="0" distR="0" wp14:anchorId="4E3C5194" wp14:editId="7B1272E1">
+            <wp:extent cx="4134427" cy="4896533"/>
+            <wp:effectExtent l="0" t="0" r="0" b="0"/>
+            <wp:docPr id="374327605" name="Picture 1"/>
+            <wp:cNvGraphicFramePr>
+              <a:graphicFrameLocks xmlns:a="http://schemas.openxmlformats.org/drawingml/2006/main" noChangeAspect="1"/>
+            </wp:cNvGraphicFramePr>
+            <a:graphic xmlns:a="http://schemas.openxmlformats.org/drawingml/2006/main">
+              <a:graphicData uri="http://schemas.openxmlformats.org/drawingml/2006/picture">
+                <pic:pic xmlns:pic="http://schemas.openxmlformats.org/drawingml/2006/picture">
+                  <pic:nvPicPr>
+                    <pic:cNvPr id="374327605" name=""/>
+                    <pic:cNvPicPr/>
+                  </pic:nvPicPr>
+                  <pic:blipFill>
+                    <a:blip r:embed="rId6"/>
+                    <a:stretch>
+                      <a:fillRect/>
+                    </a:stretch>
+                  </pic:blipFill>
+                  <pic:spPr>
+                    <a:xfrm>
+                      <a:off x="0" y="0"/>
+                      <a:ext cx="4134427" cy="4896533"/>
+                    </a:xfrm>
+                    <a:prstGeom prst="rect">
+                      <a:avLst/>
+                    </a:prstGeom>
+                  </pic:spPr>
+                </pic:pic>
+              </a:graphicData>
+            </a:graphic>
+          </wp:inline>
+        </w:drawing>
+      </w:r>
+    </w:p>
+    <w:p>
+      <w:pPr>
+        <w:rPr>
+          <w:lang w:val="en-US"/>
+        </w:rPr>
+      </w:pPr>
+      <w:r>
+        <w:rPr>
+          <w:lang w:val="en-US"/>
+        </w:rPr>
+        <w:t xml:space="preserve">These files we have in the project: </w:t>
+      </w:r>
+    </w:p>
+    <w:p>
+      <w:pPr>
+        <w:rPr>
+          <w:lang w:val="en-US"/>
+        </w:rPr>
+      </w:pPr>
+      <w:r>
+        <w:rPr>
+          <w:lang w:val="en-US"/>
+        </w:rPr>
+        <w:drawing>
+          <wp:inline distT="0" distB="0" distL="0" distR="0" wp14:anchorId="54DCF122" wp14:editId="0EE73143">
+            <wp:extent cx="2081284" cy="2313830"/>
+            <wp:effectExtent l="0" t="0" r="0" b="0"/>
+            <wp:docPr id="137534292" name="Picture 1" descr="A screenshot of a computer&#10;&#10;AI-generated content may be incorrect."/>
+            <wp:cNvGraphicFramePr>
+              <a:graphicFrameLocks xmlns:a="http://schemas.openxmlformats.org/drawingml/2006/main" noChangeAspect="1"/>
+            </wp:cNvGraphicFramePr>
+            <a:graphic xmlns:a="http://schemas.openxmlformats.org/drawingml/2006/main">
+              <a:graphicData uri="http://schemas.openxmlformats.org/drawingml/2006/picture">
+                <pic:pic xmlns:pic="http://schemas.openxmlformats.org/drawingml/2006/picture">
+                  <pic:nvPicPr>
+                    <pic:cNvPr id="137534292" name="Picture 1" descr="A screenshot of a computer&#10;&#10;AI-generated content may be incorrect."/>
+                    <pic:cNvPicPr/>
+                  </pic:nvPicPr>
+                  <pic:blipFill>
+                    <a:blip r:embed="rId7"/>
+                    <a:stretch>
+                      <a:fillRect/>
+                    </a:stretch>
+                  </pic:blipFill>
+                  <pic:spPr>
+                    <a:xfrm>
+                      <a:off x="0" y="0"/>
+                      <a:ext cx="2092186" cy="2325950"/>
+                    </a:xfrm>
+                    <a:prstGeom prst="rect">
+                      <a:avLst/>
+                    </a:prstGeom>
+                  </pic:spPr>
+                </pic:pic>
+              </a:graphicData>
+            </a:graphic>
+          </wp:inline>
+        </w:drawing>
+      </w:r>
+    </w:p>
+    <w:p>
+      <w:pPr>
+        <w:rPr>
+          <w:lang w:val="en-US"/>
+        </w:rPr>
+      </w:pPr>
+      <w:r>
+        <w:rPr>
+          <w:lang w:val="en-US"/>
+        </w:rPr>
+        <w:t xml:space="preserve"> </w:t>
+      </w:r>
+    </w:p>
+    <w:p>
+      <w:pPr>
+        <w:rPr>
+          <w:lang w:val="en-US"/>
+        </w:rPr>
+      </w:pPr>
+    </w:p>
+    <w:p>
+      <w:pPr>
+        <w:rPr>
+          <w:lang w:val="en-US"/>
+        </w:rPr>
+      </w:pPr>
+    </w:p>
+    <w:p>
+      <w:pPr>
+        <w:rPr>
+          <w:b/>
+          <w:bCs/>
+          <w:lang w:val="en-US"/>
+        </w:rPr>
+      </w:pPr>
+      <w:r>
+        <w:rPr>
+          <w:b/>
+          <w:bCs/>
+          <w:lang w:val="en-US"/>
+        </w:rPr>
+        <w:lastRenderedPageBreak/>
         <w:t xml:space="preserve">TCP </w:t>
       </w:r>
       <w:r>
@@ -418,6 +555,7 @@
         </w:rPr>
         <w:t xml:space="preserve">: </w:t>
       </w:r>
+      <w:proofErr w:type="gramStart"/>
       <w:r>
         <w:rPr>
           <w:b/>
@@ -432,7 +570,16 @@
           <w:bCs/>
           <w:lang w:val="en-US"/>
         </w:rPr>
-        <w:t>()</w:t>
+        <w:t>(</w:t>
+      </w:r>
+      <w:proofErr w:type="gramEnd"/>
+      <w:r>
+        <w:rPr>
+          <w:b/>
+          <w:bCs/>
+          <w:lang w:val="en-US"/>
+        </w:rPr>
+        <w:t>)</w:t>
       </w:r>
     </w:p>
     <w:p>
@@ -472,13 +619,23 @@
         </w:rPr>
         <w:t xml:space="preserve"> </w:t>
       </w:r>
-      <w:r>
-        <w:rPr>
-          <w:b/>
-          <w:bCs/>
-          <w:lang w:val="en-US"/>
-        </w:rPr>
-        <w:t>accept()</w:t>
+      <w:proofErr w:type="gramStart"/>
+      <w:r>
+        <w:rPr>
+          <w:b/>
+          <w:bCs/>
+          <w:lang w:val="en-US"/>
+        </w:rPr>
+        <w:t>accept(</w:t>
+      </w:r>
+      <w:proofErr w:type="gramEnd"/>
+      <w:r>
+        <w:rPr>
+          <w:b/>
+          <w:bCs/>
+          <w:lang w:val="en-US"/>
+        </w:rPr>
+        <w:t>)</w:t>
       </w:r>
       <w:r>
         <w:rPr>
@@ -486,14 +643,6 @@
         </w:rPr>
         <w:t xml:space="preserve"> which is blocking till the client side is connected. Server sets number of clients it is ready to serv. </w:t>
       </w:r>
-    </w:p>
-    <w:p>
-      <w:pPr>
-        <w:pStyle w:val="ListParagraph"/>
-        <w:rPr>
-          <w:lang w:val="en-US"/>
-        </w:rPr>
-      </w:pPr>
     </w:p>
     <w:p>
       <w:pPr>
@@ -603,7 +752,6 @@
         <w:rPr>
           <w:lang w:val="en-US"/>
         </w:rPr>
-        <w:lastRenderedPageBreak/>
         <w:t xml:space="preserve">Client and server are 2 stable (same) partners during the entire session, Client can be sure that Server will not be replaced. </w:t>
       </w:r>
     </w:p>
@@ -676,7 +824,21 @@
         <w:rPr>
           <w:lang w:val="en-US"/>
         </w:rPr>
-        <w:t xml:space="preserve">otocol and session and more operations </w:t>
+        <w:t xml:space="preserve">otocol and </w:t>
+      </w:r>
+      <w:proofErr w:type="gramStart"/>
+      <w:r>
+        <w:rPr>
+          <w:lang w:val="en-US"/>
+        </w:rPr>
+        <w:t>session</w:t>
+      </w:r>
+      <w:proofErr w:type="gramEnd"/>
+      <w:r>
+        <w:rPr>
+          <w:lang w:val="en-US"/>
+        </w:rPr>
+        <w:t xml:space="preserve"> and more operations </w:t>
       </w:r>
       <w:r>
         <w:rPr>
@@ -684,14 +846,6 @@
         </w:rPr>
         <w:t xml:space="preserve">ensure all TCP messages will arrive correctly, in the correct order, with correct content (will not be lost) </w:t>
       </w:r>
-    </w:p>
-    <w:p>
-      <w:pPr>
-        <w:ind w:left="360"/>
-        <w:rPr>
-          <w:lang w:val="en-US"/>
-        </w:rPr>
-      </w:pPr>
     </w:p>
     <w:p>
       <w:pPr>
@@ -843,44 +997,51 @@
       </w:r>
       <w:r>
         <w:rPr>
+          <w:lang w:val="en-US"/>
+        </w:rPr>
+        <w:t xml:space="preserve">! It starts </w:t>
+      </w:r>
+      <w:r>
+        <w:rPr>
+          <w:b/>
+          <w:bCs/>
           <w:color w:val="0000FF"/>
           <w:lang w:val="en-US"/>
         </w:rPr>
+        <w:t>sending</w:t>
+      </w:r>
+      <w:r>
+        <w:rPr>
+          <w:color w:val="0000FF"/>
+          <w:lang w:val="en-US"/>
+        </w:rPr>
         <w:t xml:space="preserve"> </w:t>
       </w:r>
       <w:r>
         <w:rPr>
           <w:lang w:val="en-US"/>
         </w:rPr>
-        <w:t xml:space="preserve">! It starts </w:t>
-      </w:r>
-      <w:r>
-        <w:rPr>
-          <w:b/>
-          <w:bCs/>
-          <w:color w:val="0000FF"/>
-          <w:lang w:val="en-US"/>
-        </w:rPr>
-        <w:t>sending</w:t>
-      </w:r>
-      <w:r>
-        <w:rPr>
-          <w:color w:val="0000FF"/>
-          <w:lang w:val="en-US"/>
-        </w:rPr>
-        <w:t xml:space="preserve"> </w:t>
-      </w:r>
-      <w:r>
-        <w:rPr>
-          <w:lang w:val="en-US"/>
-        </w:rPr>
         <w:t xml:space="preserve">messages right away towards Server. </w:t>
       </w:r>
       <w:r>
         <w:rPr>
           <w:lang w:val="en-US"/>
         </w:rPr>
-        <w:t xml:space="preserve">Client doesn’t even check that Server exists and that Server is listening to him.  Every message is </w:t>
+        <w:t xml:space="preserve">Client doesn’t even check that Server </w:t>
+      </w:r>
+      <w:proofErr w:type="gramStart"/>
+      <w:r>
+        <w:rPr>
+          <w:lang w:val="en-US"/>
+        </w:rPr>
+        <w:t>exists</w:t>
+      </w:r>
+      <w:proofErr w:type="gramEnd"/>
+      <w:r>
+        <w:rPr>
+          <w:lang w:val="en-US"/>
+        </w:rPr>
+        <w:t xml:space="preserve"> and that Server is listening to him.  Every message is </w:t>
       </w:r>
       <w:r>
         <w:rPr>
@@ -1016,19 +1177,13 @@
     <w:p>
       <w:pPr>
         <w:rPr>
-          <w:lang w:val="en-US"/>
-        </w:rPr>
-      </w:pPr>
-    </w:p>
-    <w:p>
-      <w:pPr>
-        <w:rPr>
           <w:sz w:val="40"/>
           <w:szCs w:val="40"/>
           <w:lang w:val="en-US"/>
         </w:rPr>
       </w:pPr>
       <w:proofErr w:type="spellStart"/>
+      <w:proofErr w:type="gramStart"/>
       <w:r>
         <w:rPr>
           <w:sz w:val="40"/>
@@ -1038,6 +1193,7 @@
         <w:t>Lets</w:t>
       </w:r>
       <w:proofErr w:type="spellEnd"/>
+      <w:proofErr w:type="gramEnd"/>
       <w:r>
         <w:rPr>
           <w:sz w:val="40"/>
@@ -1054,8 +1210,20 @@
           <w:szCs w:val="40"/>
           <w:lang w:val="en-US"/>
         </w:rPr>
-        <w:t>TCP socket</w:t>
-      </w:r>
+        <w:t xml:space="preserve">TCP </w:t>
+      </w:r>
+      <w:proofErr w:type="gramStart"/>
+      <w:r>
+        <w:rPr>
+          <w:b/>
+          <w:bCs/>
+          <w:sz w:val="40"/>
+          <w:szCs w:val="40"/>
+          <w:lang w:val="en-US"/>
+        </w:rPr>
+        <w:t>socket</w:t>
+      </w:r>
+      <w:proofErr w:type="gramEnd"/>
       <w:r>
         <w:rPr>
           <w:sz w:val="40"/>
@@ -1124,13 +1292,28 @@
         <w:rPr>
           <w:lang w:val="en-US"/>
         </w:rPr>
+        <w:lastRenderedPageBreak/>
         <w:t>In this exp, b</w:t>
       </w:r>
       <w:r>
         <w:rPr>
           <w:lang w:val="en-US"/>
         </w:rPr>
-        <w:t xml:space="preserve">oth Client and the Server run on same PC (local host) therefore the use same IP and Port. </w:t>
+        <w:t xml:space="preserve">oth Client and the Server run on </w:t>
+      </w:r>
+      <w:proofErr w:type="gramStart"/>
+      <w:r>
+        <w:rPr>
+          <w:lang w:val="en-US"/>
+        </w:rPr>
+        <w:t>same</w:t>
+      </w:r>
+      <w:proofErr w:type="gramEnd"/>
+      <w:r>
+        <w:rPr>
+          <w:lang w:val="en-US"/>
+        </w:rPr>
+        <w:t xml:space="preserve"> PC (local host) therefore the use same IP and Port. </w:t>
       </w:r>
     </w:p>
     <w:p>
@@ -1204,8 +1387,19 @@
           <w:color w:val="0000FF"/>
           <w:lang w:val="en-US"/>
         </w:rPr>
-        <w:t>Remember – run the Server first !!</w:t>
-      </w:r>
+        <w:t xml:space="preserve">Remember – run the Server </w:t>
+      </w:r>
+      <w:proofErr w:type="gramStart"/>
+      <w:r>
+        <w:rPr>
+          <w:b/>
+          <w:bCs/>
+          <w:color w:val="0000FF"/>
+          <w:lang w:val="en-US"/>
+        </w:rPr>
+        <w:t>first !!</w:t>
+      </w:r>
+      <w:proofErr w:type="gramEnd"/>
     </w:p>
     <w:p>
       <w:pPr>
@@ -1233,7 +1427,6 @@
         <w:rPr>
           <w:lang w:val="en-US"/>
         </w:rPr>
-        <w:lastRenderedPageBreak/>
         <w:t xml:space="preserve">It is </w:t>
       </w:r>
       <w:r>
@@ -1249,13 +1442,30 @@
           <w:highlight w:val="yellow"/>
           <w:lang w:val="en-US"/>
         </w:rPr>
-        <w:t>2 threads</w:t>
-      </w:r>
-      <w:r>
-        <w:rPr>
-          <w:lang w:val="en-US"/>
-        </w:rPr>
-        <w:t xml:space="preserve">, </w:t>
+        <w:t xml:space="preserve">2 </w:t>
+      </w:r>
+      <w:proofErr w:type="gramStart"/>
+      <w:r>
+        <w:rPr>
+          <w:b/>
+          <w:bCs/>
+          <w:highlight w:val="yellow"/>
+          <w:lang w:val="en-US"/>
+        </w:rPr>
+        <w:t>threads</w:t>
+      </w:r>
+      <w:r>
+        <w:rPr>
+          <w:lang w:val="en-US"/>
+        </w:rPr>
+        <w:t>,</w:t>
+      </w:r>
+      <w:proofErr w:type="gramEnd"/>
+      <w:r>
+        <w:rPr>
+          <w:lang w:val="en-US"/>
+        </w:rPr>
+        <w:t xml:space="preserve"> </w:t>
       </w:r>
       <w:r>
         <w:rPr>
@@ -1418,7 +1628,25 @@
           <w:bCs/>
           <w:lang w:val="en-US"/>
         </w:rPr>
-        <w:t>listens on the socket</w:t>
+        <w:t xml:space="preserve">listens </w:t>
+      </w:r>
+      <w:proofErr w:type="gramStart"/>
+      <w:r>
+        <w:rPr>
+          <w:b/>
+          <w:bCs/>
+          <w:lang w:val="en-US"/>
+        </w:rPr>
+        <w:t>on</w:t>
+      </w:r>
+      <w:proofErr w:type="gramEnd"/>
+      <w:r>
+        <w:rPr>
+          <w:b/>
+          <w:bCs/>
+          <w:lang w:val="en-US"/>
+        </w:rPr>
+        <w:t xml:space="preserve"> the socket</w:t>
       </w:r>
       <w:r>
         <w:rPr>
@@ -1530,6 +1758,7 @@
           <w:lang w:val="en-US"/>
         </w:rPr>
       </w:pPr>
+      <w:proofErr w:type="gramStart"/>
       <w:r>
         <w:rPr>
           <w:b/>
@@ -1537,7 +1766,17 @@
           <w:highlight w:val="yellow"/>
           <w:lang w:val="en-US"/>
         </w:rPr>
-        <w:t>Retrieve &amp; Process</w:t>
+        <w:t>Retrieve</w:t>
+      </w:r>
+      <w:proofErr w:type="gramEnd"/>
+      <w:r>
+        <w:rPr>
+          <w:b/>
+          <w:bCs/>
+          <w:highlight w:val="yellow"/>
+          <w:lang w:val="en-US"/>
+        </w:rPr>
+        <w:t xml:space="preserve"> &amp; Process</w:t>
       </w:r>
       <w:r>
         <w:rPr>
@@ -1655,15 +1894,7 @@
           <w:bCs/>
           <w:lang w:val="en-US"/>
         </w:rPr>
-        <w:t xml:space="preserve">listens on the </w:t>
-      </w:r>
-      <w:r>
-        <w:rPr>
-          <w:b/>
-          <w:bCs/>
-          <w:lang w:val="en-US"/>
-        </w:rPr>
-        <w:t>Q</w:t>
+        <w:t>listens on the Q</w:t>
       </w:r>
       <w:r>
         <w:rPr>
@@ -1705,17 +1936,19 @@
         </w:rPr>
         <w:t xml:space="preserve"> </w:t>
       </w:r>
-      <w:r>
-        <w:rPr>
-          <w:lang w:val="en-US"/>
-        </w:rPr>
-        <w:t>get()</w:t>
-      </w:r>
-      <w:r>
-        <w:rPr>
-          <w:lang w:val="en-US"/>
-        </w:rPr>
-        <w:t>.</w:t>
+      <w:proofErr w:type="gramStart"/>
+      <w:r>
+        <w:rPr>
+          <w:lang w:val="en-US"/>
+        </w:rPr>
+        <w:t>get(</w:t>
+      </w:r>
+      <w:proofErr w:type="gramEnd"/>
+      <w:r>
+        <w:rPr>
+          <w:lang w:val="en-US"/>
+        </w:rPr>
+        <w:t>).</w:t>
       </w:r>
     </w:p>
     <w:p>
@@ -1735,13 +1968,7 @@
         <w:rPr>
           <w:lang w:val="en-US"/>
         </w:rPr>
-        <w:t xml:space="preserve">It checks content </w:t>
-      </w:r>
-      <w:r>
-        <w:rPr>
-          <w:lang w:val="en-US"/>
-        </w:rPr>
-        <w:t xml:space="preserve">of the message. </w:t>
+        <w:t xml:space="preserve">It checks content of the message. </w:t>
       </w:r>
     </w:p>
     <w:p>
@@ -1761,7 +1988,21 @@
         <w:rPr>
           <w:lang w:val="en-US"/>
         </w:rPr>
-        <w:t xml:space="preserve">Every message (whether it ‘q’ or not) will be located in the </w:t>
+        <w:t xml:space="preserve">Every message (whether </w:t>
+      </w:r>
+      <w:proofErr w:type="gramStart"/>
+      <w:r>
+        <w:rPr>
+          <w:lang w:val="en-US"/>
+        </w:rPr>
+        <w:t>it</w:t>
+      </w:r>
+      <w:proofErr w:type="gramEnd"/>
+      <w:r>
+        <w:rPr>
+          <w:lang w:val="en-US"/>
+        </w:rPr>
+        <w:t xml:space="preserve"> ‘q’ or not) will be located in the </w:t>
       </w:r>
       <w:r>
         <w:rPr>
@@ -1795,7 +2036,21 @@
         <w:rPr>
           <w:lang w:val="en-US"/>
         </w:rPr>
-        <w:t xml:space="preserve">If the message isn’t ‘q’, will be created response message and put in </w:t>
+        <w:t xml:space="preserve">If the message isn’t ‘q’, </w:t>
+      </w:r>
+      <w:proofErr w:type="gramStart"/>
+      <w:r>
+        <w:rPr>
+          <w:lang w:val="en-US"/>
+        </w:rPr>
+        <w:t>will</w:t>
+      </w:r>
+      <w:proofErr w:type="gramEnd"/>
+      <w:r>
+        <w:rPr>
+          <w:lang w:val="en-US"/>
+        </w:rPr>
+        <w:t xml:space="preserve"> be created response message and put in </w:t>
       </w:r>
       <w:r>
         <w:rPr>
@@ -1829,7 +2084,21 @@
         <w:rPr>
           <w:lang w:val="en-US"/>
         </w:rPr>
-        <w:t xml:space="preserve">If the message is ‘q’ the thread will be ended. </w:t>
+        <w:t xml:space="preserve">If the message is ‘q’ the thread will </w:t>
+      </w:r>
+      <w:proofErr w:type="gramStart"/>
+      <w:r>
+        <w:rPr>
+          <w:lang w:val="en-US"/>
+        </w:rPr>
+        <w:t>be ended</w:t>
+      </w:r>
+      <w:proofErr w:type="gramEnd"/>
+      <w:r>
+        <w:rPr>
+          <w:lang w:val="en-US"/>
+        </w:rPr>
+        <w:t xml:space="preserve">. </w:t>
       </w:r>
     </w:p>
     <w:p>
@@ -1901,6 +2170,7 @@
         <w:rPr>
           <w:lang w:val="en-US"/>
         </w:rPr>
+        <w:lastRenderedPageBreak/>
         <w:t xml:space="preserve">Client asks </w:t>
       </w:r>
       <w:r>
@@ -2051,7 +2321,21 @@
         <w:rPr>
           <w:lang w:val="en-US"/>
         </w:rPr>
-        <w:t>Client socket will be closed</w:t>
+        <w:t xml:space="preserve">Client </w:t>
+      </w:r>
+      <w:proofErr w:type="gramStart"/>
+      <w:r>
+        <w:rPr>
+          <w:lang w:val="en-US"/>
+        </w:rPr>
+        <w:t>socket</w:t>
+      </w:r>
+      <w:proofErr w:type="gramEnd"/>
+      <w:r>
+        <w:rPr>
+          <w:lang w:val="en-US"/>
+        </w:rPr>
+        <w:t xml:space="preserve"> will be closed</w:t>
       </w:r>
     </w:p>
     <w:p>
@@ -2069,15 +2353,31 @@
         <w:rPr>
           <w:lang w:val="en-US"/>
         </w:rPr>
-        <w:t xml:space="preserve">If user’s input </w:t>
-      </w:r>
-      <w:r>
-        <w:rPr>
-          <w:b/>
-          <w:bCs/>
-          <w:lang w:val="en-US"/>
-        </w:rPr>
-        <w:t>!=</w:t>
+        <w:t xml:space="preserve">If user’s </w:t>
+      </w:r>
+      <w:proofErr w:type="gramStart"/>
+      <w:r>
+        <w:rPr>
+          <w:lang w:val="en-US"/>
+        </w:rPr>
+        <w:t xml:space="preserve">input </w:t>
+      </w:r>
+      <w:r>
+        <w:rPr>
+          <w:b/>
+          <w:bCs/>
+          <w:lang w:val="en-US"/>
+        </w:rPr>
+        <w:t>!</w:t>
+      </w:r>
+      <w:proofErr w:type="gramEnd"/>
+      <w:r>
+        <w:rPr>
+          <w:b/>
+          <w:bCs/>
+          <w:lang w:val="en-US"/>
+        </w:rPr>
+        <w:t>=</w:t>
       </w:r>
       <w:r>
         <w:rPr>
@@ -2115,12 +2415,19 @@
           <w:lang w:val="en-US"/>
         </w:rPr>
       </w:pPr>
-      <w:r>
-        <w:rPr>
-          <w:lang w:val="en-US"/>
-        </w:rPr>
-        <w:lastRenderedPageBreak/>
-        <w:t xml:space="preserve">Client will add the </w:t>
+      <w:proofErr w:type="gramStart"/>
+      <w:r>
+        <w:rPr>
+          <w:lang w:val="en-US"/>
+        </w:rPr>
+        <w:t>Client</w:t>
+      </w:r>
+      <w:proofErr w:type="gramEnd"/>
+      <w:r>
+        <w:rPr>
+          <w:lang w:val="en-US"/>
+        </w:rPr>
+        <w:t xml:space="preserve"> will add the </w:t>
       </w:r>
       <w:r>
         <w:rPr>
@@ -2202,7 +2509,21 @@
         <w:rPr>
           <w:lang w:val="en-US"/>
         </w:rPr>
-        <w:t>Client will keep asking user to enter new input message</w:t>
+        <w:t xml:space="preserve">Client will keep asking </w:t>
+      </w:r>
+      <w:proofErr w:type="gramStart"/>
+      <w:r>
+        <w:rPr>
+          <w:lang w:val="en-US"/>
+        </w:rPr>
+        <w:t>user</w:t>
+      </w:r>
+      <w:proofErr w:type="gramEnd"/>
+      <w:r>
+        <w:rPr>
+          <w:lang w:val="en-US"/>
+        </w:rPr>
+        <w:t xml:space="preserve"> to enter new input message</w:t>
       </w:r>
     </w:p>
     <w:p>
@@ -3439,6 +3760,7 @@
   <w:style w:type="character" w:default="1" w:styleId="DefaultParagraphFont">
     <w:name w:val="Default Paragraph Font"/>
     <w:uiPriority w:val="1"/>
+    <w:semiHidden/>
     <w:unhideWhenUsed/>
   </w:style>
   <w:style w:type="table" w:default="1" w:styleId="TableNormal">

</xml_diff>

<commit_message>
added multi client server support
</commit_message>
<xml_diff>
--- a/Explanation.docx
+++ b/Explanation.docx
@@ -7,27 +7,11 @@
         <w:rPr>
           <w:b/>
           <w:bCs/>
-          <w:lang w:val="en-US"/>
-        </w:rPr>
-      </w:pPr>
-      <w:r>
-        <w:rPr>
-          <w:b/>
-          <w:bCs/>
-          <w:highlight w:val="yellow"/>
-          <w:lang w:val="en-US"/>
-        </w:rPr>
-        <w:t>Simple Client Server application</w:t>
-      </w:r>
-      <w:r>
-        <w:rPr>
-          <w:b/>
-          <w:bCs/>
-          <w:highlight w:val="yellow"/>
-          <w:lang w:val="en-US"/>
-        </w:rPr>
-        <w:t xml:space="preserve"> – based on </w:t>
-      </w:r>
+          <w:sz w:val="30"/>
+          <w:szCs w:val="30"/>
+          <w:lang w:val="en-US"/>
+        </w:rPr>
+      </w:pPr>
       <w:r>
         <w:rPr>
           <w:b/>
@@ -37,7 +21,7 @@
           <w:highlight w:val="yellow"/>
           <w:lang w:val="en-US"/>
         </w:rPr>
-        <w:t xml:space="preserve">TCP </w:t>
+        <w:t>Single</w:t>
       </w:r>
       <w:r>
         <w:rPr>
@@ -48,73 +32,29 @@
           <w:highlight w:val="yellow"/>
           <w:lang w:val="en-US"/>
         </w:rPr>
-        <w:t>/ IP</w:t>
-      </w:r>
-      <w:r>
-        <w:rPr>
-          <w:b/>
-          <w:bCs/>
+        <w:t xml:space="preserve"> Client Server application</w:t>
+      </w:r>
+      <w:r>
+        <w:rPr>
+          <w:b/>
+          <w:bCs/>
+          <w:sz w:val="30"/>
+          <w:szCs w:val="30"/>
           <w:highlight w:val="yellow"/>
           <w:lang w:val="en-US"/>
         </w:rPr>
-        <w:t xml:space="preserve"> Sockets</w:t>
-      </w:r>
-    </w:p>
-    <w:p>
-      <w:pPr>
-        <w:rPr>
-          <w:b/>
-          <w:bCs/>
-          <w:lang w:val="en-US"/>
-        </w:rPr>
-      </w:pPr>
-    </w:p>
-    <w:p>
-      <w:pPr>
-        <w:rPr>
-          <w:lang w:val="en-US"/>
-        </w:rPr>
-      </w:pPr>
-      <w:r>
-        <w:rPr>
-          <w:b/>
-          <w:bCs/>
-          <w:lang w:val="en-US"/>
-        </w:rPr>
-        <w:t>Gen1</w:t>
-      </w:r>
-      <w:r>
-        <w:rPr>
-          <w:lang w:val="en-US"/>
-        </w:rPr>
-        <w:t xml:space="preserve"> – </w:t>
-      </w:r>
-      <w:r>
-        <w:rPr>
-          <w:lang w:val="en-US"/>
-        </w:rPr>
-        <w:t xml:space="preserve">TCP/IP </w:t>
-      </w:r>
-      <w:r>
-        <w:rPr>
-          <w:lang w:val="en-US"/>
-        </w:rPr>
-        <w:t>socket (</w:t>
-      </w:r>
-      <w:r>
-        <w:rPr>
-          <w:b/>
-          <w:bCs/>
+        <w:t xml:space="preserve"> – based on TCP </w:t>
+      </w:r>
+      <w:r>
+        <w:rPr>
+          <w:b/>
+          <w:bCs/>
+          <w:sz w:val="30"/>
+          <w:szCs w:val="30"/>
           <w:highlight w:val="yellow"/>
           <w:lang w:val="en-US"/>
         </w:rPr>
-        <w:t>not TLS/ SSL secured</w:t>
-      </w:r>
-      <w:r>
-        <w:rPr>
-          <w:lang w:val="en-US"/>
-        </w:rPr>
-        <w:t xml:space="preserve">): </w:t>
+        <w:t>/ IP Sockets</w:t>
       </w:r>
     </w:p>
     <w:p>
@@ -188,7 +128,19 @@
         <w:rPr>
           <w:lang w:val="en-US"/>
         </w:rPr>
-        <w:t>This is a block diagram of the task:</w:t>
+        <w:t xml:space="preserve">This is a block diagram of the </w:t>
+      </w:r>
+      <w:r>
+        <w:rPr>
+          <w:lang w:val="en-US"/>
+        </w:rPr>
+        <w:t>program</w:t>
+      </w:r>
+      <w:r>
+        <w:rPr>
+          <w:lang w:val="en-US"/>
+        </w:rPr>
+        <w:t>:</w:t>
       </w:r>
     </w:p>
     <w:p>
@@ -2607,50 +2559,120 @@
         <w:rPr>
           <w:b/>
           <w:bCs/>
-          <w:lang w:val="en-US"/>
-        </w:rPr>
-      </w:pPr>
-      <w:r>
-        <w:rPr>
-          <w:b/>
-          <w:bCs/>
+          <w:sz w:val="30"/>
+          <w:szCs w:val="30"/>
+          <w:lang w:val="en-US"/>
+        </w:rPr>
+      </w:pPr>
+      <w:r>
+        <w:rPr>
+          <w:b/>
+          <w:bCs/>
+          <w:sz w:val="30"/>
+          <w:szCs w:val="30"/>
           <w:highlight w:val="yellow"/>
           <w:lang w:val="en-US"/>
         </w:rPr>
-        <w:t>Gen2</w:t>
-      </w:r>
-      <w:r>
-        <w:rPr>
-          <w:lang w:val="en-US"/>
-        </w:rPr>
-        <w:t xml:space="preserve"> – </w:t>
-      </w:r>
-      <w:r>
-        <w:rPr>
-          <w:lang w:val="en-US"/>
-        </w:rPr>
-        <w:t xml:space="preserve">creating secured communication using </w:t>
-      </w:r>
-      <w:r>
-        <w:rPr>
+        <w:t>S</w:t>
+      </w:r>
+      <w:r>
+        <w:rPr>
+          <w:b/>
+          <w:bCs/>
+          <w:sz w:val="30"/>
+          <w:szCs w:val="30"/>
+          <w:highlight w:val="yellow"/>
+          <w:lang w:val="en-US"/>
+        </w:rPr>
+        <w:t xml:space="preserve">ecured </w:t>
+      </w:r>
+      <w:r>
+        <w:rPr>
+          <w:b/>
+          <w:bCs/>
+          <w:sz w:val="30"/>
+          <w:szCs w:val="30"/>
+          <w:highlight w:val="yellow"/>
+          <w:lang w:val="en-US"/>
+        </w:rPr>
+        <w:t xml:space="preserve">Client- Server app, </w:t>
+      </w:r>
+      <w:r>
+        <w:rPr>
+          <w:b/>
+          <w:bCs/>
+          <w:sz w:val="30"/>
+          <w:szCs w:val="30"/>
+          <w:highlight w:val="yellow"/>
+          <w:lang w:val="en-US"/>
+        </w:rPr>
+        <w:t xml:space="preserve">using </w:t>
+      </w:r>
+      <w:r>
+        <w:rPr>
+          <w:b/>
+          <w:bCs/>
+          <w:sz w:val="30"/>
+          <w:szCs w:val="30"/>
+          <w:highlight w:val="yellow"/>
           <w:lang w:val="en-US"/>
         </w:rPr>
         <w:t xml:space="preserve">SSL </w:t>
       </w:r>
       <w:r>
         <w:rPr>
-          <w:lang w:val="en-US"/>
-        </w:rPr>
-        <w:t xml:space="preserve">socket secured by protocol: </w:t>
-      </w:r>
-      <w:r>
-        <w:rPr>
-          <w:b/>
-          <w:bCs/>
+          <w:b/>
+          <w:bCs/>
+          <w:sz w:val="30"/>
+          <w:szCs w:val="30"/>
           <w:highlight w:val="yellow"/>
           <w:lang w:val="en-US"/>
         </w:rPr>
+        <w:t xml:space="preserve">socket </w:t>
+      </w:r>
+      <w:r>
+        <w:rPr>
+          <w:b/>
+          <w:bCs/>
+          <w:sz w:val="30"/>
+          <w:szCs w:val="30"/>
+          <w:highlight w:val="yellow"/>
+          <w:lang w:val="en-US"/>
+        </w:rPr>
+        <w:t>(</w:t>
+      </w:r>
+      <w:r>
+        <w:rPr>
+          <w:b/>
+          <w:bCs/>
+          <w:sz w:val="30"/>
+          <w:szCs w:val="30"/>
+          <w:highlight w:val="yellow"/>
+          <w:lang w:val="en-US"/>
+        </w:rPr>
+        <w:t xml:space="preserve">secured by protocol: </w:t>
+      </w:r>
+      <w:r>
+        <w:rPr>
+          <w:b/>
+          <w:bCs/>
+          <w:sz w:val="30"/>
+          <w:szCs w:val="30"/>
+          <w:highlight w:val="yellow"/>
+          <w:lang w:val="en-US"/>
+        </w:rPr>
         <w:t>TLS/ SSL</w:t>
+      </w:r>
+      <w:r>
+        <w:rPr>
+          <w:b/>
+          <w:bCs/>
+          <w:sz w:val="30"/>
+          <w:szCs w:val="30"/>
+          <w:highlight w:val="yellow"/>
+          <w:lang w:val="en-US"/>
+        </w:rPr>
+        <w:t>)</w:t>
       </w:r>
     </w:p>
     <w:p>
@@ -3068,6 +3090,7 @@
         <w:rPr>
           <w:lang w:val="en-US"/>
         </w:rPr>
+        <w:lastRenderedPageBreak/>
         <w:br w:type="page"/>
       </w:r>
     </w:p>
@@ -3079,6 +3102,7 @@
       </w:pPr>
       <w:r>
         <w:rPr>
+          <w:noProof/>
           <w:lang w:val="en-US"/>
         </w:rPr>
         <w:lastRenderedPageBreak/>
@@ -3187,19 +3211,7 @@
         <w:rPr>
           <w:lang w:val="en-US"/>
         </w:rPr>
-        <w:t xml:space="preserve">Security </w:t>
-      </w:r>
-      <w:r>
-        <w:rPr>
-          <w:lang w:val="en-US"/>
-        </w:rPr>
-        <w:t>will be based on preliminary prepared the following</w:t>
-      </w:r>
-      <w:r>
-        <w:rPr>
-          <w:lang w:val="en-US"/>
-        </w:rPr>
-        <w:t>:</w:t>
+        <w:t>Security will be based on preliminary prepared the following:</w:t>
       </w:r>
     </w:p>
     <w:p>
@@ -3471,7 +3483,6 @@
         <w:pStyle w:val="ListParagraph"/>
         <w:ind w:left="1080"/>
         <w:rPr>
-          <w:rFonts w:hint="cs"/>
           <w:rtl/>
           <w:lang w:val="en-US"/>
         </w:rPr>
@@ -3690,7 +3701,6 @@
       <w:r>
         <w:rPr>
           <w:color w:val="0F4761" w:themeColor="accent1" w:themeShade="BF"/>
-          <w:lang w:val="en-IL"/>
         </w:rPr>
         <w:t>server_side</w:t>
       </w:r>
@@ -3698,7 +3708,6 @@
       <w:r>
         <w:rPr>
           <w:color w:val="0F4761" w:themeColor="accent1" w:themeShade="BF"/>
-          <w:lang w:val="en-IL"/>
         </w:rPr>
         <w:t>=</w:t>
       </w:r>
@@ -3707,7 +3716,6 @@
           <w:i/>
           <w:iCs/>
           <w:color w:val="0F4761" w:themeColor="accent1" w:themeShade="BF"/>
-          <w:lang w:val="en-IL"/>
         </w:rPr>
         <w:t>True</w:t>
       </w:r>
@@ -3878,25 +3886,7 @@
         <w:rPr>
           <w:lang w:val="en-US"/>
         </w:rPr>
-        <w:t xml:space="preserve">Steps that </w:t>
-      </w:r>
-      <w:r>
-        <w:rPr>
-          <w:lang w:val="en-US"/>
-        </w:rPr>
-        <w:t>Client</w:t>
-      </w:r>
-      <w:r>
-        <w:rPr>
-          <w:lang w:val="en-US"/>
-        </w:rPr>
-        <w:t xml:space="preserve"> does</w:t>
-      </w:r>
-      <w:r>
-        <w:rPr>
-          <w:lang w:val="en-US"/>
-        </w:rPr>
-        <w:t>:</w:t>
+        <w:t>Steps that Client does:</w:t>
       </w:r>
     </w:p>
     <w:p>
@@ -4059,9 +4049,6 @@
     <w:p>
       <w:pPr>
         <w:pStyle w:val="ListParagraph"/>
-        <w:rPr>
-          <w:lang w:val="en-IL"/>
-        </w:rPr>
       </w:pPr>
       <w:r>
         <w:rPr>
@@ -4146,7 +4133,6 @@
           <w:b/>
           <w:bCs/>
           <w:color w:val="0F4761" w:themeColor="accent1" w:themeShade="BF"/>
-          <w:lang w:val="en-IL"/>
         </w:rPr>
         <w:t xml:space="preserve">hostname = </w:t>
       </w:r>
@@ -4157,7 +4143,6 @@
           <w:i/>
           <w:iCs/>
           <w:color w:val="0F4761" w:themeColor="accent1" w:themeShade="BF"/>
-          <w:lang w:val="en-IL"/>
         </w:rPr>
         <w:t>False</w:t>
       </w:r>
@@ -4166,7 +4151,6 @@
       <w:pPr>
         <w:pStyle w:val="ListParagraph"/>
         <w:rPr>
-          <w:rFonts w:hint="cs"/>
           <w:rtl/>
           <w:lang w:val="en-US"/>
         </w:rPr>
@@ -4331,13 +4315,7 @@
         <w:rPr>
           <w:lang w:val="en-US"/>
         </w:rPr>
-        <w:t xml:space="preserve"> will fail)</w:t>
-      </w:r>
-      <w:r>
-        <w:rPr>
-          <w:lang w:val="en-US"/>
-        </w:rPr>
-        <w:t xml:space="preserve">. </w:t>
+        <w:t xml:space="preserve"> will fail). </w:t>
       </w:r>
       <w:r>
         <w:rPr>
@@ -4776,7 +4754,6 @@
       <w:pPr>
         <w:ind w:left="720"/>
         <w:rPr>
-          <w:rFonts w:hint="cs"/>
           <w:rtl/>
           <w:lang w:val="en-US"/>
         </w:rPr>
@@ -4843,7 +4820,6 @@
           <w:b/>
           <w:bCs/>
           <w:color w:val="0F4761" w:themeColor="accent1" w:themeShade="BF"/>
-          <w:lang w:val="en-IL"/>
         </w:rPr>
         <w:t xml:space="preserve">hostname = </w:t>
       </w:r>
@@ -4854,7 +4830,6 @@
           <w:i/>
           <w:iCs/>
           <w:color w:val="0F4761" w:themeColor="accent1" w:themeShade="BF"/>
-          <w:lang w:val="en-IL"/>
         </w:rPr>
         <w:t>False</w:t>
       </w:r>
@@ -4863,7 +4838,6 @@
       <w:pPr>
         <w:ind w:left="720"/>
         <w:rPr>
-          <w:rFonts w:hint="cs"/>
           <w:rtl/>
           <w:lang w:val="en-US"/>
         </w:rPr>
@@ -4911,6 +4885,7 @@
       </w:pPr>
       <w:r>
         <w:rPr>
+          <w:noProof/>
           <w:lang w:val="en-US"/>
         </w:rPr>
         <w:drawing>
@@ -5418,14 +5393,12 @@
       <w:pPr>
         <w:rPr>
           <w:color w:val="007BB8"/>
-          <w:lang w:val="en-IL"/>
         </w:rPr>
       </w:pPr>
       <w:proofErr w:type="spellStart"/>
       <w:r>
         <w:rPr>
           <w:color w:val="007BB8"/>
-          <w:lang w:val="en-IL"/>
         </w:rPr>
         <w:t>openssl</w:t>
       </w:r>
@@ -5433,7 +5406,6 @@
       <w:r>
         <w:rPr>
           <w:color w:val="007BB8"/>
-          <w:lang w:val="en-IL"/>
         </w:rPr>
         <w:t xml:space="preserve"> req -x509 -</w:t>
       </w:r>
@@ -5441,7 +5413,6 @@
       <w:r>
         <w:rPr>
           <w:color w:val="007BB8"/>
-          <w:lang w:val="en-IL"/>
         </w:rPr>
         <w:t>newkey</w:t>
       </w:r>
@@ -5449,7 +5420,6 @@
       <w:r>
         <w:rPr>
           <w:color w:val="007BB8"/>
-          <w:lang w:val="en-IL"/>
         </w:rPr>
         <w:t xml:space="preserve"> rsa:4096 -</w:t>
       </w:r>
@@ -5457,7 +5427,6 @@
       <w:r>
         <w:rPr>
           <w:color w:val="007BB8"/>
-          <w:lang w:val="en-IL"/>
         </w:rPr>
         <w:t>keyout</w:t>
       </w:r>
@@ -5465,7 +5434,6 @@
       <w:r>
         <w:rPr>
           <w:color w:val="007BB8"/>
-          <w:lang w:val="en-IL"/>
         </w:rPr>
         <w:t xml:space="preserve"> </w:t>
       </w:r>
@@ -5474,7 +5442,6 @@
           <w:b/>
           <w:bCs/>
           <w:color w:val="007BB8"/>
-          <w:lang w:val="en-IL"/>
         </w:rPr>
         <w:t>ilana_</w:t>
       </w:r>
@@ -5483,7 +5450,6 @@
           <w:b/>
           <w:bCs/>
           <w:color w:val="007BB8"/>
-          <w:lang w:val="en-IL"/>
         </w:rPr>
         <w:t>key</w:t>
       </w:r>
@@ -5492,14 +5458,12 @@
           <w:b/>
           <w:bCs/>
           <w:color w:val="007BB8"/>
-          <w:lang w:val="en-IL"/>
         </w:rPr>
         <w:t>_1</w:t>
       </w:r>
       <w:r>
         <w:rPr>
           <w:color w:val="007BB8"/>
-          <w:lang w:val="en-IL"/>
         </w:rPr>
         <w:t xml:space="preserve">.pem -out </w:t>
       </w:r>
@@ -5508,14 +5472,12 @@
           <w:b/>
           <w:bCs/>
           <w:color w:val="007BB8"/>
-          <w:lang w:val="en-IL"/>
         </w:rPr>
         <w:t>ilana_cert_1</w:t>
       </w:r>
       <w:r>
         <w:rPr>
           <w:color w:val="007BB8"/>
-          <w:lang w:val="en-IL"/>
         </w:rPr>
         <w:t>.pem -days 365 -nodes</w:t>
       </w:r>
@@ -5535,7 +5497,6 @@
         <w:rPr>
           <w:b/>
           <w:bCs/>
-          <w:lang w:val="en-IL"/>
         </w:rPr>
         <w:t>ilana_key_</w:t>
       </w:r>
@@ -5543,7 +5504,6 @@
         <w:rPr>
           <w:b/>
           <w:bCs/>
-          <w:lang w:val="en-IL"/>
         </w:rPr>
         <w:t>0</w:t>
       </w:r>
@@ -5551,39 +5511,22 @@
         <w:rPr>
           <w:b/>
           <w:bCs/>
-          <w:lang w:val="en-IL"/>
         </w:rPr>
         <w:t>1</w:t>
       </w:r>
       <w:r>
-        <w:rPr>
-          <w:lang w:val="en-IL"/>
-        </w:rPr>
-        <w:t>.pem</w:t>
-      </w:r>
-      <w:r>
-        <w:rPr>
-          <w:lang w:val="en-IL"/>
-        </w:rPr>
+        <w:t xml:space="preserve">.pem </w:t>
+      </w:r>
+      <w:r>
+        <w:t>&amp;</w:t>
+      </w:r>
+      <w:r>
         <w:t xml:space="preserve"> </w:t>
       </w:r>
       <w:r>
         <w:rPr>
-          <w:lang w:val="en-IL"/>
-        </w:rPr>
-        <w:t>&amp;</w:t>
-      </w:r>
-      <w:r>
-        <w:rPr>
-          <w:lang w:val="en-IL"/>
-        </w:rPr>
-        <w:t xml:space="preserve"> </w:t>
-      </w:r>
-      <w:r>
-        <w:rPr>
-          <w:b/>
-          <w:bCs/>
-          <w:lang w:val="en-IL"/>
+          <w:b/>
+          <w:bCs/>
         </w:rPr>
         <w:t>ilana_cert_</w:t>
       </w:r>
@@ -5591,7 +5534,6 @@
         <w:rPr>
           <w:b/>
           <w:bCs/>
-          <w:lang w:val="en-IL"/>
         </w:rPr>
         <w:t>0</w:t>
       </w:r>
@@ -5599,31 +5541,22 @@
         <w:rPr>
           <w:b/>
           <w:bCs/>
-          <w:lang w:val="en-IL"/>
         </w:rPr>
         <w:t>1</w:t>
       </w:r>
       <w:r>
-        <w:rPr>
-          <w:lang w:val="en-IL"/>
-        </w:rPr>
-        <w:t>.pem</w:t>
-      </w:r>
-      <w:r>
-        <w:rPr>
-          <w:lang w:val="en-IL"/>
-        </w:rPr>
-        <w:t xml:space="preserve"> got names I gave, I could give any names</w:t>
-      </w:r>
-    </w:p>
-    <w:p>
-      <w:pPr>
-        <w:rPr>
-          <w:lang w:val="en-US"/>
-        </w:rPr>
-      </w:pPr>
-      <w:r>
-        <w:rPr>
+        <w:t>.pem got names I gave, I could give any names</w:t>
+      </w:r>
+    </w:p>
+    <w:p>
+      <w:pPr>
+        <w:rPr>
+          <w:lang w:val="en-US"/>
+        </w:rPr>
+      </w:pPr>
+      <w:r>
+        <w:rPr>
+          <w:noProof/>
           <w:lang w:val="en-US"/>
         </w:rPr>
         <w:lastRenderedPageBreak/>
@@ -5694,7 +5627,6 @@
         <w:rPr>
           <w:b/>
           <w:bCs/>
-          <w:lang w:val="en-IL"/>
         </w:rPr>
         <w:t>ilana_cert_</w:t>
       </w:r>
@@ -5702,7 +5634,6 @@
         <w:rPr>
           <w:b/>
           <w:bCs/>
-          <w:lang w:val="en-IL"/>
         </w:rPr>
         <w:t>0</w:t>
       </w:r>
@@ -5710,21 +5641,16 @@
         <w:rPr>
           <w:b/>
           <w:bCs/>
-          <w:lang w:val="en-IL"/>
         </w:rPr>
         <w:t>1</w:t>
       </w:r>
       <w:r>
-        <w:rPr>
-          <w:lang w:val="en-IL"/>
-        </w:rPr>
         <w:t>.</w:t>
       </w:r>
       <w:r>
         <w:rPr>
           <w:b/>
           <w:bCs/>
-          <w:lang w:val="en-IL"/>
         </w:rPr>
         <w:t>pem</w:t>
       </w:r>
@@ -5935,14 +5861,12 @@
       <w:pPr>
         <w:rPr>
           <w:color w:val="007BB8"/>
-          <w:lang w:val="en-IL"/>
         </w:rPr>
       </w:pPr>
       <w:proofErr w:type="spellStart"/>
       <w:r>
         <w:rPr>
           <w:color w:val="007BB8"/>
-          <w:lang w:val="en-IL"/>
         </w:rPr>
         <w:t>openssl</w:t>
       </w:r>
@@ -5950,7 +5874,6 @@
       <w:r>
         <w:rPr>
           <w:color w:val="007BB8"/>
-          <w:lang w:val="en-IL"/>
         </w:rPr>
         <w:t xml:space="preserve"> </w:t>
       </w:r>
@@ -5958,7 +5881,6 @@
       <w:r>
         <w:rPr>
           <w:color w:val="007BB8"/>
-          <w:lang w:val="en-IL"/>
         </w:rPr>
         <w:t>s_client</w:t>
       </w:r>
@@ -5966,60 +5888,31 @@
       <w:r>
         <w:rPr>
           <w:color w:val="007BB8"/>
-          <w:lang w:val="en-IL"/>
         </w:rPr>
         <w:t xml:space="preserve"> -connect 127.0.0.1:8820</w:t>
       </w:r>
     </w:p>
     <w:p>
-      <w:pPr>
-        <w:rPr>
-          <w:lang w:val="en-IL"/>
-        </w:rPr>
-      </w:pPr>
-      <w:r>
-        <w:rPr>
-          <w:lang w:val="en-IL"/>
-        </w:rPr>
+      <w:r>
         <w:t>I</w:t>
       </w:r>
       <w:r>
-        <w:rPr>
-          <w:lang w:val="en-IL"/>
-        </w:rPr>
         <w:t xml:space="preserve">f secured connection was correctly done for the Server side, the command </w:t>
       </w:r>
       <w:r>
-        <w:rPr>
-          <w:lang w:val="en-IL"/>
-        </w:rPr>
         <w:t xml:space="preserve">will success and </w:t>
       </w:r>
       <w:proofErr w:type="spellStart"/>
       <w:r>
-        <w:rPr>
-          <w:lang w:val="en-IL"/>
-        </w:rPr>
         <w:t>ssl</w:t>
       </w:r>
       <w:proofErr w:type="spellEnd"/>
       <w:r>
-        <w:rPr>
-          <w:lang w:val="en-IL"/>
-        </w:rPr>
         <w:t xml:space="preserve"> client will connect the server. </w:t>
       </w:r>
     </w:p>
     <w:p>
-      <w:pPr>
-        <w:rPr>
-          <w:lang w:val="en-IL"/>
-        </w:rPr>
-      </w:pPr>
-      <w:r>
-        <w:rPr>
-          <w:lang w:val="en-IL"/>
-        </w:rPr>
+      <w:r>
         <w:t xml:space="preserve">Expected to get this response: </w:t>
       </w:r>
     </w:p>
@@ -6031,6 +5924,7 @@
       </w:pPr>
       <w:r>
         <w:rPr>
+          <w:noProof/>
           <w:lang w:val="en-US"/>
         </w:rPr>
         <w:lastRenderedPageBreak/>
@@ -6086,6 +5980,7 @@
       </w:pPr>
       <w:r>
         <w:rPr>
+          <w:noProof/>
           <w:lang w:val="en-US"/>
         </w:rPr>
         <w:lastRenderedPageBreak/>
@@ -6127,6 +6022,7 @@
       </w:r>
       <w:r>
         <w:rPr>
+          <w:noProof/>
           <w:lang w:val="en-US"/>
         </w:rPr>
         <w:drawing>
@@ -6201,23 +6097,14 @@
       </w:r>
     </w:p>
     <w:p>
-      <w:pPr>
-        <w:rPr>
-          <w:lang w:val="en-IL"/>
-        </w:rPr>
-      </w:pPr>
-      <w:r>
-        <w:rPr>
-          <w:b/>
-          <w:bCs/>
-          <w:lang w:val="en-IL"/>
+      <w:r>
+        <w:rPr>
+          <w:b/>
+          <w:bCs/>
         </w:rPr>
         <w:t>TLS Handshake</w:t>
       </w:r>
       <w:r>
-        <w:rPr>
-          <w:lang w:val="en-IL"/>
-        </w:rPr>
         <w:t xml:space="preserve"> completed using: </w:t>
       </w:r>
     </w:p>
@@ -6227,14 +6114,8 @@
           <w:ilvl w:val="0"/>
           <w:numId w:val="10"/>
         </w:numPr>
-        <w:rPr>
-          <w:lang w:val="en-IL"/>
-        </w:rPr>
-      </w:pPr>
-      <w:r>
-        <w:rPr>
-          <w:lang w:val="en-IL"/>
-        </w:rPr>
+      </w:pPr>
+      <w:r>
         <w:t>TLSv1.3</w:t>
       </w:r>
     </w:p>
@@ -6244,14 +6125,8 @@
           <w:ilvl w:val="0"/>
           <w:numId w:val="10"/>
         </w:numPr>
-        <w:rPr>
-          <w:lang w:val="en-IL"/>
-        </w:rPr>
-      </w:pPr>
-      <w:r>
-        <w:rPr>
-          <w:lang w:val="en-IL"/>
-        </w:rPr>
+      </w:pPr>
+      <w:r>
         <w:t>Cipher: TLS_AES_256_GCM_SHA384</w:t>
       </w:r>
     </w:p>
@@ -6292,11 +6167,6 @@
       </w:r>
     </w:p>
     <w:p>
-      <w:pPr>
-        <w:rPr>
-          <w:lang w:val="en-US"/>
-        </w:rPr>
-      </w:pPr>
       <w:r>
         <w:t>*</w:t>
       </w:r>
@@ -6305,6 +6175,761 @@
       </w:r>
       <w:r>
         <w:t>.</w:t>
+      </w:r>
+    </w:p>
+    <w:p/>
+    <w:p/>
+    <w:p>
+      <w:pPr>
+        <w:rPr>
+          <w:b/>
+          <w:bCs/>
+          <w:sz w:val="40"/>
+          <w:szCs w:val="40"/>
+        </w:rPr>
+      </w:pPr>
+      <w:r>
+        <w:rPr>
+          <w:b/>
+          <w:bCs/>
+          <w:sz w:val="40"/>
+          <w:szCs w:val="40"/>
+          <w:highlight w:val="yellow"/>
+        </w:rPr>
+        <w:t>Multi Client Server app:</w:t>
+      </w:r>
+      <w:r>
+        <w:rPr>
+          <w:b/>
+          <w:bCs/>
+          <w:sz w:val="40"/>
+          <w:szCs w:val="40"/>
+        </w:rPr>
+        <w:t xml:space="preserve"> </w:t>
+      </w:r>
+    </w:p>
+    <w:p>
+      <w:r>
+        <w:t xml:space="preserve">Based on </w:t>
+      </w:r>
+      <w:r>
+        <w:t xml:space="preserve">the </w:t>
+      </w:r>
+      <w:r>
+        <w:t xml:space="preserve">scanning sockets mechanism, implemented by: </w:t>
+      </w:r>
+    </w:p>
+    <w:p>
+      <w:pPr>
+        <w:pStyle w:val="ListParagraph"/>
+        <w:numPr>
+          <w:ilvl w:val="0"/>
+          <w:numId w:val="18"/>
+        </w:numPr>
+      </w:pPr>
+      <w:proofErr w:type="spellStart"/>
+      <w:proofErr w:type="gramStart"/>
+      <w:r>
+        <w:rPr>
+          <w:b/>
+          <w:bCs/>
+          <w:highlight w:val="cyan"/>
+        </w:rPr>
+        <w:t>select.select</w:t>
+      </w:r>
+      <w:proofErr w:type="spellEnd"/>
+      <w:proofErr w:type="gramEnd"/>
+      <w:r>
+        <w:t xml:space="preserve"> method: </w:t>
+      </w:r>
+    </w:p>
+    <w:p>
+      <w:pPr>
+        <w:ind w:left="360"/>
+      </w:pPr>
+      <w:proofErr w:type="spellStart"/>
+      <w:proofErr w:type="gramStart"/>
+      <w:r>
+        <w:t>select.</w:t>
+      </w:r>
+      <w:r>
+        <w:rPr>
+          <w:b/>
+          <w:bCs/>
+        </w:rPr>
+        <w:t>select</w:t>
+      </w:r>
+      <w:proofErr w:type="spellEnd"/>
+      <w:proofErr w:type="gramEnd"/>
+      <w:r>
+        <w:rPr>
+          <w:b/>
+          <w:bCs/>
+        </w:rPr>
+        <w:t>()</w:t>
+      </w:r>
+      <w:r>
+        <w:t xml:space="preserve"> takes </w:t>
+      </w:r>
+      <w:r>
+        <w:rPr>
+          <w:b/>
+          <w:bCs/>
+        </w:rPr>
+        <w:t>three lists</w:t>
+      </w:r>
+      <w:r>
+        <w:t xml:space="preserve">: </w:t>
+      </w:r>
+    </w:p>
+    <w:p>
+      <w:pPr>
+        <w:numPr>
+          <w:ilvl w:val="0"/>
+          <w:numId w:val="19"/>
+        </w:numPr>
+      </w:pPr>
+      <w:r>
+        <w:t xml:space="preserve">Sockets to check for </w:t>
+      </w:r>
+      <w:r>
+        <w:rPr>
+          <w:b/>
+          <w:bCs/>
+        </w:rPr>
+        <w:t>read</w:t>
+      </w:r>
+    </w:p>
+    <w:p>
+      <w:pPr>
+        <w:numPr>
+          <w:ilvl w:val="0"/>
+          <w:numId w:val="19"/>
+        </w:numPr>
+        <w:rPr>
+          <w:color w:val="B2B2B2"/>
+        </w:rPr>
+      </w:pPr>
+      <w:r>
+        <w:rPr>
+          <w:color w:val="B2B2B2"/>
+        </w:rPr>
+        <w:t xml:space="preserve">Sockets to check for </w:t>
+      </w:r>
+      <w:r>
+        <w:rPr>
+          <w:b/>
+          <w:bCs/>
+          <w:color w:val="B2B2B2"/>
+        </w:rPr>
+        <w:t>write</w:t>
+      </w:r>
+    </w:p>
+    <w:p>
+      <w:pPr>
+        <w:numPr>
+          <w:ilvl w:val="0"/>
+          <w:numId w:val="19"/>
+        </w:numPr>
+      </w:pPr>
+      <w:r>
+        <w:t xml:space="preserve">Sockets to check for </w:t>
+      </w:r>
+      <w:r>
+        <w:rPr>
+          <w:b/>
+          <w:bCs/>
+        </w:rPr>
+        <w:t>errors</w:t>
+      </w:r>
+      <w:r>
+        <w:rPr>
+          <w:b/>
+          <w:bCs/>
+        </w:rPr>
+        <w:t xml:space="preserve"> (!!!)</w:t>
+      </w:r>
+    </w:p>
+    <w:p>
+      <w:pPr>
+        <w:ind w:left="360"/>
+      </w:pPr>
+      <w:r>
+        <w:t xml:space="preserve">It’s </w:t>
+      </w:r>
+      <w:r>
+        <w:rPr>
+          <w:b/>
+          <w:bCs/>
+        </w:rPr>
+        <w:t>blocking by default</w:t>
+      </w:r>
+      <w:r>
+        <w:t xml:space="preserve">, but you can add a </w:t>
+      </w:r>
+      <w:r>
+        <w:rPr>
+          <w:b/>
+          <w:bCs/>
+        </w:rPr>
+        <w:t>timeout</w:t>
+      </w:r>
+      <w:r>
+        <w:t xml:space="preserve">: </w:t>
+      </w:r>
+      <w:proofErr w:type="spellStart"/>
+      <w:proofErr w:type="gramStart"/>
+      <w:r>
+        <w:t>select.select</w:t>
+      </w:r>
+      <w:proofErr w:type="spellEnd"/>
+      <w:proofErr w:type="gramEnd"/>
+      <w:r>
+        <w:t>(</w:t>
+      </w:r>
+      <w:proofErr w:type="spellStart"/>
+      <w:r>
+        <w:t>rlist</w:t>
+      </w:r>
+      <w:proofErr w:type="spellEnd"/>
+      <w:r>
+        <w:t xml:space="preserve">, </w:t>
+      </w:r>
+      <w:proofErr w:type="spellStart"/>
+      <w:r>
+        <w:t>wlist</w:t>
+      </w:r>
+      <w:proofErr w:type="spellEnd"/>
+      <w:r>
+        <w:t xml:space="preserve">, </w:t>
+      </w:r>
+      <w:proofErr w:type="spellStart"/>
+      <w:r>
+        <w:t>xlist</w:t>
+      </w:r>
+      <w:proofErr w:type="spellEnd"/>
+      <w:r>
+        <w:t xml:space="preserve">, </w:t>
+      </w:r>
+      <w:r>
+        <w:rPr>
+          <w:b/>
+          <w:bCs/>
+        </w:rPr>
+        <w:t>timeout</w:t>
+      </w:r>
+      <w:r>
+        <w:t>)</w:t>
+      </w:r>
+    </w:p>
+    <w:p>
+      <w:pPr>
+        <w:ind w:left="360"/>
+        <w:rPr>
+          <w:color w:val="007BB8"/>
+        </w:rPr>
+      </w:pPr>
+      <w:r>
+        <w:t xml:space="preserve">This method </w:t>
+      </w:r>
+      <w:proofErr w:type="spellStart"/>
+      <w:r>
+        <w:t>isnt</w:t>
+      </w:r>
+      <w:proofErr w:type="spellEnd"/>
+      <w:r>
+        <w:t xml:space="preserve"> ideal method – it will work well for few hundreds of client</w:t>
+      </w:r>
+      <w:r>
+        <w:rPr>
+          <w:lang w:val="en-US"/>
+        </w:rPr>
+        <w:t>s</w:t>
+      </w:r>
+      <w:r>
+        <w:t xml:space="preserve"> but for </w:t>
+      </w:r>
+      <w:r>
+        <w:rPr>
+          <w:b/>
+          <w:bCs/>
+        </w:rPr>
+        <w:t>thousands</w:t>
+      </w:r>
+      <w:r>
+        <w:t xml:space="preserve"> </w:t>
+      </w:r>
+      <w:r>
+        <w:t xml:space="preserve">you will better check </w:t>
+      </w:r>
+      <w:proofErr w:type="gramStart"/>
+      <w:r>
+        <w:t>using:</w:t>
+      </w:r>
+      <w:proofErr w:type="gramEnd"/>
+      <w:r>
+        <w:t xml:space="preserve"> </w:t>
+      </w:r>
+      <w:r>
+        <w:rPr>
+          <w:color w:val="007BB8"/>
+        </w:rPr>
+        <w:t xml:space="preserve">selectors, </w:t>
+      </w:r>
+      <w:proofErr w:type="spellStart"/>
+      <w:r>
+        <w:rPr>
+          <w:color w:val="007BB8"/>
+        </w:rPr>
+        <w:t>asyncio</w:t>
+      </w:r>
+      <w:proofErr w:type="spellEnd"/>
+      <w:r>
+        <w:rPr>
+          <w:color w:val="007BB8"/>
+        </w:rPr>
+        <w:t xml:space="preserve">, or </w:t>
+      </w:r>
+      <w:proofErr w:type="spellStart"/>
+      <w:r>
+        <w:rPr>
+          <w:color w:val="007BB8"/>
+        </w:rPr>
+        <w:t>epoll</w:t>
+      </w:r>
+      <w:proofErr w:type="spellEnd"/>
+      <w:r>
+        <w:rPr>
+          <w:color w:val="007BB8"/>
+        </w:rPr>
+        <w:t>/</w:t>
+      </w:r>
+      <w:proofErr w:type="spellStart"/>
+      <w:r>
+        <w:rPr>
+          <w:color w:val="007BB8"/>
+        </w:rPr>
+        <w:t>kqueue</w:t>
+      </w:r>
+      <w:proofErr w:type="spellEnd"/>
+    </w:p>
+    <w:p>
+      <w:pPr>
+        <w:ind w:left="360"/>
+      </w:pPr>
+    </w:p>
+    <w:p>
+      <w:proofErr w:type="gramStart"/>
+      <w:r>
+        <w:t>So</w:t>
+      </w:r>
+      <w:proofErr w:type="gramEnd"/>
+      <w:r>
+        <w:t xml:space="preserve"> we have the next parts: </w:t>
+      </w:r>
+    </w:p>
+    <w:p>
+      <w:pPr>
+        <w:pStyle w:val="ListParagraph"/>
+        <w:numPr>
+          <w:ilvl w:val="0"/>
+          <w:numId w:val="24"/>
+        </w:numPr>
+      </w:pPr>
+      <w:r>
+        <w:rPr>
+          <w:b/>
+          <w:bCs/>
+        </w:rPr>
+        <w:t>M</w:t>
+      </w:r>
+      <w:r>
+        <w:rPr>
+          <w:b/>
+          <w:bCs/>
+        </w:rPr>
+        <w:t>ain server process</w:t>
+      </w:r>
+      <w:r>
+        <w:t xml:space="preserve"> </w:t>
+      </w:r>
+      <w:r>
+        <w:t xml:space="preserve">that </w:t>
+      </w:r>
+      <w:r>
+        <w:t xml:space="preserve">does: </w:t>
+      </w:r>
+    </w:p>
+    <w:p>
+      <w:pPr>
+        <w:pStyle w:val="ListParagraph"/>
+        <w:numPr>
+          <w:ilvl w:val="1"/>
+          <w:numId w:val="24"/>
+        </w:numPr>
+        <w:ind w:left="1080"/>
+      </w:pPr>
+      <w:r>
+        <w:rPr>
+          <w:b/>
+          <w:bCs/>
+        </w:rPr>
+        <w:t>Created N working threads</w:t>
+      </w:r>
+      <w:r>
+        <w:t xml:space="preserve"> to process</w:t>
+      </w:r>
+      <w:r>
+        <w:t xml:space="preserve"> messages that will be in the </w:t>
+      </w:r>
+      <w:r>
+        <w:t xml:space="preserve">queue from the connected clients. </w:t>
+      </w:r>
+    </w:p>
+    <w:p>
+      <w:pPr>
+        <w:pStyle w:val="ListParagraph"/>
+        <w:numPr>
+          <w:ilvl w:val="1"/>
+          <w:numId w:val="24"/>
+        </w:numPr>
+        <w:ind w:left="1080"/>
+      </w:pPr>
+      <w:r>
+        <w:rPr>
+          <w:b/>
+          <w:bCs/>
+        </w:rPr>
+        <w:t>Monitoring</w:t>
+      </w:r>
+      <w:r>
+        <w:t xml:space="preserve"> the list of sockets to see if was one of the next changes: </w:t>
+      </w:r>
+    </w:p>
+    <w:p>
+      <w:pPr>
+        <w:pStyle w:val="ListParagraph"/>
+        <w:numPr>
+          <w:ilvl w:val="2"/>
+          <w:numId w:val="24"/>
+        </w:numPr>
+      </w:pPr>
+      <w:r>
+        <w:t>N</w:t>
+      </w:r>
+      <w:r>
+        <w:t>ew client connection</w:t>
+      </w:r>
+      <w:r>
+        <w:t xml:space="preserve"> arrived. </w:t>
+      </w:r>
+    </w:p>
+    <w:p>
+      <w:pPr>
+        <w:pStyle w:val="ListParagraph"/>
+        <w:ind w:left="2160"/>
+      </w:pPr>
+      <w:r>
+        <w:rPr>
+          <w:color w:val="004E9A"/>
+        </w:rPr>
+        <w:t xml:space="preserve">(Later when new client connection </w:t>
+      </w:r>
+      <w:r>
+        <w:rPr>
+          <w:color w:val="004E9A"/>
+        </w:rPr>
+        <w:t>arrives</w:t>
+      </w:r>
+      <w:r>
+        <w:rPr>
+          <w:color w:val="004E9A"/>
+        </w:rPr>
+        <w:t xml:space="preserve">, </w:t>
+      </w:r>
+      <w:r>
+        <w:rPr>
+          <w:color w:val="004E9A"/>
+        </w:rPr>
+        <w:t xml:space="preserve">the </w:t>
+      </w:r>
+      <w:r>
+        <w:rPr>
+          <w:color w:val="004E9A"/>
+        </w:rPr>
+        <w:t xml:space="preserve">server will </w:t>
+      </w:r>
+      <w:r>
+        <w:rPr>
+          <w:b/>
+          <w:bCs/>
+          <w:color w:val="004E9A"/>
+        </w:rPr>
+        <w:t>accept</w:t>
+      </w:r>
+      <w:r>
+        <w:rPr>
+          <w:color w:val="004E9A"/>
+        </w:rPr>
+        <w:t xml:space="preserve"> </w:t>
+      </w:r>
+      <w:proofErr w:type="gramStart"/>
+      <w:r>
+        <w:rPr>
+          <w:color w:val="004E9A"/>
+        </w:rPr>
+        <w:t>it</w:t>
+      </w:r>
+      <w:proofErr w:type="gramEnd"/>
+      <w:r>
+        <w:rPr>
+          <w:color w:val="004E9A"/>
+        </w:rPr>
+        <w:t xml:space="preserve"> and this socket will be added </w:t>
+      </w:r>
+      <w:r>
+        <w:rPr>
+          <w:color w:val="004E9A"/>
+        </w:rPr>
+        <w:t>to</w:t>
+      </w:r>
+      <w:r>
+        <w:rPr>
+          <w:color w:val="004E9A"/>
+        </w:rPr>
+        <w:t xml:space="preserve"> the list of monitored sockets)</w:t>
+      </w:r>
+    </w:p>
+    <w:p>
+      <w:pPr>
+        <w:pStyle w:val="ListParagraph"/>
+        <w:numPr>
+          <w:ilvl w:val="2"/>
+          <w:numId w:val="24"/>
+        </w:numPr>
+      </w:pPr>
+      <w:r>
+        <w:t>New message arrived on the existing (already known) client socket</w:t>
+      </w:r>
+    </w:p>
+    <w:p>
+      <w:pPr>
+        <w:pStyle w:val="ListParagraph"/>
+        <w:ind w:left="2160"/>
+      </w:pPr>
+      <w:r>
+        <w:rPr>
+          <w:color w:val="004E9A"/>
+        </w:rPr>
+        <w:t xml:space="preserve">(Later when new message </w:t>
+      </w:r>
+      <w:r>
+        <w:rPr>
+          <w:color w:val="004E9A"/>
+        </w:rPr>
+        <w:t>arrives</w:t>
+      </w:r>
+      <w:r>
+        <w:rPr>
+          <w:color w:val="004E9A"/>
+        </w:rPr>
+        <w:t xml:space="preserve"> it will be processed by </w:t>
+      </w:r>
+      <w:r>
+        <w:rPr>
+          <w:color w:val="004E9A"/>
+        </w:rPr>
+        <w:t xml:space="preserve">a </w:t>
+      </w:r>
+      <w:r>
+        <w:rPr>
+          <w:color w:val="004E9A"/>
+        </w:rPr>
+        <w:t>working thread)</w:t>
+      </w:r>
+    </w:p>
+    <w:p>
+      <w:pPr>
+        <w:pStyle w:val="ListParagraph"/>
+        <w:numPr>
+          <w:ilvl w:val="0"/>
+          <w:numId w:val="24"/>
+        </w:numPr>
+        <w:rPr>
+          <w:color w:val="004E9A"/>
+        </w:rPr>
+      </w:pPr>
+      <w:r>
+        <w:rPr>
+          <w:b/>
+          <w:bCs/>
+        </w:rPr>
+        <w:t>N working threads</w:t>
+      </w:r>
+      <w:r>
+        <w:t>:</w:t>
+      </w:r>
+    </w:p>
+    <w:p>
+      <w:pPr>
+        <w:pStyle w:val="ListParagraph"/>
+      </w:pPr>
+      <w:r>
+        <w:t xml:space="preserve">N working threads are siting on the queue and waiting for the new messages/s from the existing client socket/s. </w:t>
+      </w:r>
+    </w:p>
+    <w:p>
+      <w:pPr>
+        <w:rPr>
+          <w:color w:val="004E9A"/>
+        </w:rPr>
+      </w:pPr>
+      <w:r>
+        <w:t xml:space="preserve">The </w:t>
+      </w:r>
+      <w:proofErr w:type="gramStart"/>
+      <w:r>
+        <w:t>amount</w:t>
+      </w:r>
+      <w:proofErr w:type="gramEnd"/>
+      <w:r>
+        <w:t xml:space="preserve"> of working threads is set according to the number of cores in the PC</w:t>
+      </w:r>
+      <w:r>
+        <w:t xml:space="preserve">. In my </w:t>
+      </w:r>
+      <w:r>
+        <w:t>project,</w:t>
+      </w:r>
+      <w:r>
+        <w:t xml:space="preserve"> I simply set N = 2.</w:t>
+      </w:r>
+      <w:r>
+        <w:rPr>
+          <w:color w:val="004E9A"/>
+        </w:rPr>
+        <w:t xml:space="preserve"> </w:t>
+      </w:r>
+    </w:p>
+    <w:p>
+      <w:pPr>
+        <w:rPr>
+          <w:color w:val="004E9A"/>
+        </w:rPr>
+      </w:pPr>
+      <w:r>
+        <w:rPr>
+          <w:color w:val="004E9A"/>
+        </w:rPr>
+        <w:lastRenderedPageBreak/>
+        <w:t xml:space="preserve">Once Client sends message = ’q’ towards the server, server excludes this socket from the list of client sockets to monitor. </w:t>
+      </w:r>
+    </w:p>
+    <w:p>
+      <w:pPr>
+        <w:pStyle w:val="ListParagraph"/>
+        <w:ind w:left="1800"/>
+        <w:rPr>
+          <w:color w:val="004E9A"/>
+        </w:rPr>
+      </w:pPr>
+    </w:p>
+    <w:p>
+      <w:pPr>
+        <w:pStyle w:val="ListParagraph"/>
+        <w:ind w:left="1800"/>
+        <w:rPr>
+          <w:color w:val="004E9A"/>
+        </w:rPr>
+      </w:pPr>
+    </w:p>
+    <w:p>
+      <w:pPr>
+        <w:pStyle w:val="ListParagraph"/>
+        <w:ind w:left="1800"/>
+        <w:rPr>
+          <w:color w:val="004E9A"/>
+        </w:rPr>
+      </w:pPr>
+    </w:p>
+    <w:p>
+      <w:pPr>
+        <w:pStyle w:val="ListParagraph"/>
+        <w:ind w:left="1800"/>
+        <w:rPr>
+          <w:color w:val="004E9A"/>
+        </w:rPr>
+      </w:pPr>
+    </w:p>
+    <w:p>
+      <w:r>
+        <w:t xml:space="preserve"> </w:t>
+      </w:r>
+    </w:p>
+    <w:p>
+      <w:pPr>
+        <w:pStyle w:val="ListParagraph"/>
+        <w:ind w:left="1800"/>
+      </w:pPr>
+    </w:p>
+    <w:p>
+      <w:pPr>
+        <w:pStyle w:val="ListParagraph"/>
+        <w:numPr>
+          <w:ilvl w:val="0"/>
+          <w:numId w:val="22"/>
+        </w:numPr>
+      </w:pPr>
+      <w:r>
+        <w:t>d</w:t>
+      </w:r>
+    </w:p>
+    <w:p>
+      <w:pPr>
+        <w:pStyle w:val="ListParagraph"/>
+        <w:numPr>
+          <w:ilvl w:val="0"/>
+          <w:numId w:val="22"/>
+        </w:numPr>
+      </w:pPr>
+      <w:r>
+        <w:t>d</w:t>
+      </w:r>
+    </w:p>
+    <w:p>
+      <w:pPr>
+        <w:pStyle w:val="ListParagraph"/>
+        <w:numPr>
+          <w:ilvl w:val="0"/>
+          <w:numId w:val="22"/>
+        </w:numPr>
+      </w:pPr>
+      <w:r>
+        <w:t>d</w:t>
+      </w:r>
+    </w:p>
+    <w:p>
+      <w:pPr>
+        <w:pStyle w:val="ListParagraph"/>
+        <w:numPr>
+          <w:ilvl w:val="0"/>
+          <w:numId w:val="22"/>
+        </w:numPr>
+      </w:pPr>
+      <w:r>
+        <w:t>d</w:t>
+      </w:r>
+    </w:p>
+    <w:p>
+      <w:pPr>
+        <w:pStyle w:val="ListParagraph"/>
+        <w:numPr>
+          <w:ilvl w:val="0"/>
+          <w:numId w:val="22"/>
+        </w:numPr>
+      </w:pPr>
+      <w:r>
+        <w:t>d</w:t>
       </w:r>
     </w:p>
     <w:sectPr>
@@ -6320,6 +6945,94 @@
 <file path=word/numbering.xml><?xml version="1.0" encoding="utf-8"?>
 <w:numbering xmlns:wpc="http://schemas.microsoft.com/office/word/2010/wordprocessingCanvas" xmlns:cx="http://schemas.microsoft.com/office/drawing/2014/chartex" xmlns:cx1="http://schemas.microsoft.com/office/drawing/2015/9/8/chartex" xmlns:cx2="http://schemas.microsoft.com/office/drawing/2015/10/21/chartex" xmlns:cx3="http://schemas.microsoft.com/office/drawing/2016/5/9/chartex" xmlns:cx4="http://schemas.microsoft.com/office/drawing/2016/5/10/chartex" xmlns:cx5="http://schemas.microsoft.com/office/drawing/2016/5/11/chartex" xmlns:cx6="http://schemas.microsoft.com/office/drawing/2016/5/12/chartex" xmlns:cx7="http://schemas.microsoft.com/office/drawing/2016/5/13/chartex" xmlns:cx8="http://schemas.microsoft.com/office/drawing/2016/5/14/chartex" xmlns:mc="http://schemas.openxmlformats.org/markup-compatibility/2006" xmlns:aink="http://schemas.microsoft.com/office/drawing/2016/ink" xmlns:am3d="http://schemas.microsoft.com/office/drawing/2017/model3d" xmlns:o="urn:schemas-microsoft-com:office:office" xmlns:oel="http://schemas.microsoft.com/office/2019/extlst" xmlns:r="http://schemas.openxmlformats.org/officeDocument/2006/relationships" xmlns:m="http://schemas.openxmlformats.org/officeDocument/2006/math" xmlns:v="urn:schemas-microsoft-com:vml" xmlns:wp14="http://schemas.microsoft.com/office/word/2010/wordprocessingDrawing" xmlns:wp="http://schemas.openxmlformats.org/drawingml/2006/wordprocessingDrawing" xmlns:w10="urn:schemas-microsoft-com:office:word" xmlns:w="http://schemas.openxmlformats.org/wordprocessingml/2006/main" xmlns:w14="http://schemas.microsoft.com/office/word/2010/wordml" xmlns:w15="http://schemas.microsoft.com/office/word/2012/wordml" xmlns:w16cex="http://schemas.microsoft.com/office/word/2018/wordml/cex" xmlns:w16cid="http://schemas.microsoft.com/office/word/2016/wordml/cid" xmlns:w16="http://schemas.microsoft.com/office/word/2018/wordml" xmlns:w16du="http://schemas.microsoft.com/office/word/2023/wordml/word16du" xmlns:w16sdtdh="http://schemas.microsoft.com/office/word/2020/wordml/sdtdatahash" xmlns:w16sdtfl="http://schemas.microsoft.com/office/word/2024/wordml/sdtformatlock" xmlns:w16se="http://schemas.microsoft.com/office/word/2015/wordml/symex" xmlns:wpg="http://schemas.microsoft.com/office/word/2010/wordprocessingGroup" xmlns:wpi="http://schemas.microsoft.com/office/word/2010/wordprocessingInk" xmlns:wne="http://schemas.microsoft.com/office/word/2006/wordml" xmlns:wps="http://schemas.microsoft.com/office/word/2010/wordprocessingShape" mc:Ignorable="w14 w15 w16se w16cid w16 w16cex w16sdtdh w16sdtfl w16du wp14">
   <w:abstractNum w:abstractNumId="0" w15:restartNumberingAfterBreak="0">
+    <w:nsid w:val="00946E56"/>
+    <w:multiLevelType w:val="hybridMultilevel"/>
+    <w:tmpl w:val="F64C5C10"/>
+    <w:lvl w:ilvl="0" w:tplc="6882B28A">
+      <w:numFmt w:val="decimal"/>
+      <w:lvlText w:val="%1."/>
+      <w:lvlJc w:val="left"/>
+      <w:pPr>
+        <w:ind w:left="1080" w:hanging="360"/>
+      </w:pPr>
+      <w:rPr>
+        <w:rFonts w:hint="default"/>
+      </w:rPr>
+    </w:lvl>
+    <w:lvl w:ilvl="1" w:tplc="20000019" w:tentative="1">
+      <w:start w:val="1"/>
+      <w:numFmt w:val="lowerLetter"/>
+      <w:lvlText w:val="%2."/>
+      <w:lvlJc w:val="left"/>
+      <w:pPr>
+        <w:ind w:left="1800" w:hanging="360"/>
+      </w:pPr>
+    </w:lvl>
+    <w:lvl w:ilvl="2" w:tplc="2000001B" w:tentative="1">
+      <w:start w:val="1"/>
+      <w:numFmt w:val="lowerRoman"/>
+      <w:lvlText w:val="%3."/>
+      <w:lvlJc w:val="right"/>
+      <w:pPr>
+        <w:ind w:left="2520" w:hanging="180"/>
+      </w:pPr>
+    </w:lvl>
+    <w:lvl w:ilvl="3" w:tplc="2000000F" w:tentative="1">
+      <w:start w:val="1"/>
+      <w:numFmt w:val="decimal"/>
+      <w:lvlText w:val="%4."/>
+      <w:lvlJc w:val="left"/>
+      <w:pPr>
+        <w:ind w:left="3240" w:hanging="360"/>
+      </w:pPr>
+    </w:lvl>
+    <w:lvl w:ilvl="4" w:tplc="20000019" w:tentative="1">
+      <w:start w:val="1"/>
+      <w:numFmt w:val="lowerLetter"/>
+      <w:lvlText w:val="%5."/>
+      <w:lvlJc w:val="left"/>
+      <w:pPr>
+        <w:ind w:left="3960" w:hanging="360"/>
+      </w:pPr>
+    </w:lvl>
+    <w:lvl w:ilvl="5" w:tplc="2000001B" w:tentative="1">
+      <w:start w:val="1"/>
+      <w:numFmt w:val="lowerRoman"/>
+      <w:lvlText w:val="%6."/>
+      <w:lvlJc w:val="right"/>
+      <w:pPr>
+        <w:ind w:left="4680" w:hanging="180"/>
+      </w:pPr>
+    </w:lvl>
+    <w:lvl w:ilvl="6" w:tplc="2000000F" w:tentative="1">
+      <w:start w:val="1"/>
+      <w:numFmt w:val="decimal"/>
+      <w:lvlText w:val="%7."/>
+      <w:lvlJc w:val="left"/>
+      <w:pPr>
+        <w:ind w:left="5400" w:hanging="360"/>
+      </w:pPr>
+    </w:lvl>
+    <w:lvl w:ilvl="7" w:tplc="20000019" w:tentative="1">
+      <w:start w:val="1"/>
+      <w:numFmt w:val="lowerLetter"/>
+      <w:lvlText w:val="%8."/>
+      <w:lvlJc w:val="left"/>
+      <w:pPr>
+        <w:ind w:left="6120" w:hanging="360"/>
+      </w:pPr>
+    </w:lvl>
+    <w:lvl w:ilvl="8" w:tplc="2000001B" w:tentative="1">
+      <w:start w:val="1"/>
+      <w:numFmt w:val="lowerRoman"/>
+      <w:lvlText w:val="%9."/>
+      <w:lvlJc w:val="right"/>
+      <w:pPr>
+        <w:ind w:left="6840" w:hanging="180"/>
+      </w:pPr>
+    </w:lvl>
+  </w:abstractNum>
+  <w:abstractNum w:abstractNumId="1" w15:restartNumberingAfterBreak="0">
     <w:nsid w:val="08FA1475"/>
     <w:multiLevelType w:val="hybridMultilevel"/>
     <w:tmpl w:val="AFF273B4"/>
@@ -6410,7 +7123,7 @@
       </w:pPr>
     </w:lvl>
   </w:abstractNum>
-  <w:abstractNum w:abstractNumId="1" w15:restartNumberingAfterBreak="0">
+  <w:abstractNum w:abstractNumId="2" w15:restartNumberingAfterBreak="0">
     <w:nsid w:val="16E51669"/>
     <w:multiLevelType w:val="hybridMultilevel"/>
     <w:tmpl w:val="AC5CF85A"/>
@@ -6499,7 +7212,98 @@
       </w:pPr>
     </w:lvl>
   </w:abstractNum>
-  <w:abstractNum w:abstractNumId="2" w15:restartNumberingAfterBreak="0">
+  <w:abstractNum w:abstractNumId="3" w15:restartNumberingAfterBreak="0">
+    <w:nsid w:val="17030519"/>
+    <w:multiLevelType w:val="hybridMultilevel"/>
+    <w:tmpl w:val="2B941D44"/>
+    <w:lvl w:ilvl="0" w:tplc="41A83A50">
+      <w:start w:val="1"/>
+      <w:numFmt w:val="decimal"/>
+      <w:lvlText w:val="%1."/>
+      <w:lvlJc w:val="left"/>
+      <w:pPr>
+        <w:ind w:left="720" w:hanging="360"/>
+      </w:pPr>
+      <w:rPr>
+        <w:rFonts w:hint="default"/>
+        <w:b/>
+        <w:color w:val="auto"/>
+      </w:rPr>
+    </w:lvl>
+    <w:lvl w:ilvl="1" w:tplc="20000019">
+      <w:start w:val="1"/>
+      <w:numFmt w:val="lowerLetter"/>
+      <w:lvlText w:val="%2."/>
+      <w:lvlJc w:val="left"/>
+      <w:pPr>
+        <w:ind w:left="1440" w:hanging="360"/>
+      </w:pPr>
+    </w:lvl>
+    <w:lvl w:ilvl="2" w:tplc="2000001B">
+      <w:start w:val="1"/>
+      <w:numFmt w:val="lowerRoman"/>
+      <w:lvlText w:val="%3."/>
+      <w:lvlJc w:val="right"/>
+      <w:pPr>
+        <w:ind w:left="2160" w:hanging="180"/>
+      </w:pPr>
+    </w:lvl>
+    <w:lvl w:ilvl="3" w:tplc="2000000F" w:tentative="1">
+      <w:start w:val="1"/>
+      <w:numFmt w:val="decimal"/>
+      <w:lvlText w:val="%4."/>
+      <w:lvlJc w:val="left"/>
+      <w:pPr>
+        <w:ind w:left="2880" w:hanging="360"/>
+      </w:pPr>
+    </w:lvl>
+    <w:lvl w:ilvl="4" w:tplc="20000019" w:tentative="1">
+      <w:start w:val="1"/>
+      <w:numFmt w:val="lowerLetter"/>
+      <w:lvlText w:val="%5."/>
+      <w:lvlJc w:val="left"/>
+      <w:pPr>
+        <w:ind w:left="3600" w:hanging="360"/>
+      </w:pPr>
+    </w:lvl>
+    <w:lvl w:ilvl="5" w:tplc="2000001B" w:tentative="1">
+      <w:start w:val="1"/>
+      <w:numFmt w:val="lowerRoman"/>
+      <w:lvlText w:val="%6."/>
+      <w:lvlJc w:val="right"/>
+      <w:pPr>
+        <w:ind w:left="4320" w:hanging="180"/>
+      </w:pPr>
+    </w:lvl>
+    <w:lvl w:ilvl="6" w:tplc="2000000F" w:tentative="1">
+      <w:start w:val="1"/>
+      <w:numFmt w:val="decimal"/>
+      <w:lvlText w:val="%7."/>
+      <w:lvlJc w:val="left"/>
+      <w:pPr>
+        <w:ind w:left="5040" w:hanging="360"/>
+      </w:pPr>
+    </w:lvl>
+    <w:lvl w:ilvl="7" w:tplc="20000019" w:tentative="1">
+      <w:start w:val="1"/>
+      <w:numFmt w:val="lowerLetter"/>
+      <w:lvlText w:val="%8."/>
+      <w:lvlJc w:val="left"/>
+      <w:pPr>
+        <w:ind w:left="5760" w:hanging="360"/>
+      </w:pPr>
+    </w:lvl>
+    <w:lvl w:ilvl="8" w:tplc="2000001B" w:tentative="1">
+      <w:start w:val="1"/>
+      <w:numFmt w:val="lowerRoman"/>
+      <w:lvlText w:val="%9."/>
+      <w:lvlJc w:val="right"/>
+      <w:pPr>
+        <w:ind w:left="6480" w:hanging="180"/>
+      </w:pPr>
+    </w:lvl>
+  </w:abstractNum>
+  <w:abstractNum w:abstractNumId="4" w15:restartNumberingAfterBreak="0">
     <w:nsid w:val="18076871"/>
     <w:multiLevelType w:val="hybridMultilevel"/>
     <w:tmpl w:val="7918EF08"/>
@@ -6588,7 +7392,7 @@
       </w:pPr>
     </w:lvl>
   </w:abstractNum>
-  <w:abstractNum w:abstractNumId="3" w15:restartNumberingAfterBreak="0">
+  <w:abstractNum w:abstractNumId="5" w15:restartNumberingAfterBreak="0">
     <w:nsid w:val="1D80606E"/>
     <w:multiLevelType w:val="hybridMultilevel"/>
     <w:tmpl w:val="F856B514"/>
@@ -6677,7 +7481,96 @@
       </w:pPr>
     </w:lvl>
   </w:abstractNum>
-  <w:abstractNum w:abstractNumId="4" w15:restartNumberingAfterBreak="0">
+  <w:abstractNum w:abstractNumId="6" w15:restartNumberingAfterBreak="0">
+    <w:nsid w:val="22926C2C"/>
+    <w:multiLevelType w:val="hybridMultilevel"/>
+    <w:tmpl w:val="0D64FA26"/>
+    <w:lvl w:ilvl="0" w:tplc="B2166FF8">
+      <w:start w:val="1"/>
+      <w:numFmt w:val="decimal"/>
+      <w:lvlText w:val="%1."/>
+      <w:lvlJc w:val="left"/>
+      <w:pPr>
+        <w:ind w:left="720" w:hanging="360"/>
+      </w:pPr>
+      <w:rPr>
+        <w:rFonts w:hint="default"/>
+      </w:rPr>
+    </w:lvl>
+    <w:lvl w:ilvl="1" w:tplc="20000019" w:tentative="1">
+      <w:start w:val="1"/>
+      <w:numFmt w:val="lowerLetter"/>
+      <w:lvlText w:val="%2."/>
+      <w:lvlJc w:val="left"/>
+      <w:pPr>
+        <w:ind w:left="1440" w:hanging="360"/>
+      </w:pPr>
+    </w:lvl>
+    <w:lvl w:ilvl="2" w:tplc="2000001B" w:tentative="1">
+      <w:start w:val="1"/>
+      <w:numFmt w:val="lowerRoman"/>
+      <w:lvlText w:val="%3."/>
+      <w:lvlJc w:val="right"/>
+      <w:pPr>
+        <w:ind w:left="2160" w:hanging="180"/>
+      </w:pPr>
+    </w:lvl>
+    <w:lvl w:ilvl="3" w:tplc="2000000F" w:tentative="1">
+      <w:start w:val="1"/>
+      <w:numFmt w:val="decimal"/>
+      <w:lvlText w:val="%4."/>
+      <w:lvlJc w:val="left"/>
+      <w:pPr>
+        <w:ind w:left="2880" w:hanging="360"/>
+      </w:pPr>
+    </w:lvl>
+    <w:lvl w:ilvl="4" w:tplc="20000019" w:tentative="1">
+      <w:start w:val="1"/>
+      <w:numFmt w:val="lowerLetter"/>
+      <w:lvlText w:val="%5."/>
+      <w:lvlJc w:val="left"/>
+      <w:pPr>
+        <w:ind w:left="3600" w:hanging="360"/>
+      </w:pPr>
+    </w:lvl>
+    <w:lvl w:ilvl="5" w:tplc="2000001B" w:tentative="1">
+      <w:start w:val="1"/>
+      <w:numFmt w:val="lowerRoman"/>
+      <w:lvlText w:val="%6."/>
+      <w:lvlJc w:val="right"/>
+      <w:pPr>
+        <w:ind w:left="4320" w:hanging="180"/>
+      </w:pPr>
+    </w:lvl>
+    <w:lvl w:ilvl="6" w:tplc="2000000F" w:tentative="1">
+      <w:start w:val="1"/>
+      <w:numFmt w:val="decimal"/>
+      <w:lvlText w:val="%7."/>
+      <w:lvlJc w:val="left"/>
+      <w:pPr>
+        <w:ind w:left="5040" w:hanging="360"/>
+      </w:pPr>
+    </w:lvl>
+    <w:lvl w:ilvl="7" w:tplc="20000019" w:tentative="1">
+      <w:start w:val="1"/>
+      <w:numFmt w:val="lowerLetter"/>
+      <w:lvlText w:val="%8."/>
+      <w:lvlJc w:val="left"/>
+      <w:pPr>
+        <w:ind w:left="5760" w:hanging="360"/>
+      </w:pPr>
+    </w:lvl>
+    <w:lvl w:ilvl="8" w:tplc="2000001B" w:tentative="1">
+      <w:start w:val="1"/>
+      <w:numFmt w:val="lowerRoman"/>
+      <w:lvlText w:val="%9."/>
+      <w:lvlJc w:val="right"/>
+      <w:pPr>
+        <w:ind w:left="6480" w:hanging="180"/>
+      </w:pPr>
+    </w:lvl>
+  </w:abstractNum>
+  <w:abstractNum w:abstractNumId="7" w15:restartNumberingAfterBreak="0">
     <w:nsid w:val="2B5E014F"/>
     <w:multiLevelType w:val="hybridMultilevel"/>
     <w:tmpl w:val="A16677E6"/>
@@ -6766,7 +7659,7 @@
       </w:pPr>
     </w:lvl>
   </w:abstractNum>
-  <w:abstractNum w:abstractNumId="5" w15:restartNumberingAfterBreak="0">
+  <w:abstractNum w:abstractNumId="8" w15:restartNumberingAfterBreak="0">
     <w:nsid w:val="2D607A1B"/>
     <w:multiLevelType w:val="hybridMultilevel"/>
     <w:tmpl w:val="1D4896FA"/>
@@ -6855,7 +7748,245 @@
       </w:pPr>
     </w:lvl>
   </w:abstractNum>
-  <w:abstractNum w:abstractNumId="6" w15:restartNumberingAfterBreak="0">
+  <w:abstractNum w:abstractNumId="9" w15:restartNumberingAfterBreak="0">
+    <w:nsid w:val="31456F6C"/>
+    <w:multiLevelType w:val="multilevel"/>
+    <w:tmpl w:val="9C9A5F7C"/>
+    <w:lvl w:ilvl="0">
+      <w:start w:val="1"/>
+      <w:numFmt w:val="bullet"/>
+      <w:lvlText w:val=""/>
+      <w:lvlJc w:val="left"/>
+      <w:pPr>
+        <w:tabs>
+          <w:tab w:val="num" w:pos="720"/>
+        </w:tabs>
+        <w:ind w:left="720" w:hanging="360"/>
+      </w:pPr>
+      <w:rPr>
+        <w:rFonts w:ascii="Symbol" w:hAnsi="Symbol" w:hint="default"/>
+        <w:sz w:val="20"/>
+      </w:rPr>
+    </w:lvl>
+    <w:lvl w:ilvl="1" w:tentative="1">
+      <w:start w:val="1"/>
+      <w:numFmt w:val="bullet"/>
+      <w:lvlText w:val="o"/>
+      <w:lvlJc w:val="left"/>
+      <w:pPr>
+        <w:tabs>
+          <w:tab w:val="num" w:pos="1440"/>
+        </w:tabs>
+        <w:ind w:left="1440" w:hanging="360"/>
+      </w:pPr>
+      <w:rPr>
+        <w:rFonts w:ascii="Courier New" w:hAnsi="Courier New" w:hint="default"/>
+        <w:sz w:val="20"/>
+      </w:rPr>
+    </w:lvl>
+    <w:lvl w:ilvl="2" w:tentative="1">
+      <w:start w:val="1"/>
+      <w:numFmt w:val="bullet"/>
+      <w:lvlText w:val=""/>
+      <w:lvlJc w:val="left"/>
+      <w:pPr>
+        <w:tabs>
+          <w:tab w:val="num" w:pos="2160"/>
+        </w:tabs>
+        <w:ind w:left="2160" w:hanging="360"/>
+      </w:pPr>
+      <w:rPr>
+        <w:rFonts w:ascii="Wingdings" w:hAnsi="Wingdings" w:hint="default"/>
+        <w:sz w:val="20"/>
+      </w:rPr>
+    </w:lvl>
+    <w:lvl w:ilvl="3" w:tentative="1">
+      <w:start w:val="1"/>
+      <w:numFmt w:val="bullet"/>
+      <w:lvlText w:val=""/>
+      <w:lvlJc w:val="left"/>
+      <w:pPr>
+        <w:tabs>
+          <w:tab w:val="num" w:pos="2880"/>
+        </w:tabs>
+        <w:ind w:left="2880" w:hanging="360"/>
+      </w:pPr>
+      <w:rPr>
+        <w:rFonts w:ascii="Wingdings" w:hAnsi="Wingdings" w:hint="default"/>
+        <w:sz w:val="20"/>
+      </w:rPr>
+    </w:lvl>
+    <w:lvl w:ilvl="4" w:tentative="1">
+      <w:start w:val="1"/>
+      <w:numFmt w:val="bullet"/>
+      <w:lvlText w:val=""/>
+      <w:lvlJc w:val="left"/>
+      <w:pPr>
+        <w:tabs>
+          <w:tab w:val="num" w:pos="3600"/>
+        </w:tabs>
+        <w:ind w:left="3600" w:hanging="360"/>
+      </w:pPr>
+      <w:rPr>
+        <w:rFonts w:ascii="Wingdings" w:hAnsi="Wingdings" w:hint="default"/>
+        <w:sz w:val="20"/>
+      </w:rPr>
+    </w:lvl>
+    <w:lvl w:ilvl="5" w:tentative="1">
+      <w:start w:val="1"/>
+      <w:numFmt w:val="bullet"/>
+      <w:lvlText w:val=""/>
+      <w:lvlJc w:val="left"/>
+      <w:pPr>
+        <w:tabs>
+          <w:tab w:val="num" w:pos="4320"/>
+        </w:tabs>
+        <w:ind w:left="4320" w:hanging="360"/>
+      </w:pPr>
+      <w:rPr>
+        <w:rFonts w:ascii="Wingdings" w:hAnsi="Wingdings" w:hint="default"/>
+        <w:sz w:val="20"/>
+      </w:rPr>
+    </w:lvl>
+    <w:lvl w:ilvl="6" w:tentative="1">
+      <w:start w:val="1"/>
+      <w:numFmt w:val="bullet"/>
+      <w:lvlText w:val=""/>
+      <w:lvlJc w:val="left"/>
+      <w:pPr>
+        <w:tabs>
+          <w:tab w:val="num" w:pos="5040"/>
+        </w:tabs>
+        <w:ind w:left="5040" w:hanging="360"/>
+      </w:pPr>
+      <w:rPr>
+        <w:rFonts w:ascii="Wingdings" w:hAnsi="Wingdings" w:hint="default"/>
+        <w:sz w:val="20"/>
+      </w:rPr>
+    </w:lvl>
+    <w:lvl w:ilvl="7" w:tentative="1">
+      <w:start w:val="1"/>
+      <w:numFmt w:val="bullet"/>
+      <w:lvlText w:val=""/>
+      <w:lvlJc w:val="left"/>
+      <w:pPr>
+        <w:tabs>
+          <w:tab w:val="num" w:pos="5760"/>
+        </w:tabs>
+        <w:ind w:left="5760" w:hanging="360"/>
+      </w:pPr>
+      <w:rPr>
+        <w:rFonts w:ascii="Wingdings" w:hAnsi="Wingdings" w:hint="default"/>
+        <w:sz w:val="20"/>
+      </w:rPr>
+    </w:lvl>
+    <w:lvl w:ilvl="8" w:tentative="1">
+      <w:start w:val="1"/>
+      <w:numFmt w:val="bullet"/>
+      <w:lvlText w:val=""/>
+      <w:lvlJc w:val="left"/>
+      <w:pPr>
+        <w:tabs>
+          <w:tab w:val="num" w:pos="6480"/>
+        </w:tabs>
+        <w:ind w:left="6480" w:hanging="360"/>
+      </w:pPr>
+      <w:rPr>
+        <w:rFonts w:ascii="Wingdings" w:hAnsi="Wingdings" w:hint="default"/>
+        <w:sz w:val="20"/>
+      </w:rPr>
+    </w:lvl>
+  </w:abstractNum>
+  <w:abstractNum w:abstractNumId="10" w15:restartNumberingAfterBreak="0">
+    <w:nsid w:val="3AB45ABB"/>
+    <w:multiLevelType w:val="hybridMultilevel"/>
+    <w:tmpl w:val="0096C394"/>
+    <w:lvl w:ilvl="0" w:tplc="20000017">
+      <w:start w:val="1"/>
+      <w:numFmt w:val="lowerLetter"/>
+      <w:lvlText w:val="%1)"/>
+      <w:lvlJc w:val="left"/>
+      <w:pPr>
+        <w:ind w:left="1080" w:hanging="360"/>
+      </w:pPr>
+      <w:rPr>
+        <w:rFonts w:hint="default"/>
+      </w:rPr>
+    </w:lvl>
+    <w:lvl w:ilvl="1" w:tplc="20000019" w:tentative="1">
+      <w:start w:val="1"/>
+      <w:numFmt w:val="lowerLetter"/>
+      <w:lvlText w:val="%2."/>
+      <w:lvlJc w:val="left"/>
+      <w:pPr>
+        <w:ind w:left="1800" w:hanging="360"/>
+      </w:pPr>
+    </w:lvl>
+    <w:lvl w:ilvl="2" w:tplc="2000001B" w:tentative="1">
+      <w:start w:val="1"/>
+      <w:numFmt w:val="lowerRoman"/>
+      <w:lvlText w:val="%3."/>
+      <w:lvlJc w:val="right"/>
+      <w:pPr>
+        <w:ind w:left="2520" w:hanging="180"/>
+      </w:pPr>
+    </w:lvl>
+    <w:lvl w:ilvl="3" w:tplc="2000000F" w:tentative="1">
+      <w:start w:val="1"/>
+      <w:numFmt w:val="decimal"/>
+      <w:lvlText w:val="%4."/>
+      <w:lvlJc w:val="left"/>
+      <w:pPr>
+        <w:ind w:left="3240" w:hanging="360"/>
+      </w:pPr>
+    </w:lvl>
+    <w:lvl w:ilvl="4" w:tplc="20000019" w:tentative="1">
+      <w:start w:val="1"/>
+      <w:numFmt w:val="lowerLetter"/>
+      <w:lvlText w:val="%5."/>
+      <w:lvlJc w:val="left"/>
+      <w:pPr>
+        <w:ind w:left="3960" w:hanging="360"/>
+      </w:pPr>
+    </w:lvl>
+    <w:lvl w:ilvl="5" w:tplc="2000001B" w:tentative="1">
+      <w:start w:val="1"/>
+      <w:numFmt w:val="lowerRoman"/>
+      <w:lvlText w:val="%6."/>
+      <w:lvlJc w:val="right"/>
+      <w:pPr>
+        <w:ind w:left="4680" w:hanging="180"/>
+      </w:pPr>
+    </w:lvl>
+    <w:lvl w:ilvl="6" w:tplc="2000000F" w:tentative="1">
+      <w:start w:val="1"/>
+      <w:numFmt w:val="decimal"/>
+      <w:lvlText w:val="%7."/>
+      <w:lvlJc w:val="left"/>
+      <w:pPr>
+        <w:ind w:left="5400" w:hanging="360"/>
+      </w:pPr>
+    </w:lvl>
+    <w:lvl w:ilvl="7" w:tplc="20000019" w:tentative="1">
+      <w:start w:val="1"/>
+      <w:numFmt w:val="lowerLetter"/>
+      <w:lvlText w:val="%8."/>
+      <w:lvlJc w:val="left"/>
+      <w:pPr>
+        <w:ind w:left="6120" w:hanging="360"/>
+      </w:pPr>
+    </w:lvl>
+    <w:lvl w:ilvl="8" w:tplc="2000001B" w:tentative="1">
+      <w:start w:val="1"/>
+      <w:numFmt w:val="lowerRoman"/>
+      <w:lvlText w:val="%9."/>
+      <w:lvlJc w:val="right"/>
+      <w:pPr>
+        <w:ind w:left="6840" w:hanging="180"/>
+      </w:pPr>
+    </w:lvl>
+  </w:abstractNum>
+  <w:abstractNum w:abstractNumId="11" w15:restartNumberingAfterBreak="0">
     <w:nsid w:val="3DB50139"/>
     <w:multiLevelType w:val="hybridMultilevel"/>
     <w:tmpl w:val="144C123A"/>
@@ -6944,7 +8075,7 @@
       </w:pPr>
     </w:lvl>
   </w:abstractNum>
-  <w:abstractNum w:abstractNumId="7" w15:restartNumberingAfterBreak="0">
+  <w:abstractNum w:abstractNumId="12" w15:restartNumberingAfterBreak="0">
     <w:nsid w:val="437359F4"/>
     <w:multiLevelType w:val="hybridMultilevel"/>
     <w:tmpl w:val="FE942B2C"/>
@@ -7033,7 +8164,182 @@
       </w:pPr>
     </w:lvl>
   </w:abstractNum>
-  <w:abstractNum w:abstractNumId="8" w15:restartNumberingAfterBreak="0">
+  <w:abstractNum w:abstractNumId="13" w15:restartNumberingAfterBreak="0">
+    <w:nsid w:val="45C971B5"/>
+    <w:multiLevelType w:val="hybridMultilevel"/>
+    <w:tmpl w:val="F95244AE"/>
+    <w:lvl w:ilvl="0" w:tplc="2000001B">
+      <w:start w:val="1"/>
+      <w:numFmt w:val="lowerRoman"/>
+      <w:lvlText w:val="%1."/>
+      <w:lvlJc w:val="right"/>
+      <w:pPr>
+        <w:ind w:left="2340" w:hanging="360"/>
+      </w:pPr>
+    </w:lvl>
+    <w:lvl w:ilvl="1" w:tplc="20000019" w:tentative="1">
+      <w:start w:val="1"/>
+      <w:numFmt w:val="lowerLetter"/>
+      <w:lvlText w:val="%2."/>
+      <w:lvlJc w:val="left"/>
+      <w:pPr>
+        <w:ind w:left="3060" w:hanging="360"/>
+      </w:pPr>
+    </w:lvl>
+    <w:lvl w:ilvl="2" w:tplc="2000001B" w:tentative="1">
+      <w:start w:val="1"/>
+      <w:numFmt w:val="lowerRoman"/>
+      <w:lvlText w:val="%3."/>
+      <w:lvlJc w:val="right"/>
+      <w:pPr>
+        <w:ind w:left="3780" w:hanging="180"/>
+      </w:pPr>
+    </w:lvl>
+    <w:lvl w:ilvl="3" w:tplc="2000000F" w:tentative="1">
+      <w:start w:val="1"/>
+      <w:numFmt w:val="decimal"/>
+      <w:lvlText w:val="%4."/>
+      <w:lvlJc w:val="left"/>
+      <w:pPr>
+        <w:ind w:left="4500" w:hanging="360"/>
+      </w:pPr>
+    </w:lvl>
+    <w:lvl w:ilvl="4" w:tplc="20000019" w:tentative="1">
+      <w:start w:val="1"/>
+      <w:numFmt w:val="lowerLetter"/>
+      <w:lvlText w:val="%5."/>
+      <w:lvlJc w:val="left"/>
+      <w:pPr>
+        <w:ind w:left="5220" w:hanging="360"/>
+      </w:pPr>
+    </w:lvl>
+    <w:lvl w:ilvl="5" w:tplc="2000001B" w:tentative="1">
+      <w:start w:val="1"/>
+      <w:numFmt w:val="lowerRoman"/>
+      <w:lvlText w:val="%6."/>
+      <w:lvlJc w:val="right"/>
+      <w:pPr>
+        <w:ind w:left="5940" w:hanging="180"/>
+      </w:pPr>
+    </w:lvl>
+    <w:lvl w:ilvl="6" w:tplc="2000000F" w:tentative="1">
+      <w:start w:val="1"/>
+      <w:numFmt w:val="decimal"/>
+      <w:lvlText w:val="%7."/>
+      <w:lvlJc w:val="left"/>
+      <w:pPr>
+        <w:ind w:left="6660" w:hanging="360"/>
+      </w:pPr>
+    </w:lvl>
+    <w:lvl w:ilvl="7" w:tplc="20000019" w:tentative="1">
+      <w:start w:val="1"/>
+      <w:numFmt w:val="lowerLetter"/>
+      <w:lvlText w:val="%8."/>
+      <w:lvlJc w:val="left"/>
+      <w:pPr>
+        <w:ind w:left="7380" w:hanging="360"/>
+      </w:pPr>
+    </w:lvl>
+    <w:lvl w:ilvl="8" w:tplc="2000001B" w:tentative="1">
+      <w:start w:val="1"/>
+      <w:numFmt w:val="lowerRoman"/>
+      <w:lvlText w:val="%9."/>
+      <w:lvlJc w:val="right"/>
+      <w:pPr>
+        <w:ind w:left="8100" w:hanging="180"/>
+      </w:pPr>
+    </w:lvl>
+  </w:abstractNum>
+  <w:abstractNum w:abstractNumId="14" w15:restartNumberingAfterBreak="0">
+    <w:nsid w:val="485A647A"/>
+    <w:multiLevelType w:val="hybridMultilevel"/>
+    <w:tmpl w:val="2C400132"/>
+    <w:lvl w:ilvl="0" w:tplc="20000017">
+      <w:start w:val="1"/>
+      <w:numFmt w:val="lowerLetter"/>
+      <w:lvlText w:val="%1)"/>
+      <w:lvlJc w:val="left"/>
+      <w:pPr>
+        <w:ind w:left="1440" w:hanging="360"/>
+      </w:pPr>
+      <w:rPr>
+        <w:rFonts w:hint="default"/>
+      </w:rPr>
+    </w:lvl>
+    <w:lvl w:ilvl="1" w:tplc="20000019" w:tentative="1">
+      <w:start w:val="1"/>
+      <w:numFmt w:val="lowerLetter"/>
+      <w:lvlText w:val="%2."/>
+      <w:lvlJc w:val="left"/>
+      <w:pPr>
+        <w:ind w:left="2160" w:hanging="360"/>
+      </w:pPr>
+    </w:lvl>
+    <w:lvl w:ilvl="2" w:tplc="2000001B" w:tentative="1">
+      <w:start w:val="1"/>
+      <w:numFmt w:val="lowerRoman"/>
+      <w:lvlText w:val="%3."/>
+      <w:lvlJc w:val="right"/>
+      <w:pPr>
+        <w:ind w:left="2880" w:hanging="180"/>
+      </w:pPr>
+    </w:lvl>
+    <w:lvl w:ilvl="3" w:tplc="2000000F" w:tentative="1">
+      <w:start w:val="1"/>
+      <w:numFmt w:val="decimal"/>
+      <w:lvlText w:val="%4."/>
+      <w:lvlJc w:val="left"/>
+      <w:pPr>
+        <w:ind w:left="3600" w:hanging="360"/>
+      </w:pPr>
+    </w:lvl>
+    <w:lvl w:ilvl="4" w:tplc="20000019" w:tentative="1">
+      <w:start w:val="1"/>
+      <w:numFmt w:val="lowerLetter"/>
+      <w:lvlText w:val="%5."/>
+      <w:lvlJc w:val="left"/>
+      <w:pPr>
+        <w:ind w:left="4320" w:hanging="360"/>
+      </w:pPr>
+    </w:lvl>
+    <w:lvl w:ilvl="5" w:tplc="2000001B" w:tentative="1">
+      <w:start w:val="1"/>
+      <w:numFmt w:val="lowerRoman"/>
+      <w:lvlText w:val="%6."/>
+      <w:lvlJc w:val="right"/>
+      <w:pPr>
+        <w:ind w:left="5040" w:hanging="180"/>
+      </w:pPr>
+    </w:lvl>
+    <w:lvl w:ilvl="6" w:tplc="2000000F" w:tentative="1">
+      <w:start w:val="1"/>
+      <w:numFmt w:val="decimal"/>
+      <w:lvlText w:val="%7."/>
+      <w:lvlJc w:val="left"/>
+      <w:pPr>
+        <w:ind w:left="5760" w:hanging="360"/>
+      </w:pPr>
+    </w:lvl>
+    <w:lvl w:ilvl="7" w:tplc="20000019" w:tentative="1">
+      <w:start w:val="1"/>
+      <w:numFmt w:val="lowerLetter"/>
+      <w:lvlText w:val="%8."/>
+      <w:lvlJc w:val="left"/>
+      <w:pPr>
+        <w:ind w:left="6480" w:hanging="360"/>
+      </w:pPr>
+    </w:lvl>
+    <w:lvl w:ilvl="8" w:tplc="2000001B" w:tentative="1">
+      <w:start w:val="1"/>
+      <w:numFmt w:val="lowerRoman"/>
+      <w:lvlText w:val="%9."/>
+      <w:lvlJc w:val="right"/>
+      <w:pPr>
+        <w:ind w:left="7200" w:hanging="180"/>
+      </w:pPr>
+    </w:lvl>
+  </w:abstractNum>
+  <w:abstractNum w:abstractNumId="15" w15:restartNumberingAfterBreak="0">
     <w:nsid w:val="4B3C7AEB"/>
     <w:multiLevelType w:val="hybridMultilevel"/>
     <w:tmpl w:val="4956C632"/>
@@ -7122,7 +8428,7 @@
       </w:pPr>
     </w:lvl>
   </w:abstractNum>
-  <w:abstractNum w:abstractNumId="9" w15:restartNumberingAfterBreak="0">
+  <w:abstractNum w:abstractNumId="16" w15:restartNumberingAfterBreak="0">
     <w:nsid w:val="4BAD757F"/>
     <w:multiLevelType w:val="hybridMultilevel"/>
     <w:tmpl w:val="8E500DC8"/>
@@ -7211,7 +8517,7 @@
       </w:pPr>
     </w:lvl>
   </w:abstractNum>
-  <w:abstractNum w:abstractNumId="10" w15:restartNumberingAfterBreak="0">
+  <w:abstractNum w:abstractNumId="17" w15:restartNumberingAfterBreak="0">
     <w:nsid w:val="591251A9"/>
     <w:multiLevelType w:val="hybridMultilevel"/>
     <w:tmpl w:val="DFD463D8"/>
@@ -7300,7 +8606,7 @@
       </w:pPr>
     </w:lvl>
   </w:abstractNum>
-  <w:abstractNum w:abstractNumId="11" w15:restartNumberingAfterBreak="0">
+  <w:abstractNum w:abstractNumId="18" w15:restartNumberingAfterBreak="0">
     <w:nsid w:val="591E2369"/>
     <w:multiLevelType w:val="hybridMultilevel"/>
     <w:tmpl w:val="0032D6C6"/>
@@ -7389,7 +8695,7 @@
       </w:pPr>
     </w:lvl>
   </w:abstractNum>
-  <w:abstractNum w:abstractNumId="12" w15:restartNumberingAfterBreak="0">
+  <w:abstractNum w:abstractNumId="19" w15:restartNumberingAfterBreak="0">
     <w:nsid w:val="63C67266"/>
     <w:multiLevelType w:val="hybridMultilevel"/>
     <w:tmpl w:val="7C38DA96"/>
@@ -7480,7 +8786,7 @@
       </w:pPr>
     </w:lvl>
   </w:abstractNum>
-  <w:abstractNum w:abstractNumId="13" w15:restartNumberingAfterBreak="0">
+  <w:abstractNum w:abstractNumId="20" w15:restartNumberingAfterBreak="0">
     <w:nsid w:val="6927389D"/>
     <w:multiLevelType w:val="hybridMultilevel"/>
     <w:tmpl w:val="D0B09FAC"/>
@@ -7571,7 +8877,96 @@
       </w:pPr>
     </w:lvl>
   </w:abstractNum>
-  <w:abstractNum w:abstractNumId="14" w15:restartNumberingAfterBreak="0">
+  <w:abstractNum w:abstractNumId="21" w15:restartNumberingAfterBreak="0">
+    <w:nsid w:val="6D517D4F"/>
+    <w:multiLevelType w:val="hybridMultilevel"/>
+    <w:tmpl w:val="EC922EE4"/>
+    <w:lvl w:ilvl="0" w:tplc="A672F4CC">
+      <w:start w:val="1"/>
+      <w:numFmt w:val="decimal"/>
+      <w:lvlText w:val="%1"/>
+      <w:lvlJc w:val="left"/>
+      <w:pPr>
+        <w:ind w:left="720" w:hanging="360"/>
+      </w:pPr>
+      <w:rPr>
+        <w:rFonts w:hint="default"/>
+      </w:rPr>
+    </w:lvl>
+    <w:lvl w:ilvl="1" w:tplc="20000019" w:tentative="1">
+      <w:start w:val="1"/>
+      <w:numFmt w:val="lowerLetter"/>
+      <w:lvlText w:val="%2."/>
+      <w:lvlJc w:val="left"/>
+      <w:pPr>
+        <w:ind w:left="1440" w:hanging="360"/>
+      </w:pPr>
+    </w:lvl>
+    <w:lvl w:ilvl="2" w:tplc="2000001B" w:tentative="1">
+      <w:start w:val="1"/>
+      <w:numFmt w:val="lowerRoman"/>
+      <w:lvlText w:val="%3."/>
+      <w:lvlJc w:val="right"/>
+      <w:pPr>
+        <w:ind w:left="2160" w:hanging="180"/>
+      </w:pPr>
+    </w:lvl>
+    <w:lvl w:ilvl="3" w:tplc="2000000F" w:tentative="1">
+      <w:start w:val="1"/>
+      <w:numFmt w:val="decimal"/>
+      <w:lvlText w:val="%4."/>
+      <w:lvlJc w:val="left"/>
+      <w:pPr>
+        <w:ind w:left="2880" w:hanging="360"/>
+      </w:pPr>
+    </w:lvl>
+    <w:lvl w:ilvl="4" w:tplc="20000019" w:tentative="1">
+      <w:start w:val="1"/>
+      <w:numFmt w:val="lowerLetter"/>
+      <w:lvlText w:val="%5."/>
+      <w:lvlJc w:val="left"/>
+      <w:pPr>
+        <w:ind w:left="3600" w:hanging="360"/>
+      </w:pPr>
+    </w:lvl>
+    <w:lvl w:ilvl="5" w:tplc="2000001B" w:tentative="1">
+      <w:start w:val="1"/>
+      <w:numFmt w:val="lowerRoman"/>
+      <w:lvlText w:val="%6."/>
+      <w:lvlJc w:val="right"/>
+      <w:pPr>
+        <w:ind w:left="4320" w:hanging="180"/>
+      </w:pPr>
+    </w:lvl>
+    <w:lvl w:ilvl="6" w:tplc="2000000F" w:tentative="1">
+      <w:start w:val="1"/>
+      <w:numFmt w:val="decimal"/>
+      <w:lvlText w:val="%7."/>
+      <w:lvlJc w:val="left"/>
+      <w:pPr>
+        <w:ind w:left="5040" w:hanging="360"/>
+      </w:pPr>
+    </w:lvl>
+    <w:lvl w:ilvl="7" w:tplc="20000019" w:tentative="1">
+      <w:start w:val="1"/>
+      <w:numFmt w:val="lowerLetter"/>
+      <w:lvlText w:val="%8."/>
+      <w:lvlJc w:val="left"/>
+      <w:pPr>
+        <w:ind w:left="5760" w:hanging="360"/>
+      </w:pPr>
+    </w:lvl>
+    <w:lvl w:ilvl="8" w:tplc="2000001B" w:tentative="1">
+      <w:start w:val="1"/>
+      <w:numFmt w:val="lowerRoman"/>
+      <w:lvlText w:val="%9."/>
+      <w:lvlJc w:val="right"/>
+      <w:pPr>
+        <w:ind w:left="6480" w:hanging="180"/>
+      </w:pPr>
+    </w:lvl>
+  </w:abstractNum>
+  <w:abstractNum w:abstractNumId="22" w15:restartNumberingAfterBreak="0">
     <w:nsid w:val="77110AA8"/>
     <w:multiLevelType w:val="hybridMultilevel"/>
     <w:tmpl w:val="6C126E12"/>
@@ -7685,7 +9080,7 @@
       </w:rPr>
     </w:lvl>
   </w:abstractNum>
-  <w:abstractNum w:abstractNumId="15" w15:restartNumberingAfterBreak="0">
+  <w:abstractNum w:abstractNumId="23" w15:restartNumberingAfterBreak="0">
     <w:nsid w:val="7C31314E"/>
     <w:multiLevelType w:val="multilevel"/>
     <w:tmpl w:val="7084D264"/>
@@ -7834,7 +9229,7 @@
       </w:rPr>
     </w:lvl>
   </w:abstractNum>
-  <w:abstractNum w:abstractNumId="16" w15:restartNumberingAfterBreak="0">
+  <w:abstractNum w:abstractNumId="24" w15:restartNumberingAfterBreak="0">
     <w:nsid w:val="7DFC72BB"/>
     <w:multiLevelType w:val="hybridMultilevel"/>
     <w:tmpl w:val="948EAEE8"/>
@@ -7924,55 +9319,79 @@
     </w:lvl>
   </w:abstractNum>
   <w:num w:numId="1" w16cid:durableId="1928688158">
+    <w:abstractNumId w:val="24"/>
+  </w:num>
+  <w:num w:numId="2" w16cid:durableId="1409811068">
+    <w:abstractNumId w:val="8"/>
+  </w:num>
+  <w:num w:numId="3" w16cid:durableId="421294793">
+    <w:abstractNumId w:val="15"/>
+  </w:num>
+  <w:num w:numId="4" w16cid:durableId="826283477">
     <w:abstractNumId w:val="16"/>
   </w:num>
-  <w:num w:numId="2" w16cid:durableId="1409811068">
+  <w:num w:numId="5" w16cid:durableId="1793400761">
+    <w:abstractNumId w:val="22"/>
+  </w:num>
+  <w:num w:numId="6" w16cid:durableId="1823698504">
+    <w:abstractNumId w:val="18"/>
+  </w:num>
+  <w:num w:numId="7" w16cid:durableId="1688218031">
+    <w:abstractNumId w:val="7"/>
+  </w:num>
+  <w:num w:numId="8" w16cid:durableId="547686320">
     <w:abstractNumId w:val="5"/>
   </w:num>
-  <w:num w:numId="3" w16cid:durableId="421294793">
-    <w:abstractNumId w:val="8"/>
+  <w:num w:numId="9" w16cid:durableId="1582716653">
+    <w:abstractNumId w:val="19"/>
   </w:num>
-  <w:num w:numId="4" w16cid:durableId="826283477">
+  <w:num w:numId="10" w16cid:durableId="1783572849">
+    <w:abstractNumId w:val="23"/>
+  </w:num>
+  <w:num w:numId="11" w16cid:durableId="515123658">
+    <w:abstractNumId w:val="20"/>
+  </w:num>
+  <w:num w:numId="12" w16cid:durableId="1967423049">
+    <w:abstractNumId w:val="12"/>
+  </w:num>
+  <w:num w:numId="13" w16cid:durableId="1043867825">
+    <w:abstractNumId w:val="2"/>
+  </w:num>
+  <w:num w:numId="14" w16cid:durableId="350424002">
+    <w:abstractNumId w:val="4"/>
+  </w:num>
+  <w:num w:numId="15" w16cid:durableId="1666937842">
+    <w:abstractNumId w:val="1"/>
+  </w:num>
+  <w:num w:numId="16" w16cid:durableId="229850450">
+    <w:abstractNumId w:val="11"/>
+  </w:num>
+  <w:num w:numId="17" w16cid:durableId="723990809">
+    <w:abstractNumId w:val="17"/>
+  </w:num>
+  <w:num w:numId="18" w16cid:durableId="1633559967">
+    <w:abstractNumId w:val="6"/>
+  </w:num>
+  <w:num w:numId="19" w16cid:durableId="1429110207">
     <w:abstractNumId w:val="9"/>
   </w:num>
-  <w:num w:numId="5" w16cid:durableId="1793400761">
+  <w:num w:numId="20" w16cid:durableId="1948729075">
     <w:abstractNumId w:val="14"/>
   </w:num>
-  <w:num w:numId="6" w16cid:durableId="1823698504">
-    <w:abstractNumId w:val="11"/>
+  <w:num w:numId="21" w16cid:durableId="859590035">
+    <w:abstractNumId w:val="0"/>
   </w:num>
-  <w:num w:numId="7" w16cid:durableId="1688218031">
-    <w:abstractNumId w:val="4"/>
+  <w:num w:numId="22" w16cid:durableId="1253002810">
+    <w:abstractNumId w:val="21"/>
   </w:num>
-  <w:num w:numId="8" w16cid:durableId="547686320">
+  <w:num w:numId="23" w16cid:durableId="845943872">
+    <w:abstractNumId w:val="10"/>
+  </w:num>
+  <w:num w:numId="24" w16cid:durableId="776683567">
     <w:abstractNumId w:val="3"/>
   </w:num>
-  <w:num w:numId="9" w16cid:durableId="1582716653">
-    <w:abstractNumId w:val="12"/>
-  </w:num>
-  <w:num w:numId="10" w16cid:durableId="1783572849">
-    <w:abstractNumId w:val="15"/>
-  </w:num>
-  <w:num w:numId="11" w16cid:durableId="515123658">
+  <w:num w:numId="25" w16cid:durableId="1209799962">
     <w:abstractNumId w:val="13"/>
-  </w:num>
-  <w:num w:numId="12" w16cid:durableId="1967423049">
-    <w:abstractNumId w:val="7"/>
-  </w:num>
-  <w:num w:numId="13" w16cid:durableId="1043867825">
-    <w:abstractNumId w:val="1"/>
-  </w:num>
-  <w:num w:numId="14" w16cid:durableId="350424002">
-    <w:abstractNumId w:val="2"/>
-  </w:num>
-  <w:num w:numId="15" w16cid:durableId="1666937842">
-    <w:abstractNumId w:val="0"/>
-  </w:num>
-  <w:num w:numId="16" w16cid:durableId="229850450">
-    <w:abstractNumId w:val="6"/>
-  </w:num>
-  <w:num w:numId="17" w16cid:durableId="723990809">
-    <w:abstractNumId w:val="10"/>
   </w:num>
 </w:numbering>
 </file>
@@ -8580,6 +9999,7 @@
   <w:style w:type="character" w:default="1" w:styleId="DefaultParagraphFont">
     <w:name w:val="Default Paragraph Font"/>
     <w:uiPriority w:val="1"/>
+    <w:semiHidden/>
     <w:unhideWhenUsed/>
   </w:style>
   <w:style w:type="table" w:default="1" w:styleId="TableNormal">

</xml_diff>

<commit_message>
added more changes associated with killing client and correct handling it by a server
</commit_message>
<xml_diff>
--- a/Explanation.docx
+++ b/Explanation.docx
@@ -6220,13 +6220,6 @@
       </w:r>
     </w:p>
     <w:p>
-      <w:pPr>
-        <w:pStyle w:val="ListParagraph"/>
-        <w:numPr>
-          <w:ilvl w:val="0"/>
-          <w:numId w:val="18"/>
-        </w:numPr>
-      </w:pPr>
       <w:proofErr w:type="spellStart"/>
       <w:proofErr w:type="gramStart"/>
       <w:r>
@@ -6240,7 +6233,7 @@
       <w:proofErr w:type="spellEnd"/>
       <w:proofErr w:type="gramEnd"/>
       <w:r>
-        <w:t xml:space="preserve"> method: </w:t>
+        <w:t xml:space="preserve">: </w:t>
       </w:r>
     </w:p>
     <w:p>
@@ -6270,6 +6263,9 @@
       </w:r>
       <w:r>
         <w:t xml:space="preserve"> takes </w:t>
+      </w:r>
+      <w:r>
+        <w:t xml:space="preserve">as parameter </w:t>
       </w:r>
       <w:r>
         <w:rPr>

</xml_diff>

<commit_message>
added block doagram into document
</commit_message>
<xml_diff>
--- a/Explanation.docx
+++ b/Explanation.docx
@@ -6210,13 +6210,56 @@
     </w:p>
     <w:p>
       <w:r>
-        <w:t xml:space="preserve">Based on </w:t>
-      </w:r>
-      <w:r>
-        <w:t xml:space="preserve">the </w:t>
-      </w:r>
-      <w:r>
-        <w:t xml:space="preserve">scanning sockets mechanism, implemented by: </w:t>
+        <w:t>There is no change in the way the client app is implemented</w:t>
+      </w:r>
+    </w:p>
+    <w:p>
+      <w:r>
+        <w:t xml:space="preserve">The change is in Server app. </w:t>
+      </w:r>
+    </w:p>
+    <w:p>
+      <w:r>
+        <w:t xml:space="preserve">Server app will be added with </w:t>
+      </w:r>
+      <w:r>
+        <w:rPr>
+          <w:b/>
+          <w:bCs/>
+        </w:rPr>
+        <w:t xml:space="preserve">scanning </w:t>
+      </w:r>
+      <w:r>
+        <w:rPr>
+          <w:b/>
+          <w:bCs/>
+        </w:rPr>
+        <w:t>mechanism</w:t>
+      </w:r>
+      <w:r>
+        <w:rPr>
+          <w:b/>
+          <w:bCs/>
+        </w:rPr>
+        <w:t xml:space="preserve">. </w:t>
+      </w:r>
+      <w:r>
+        <w:t xml:space="preserve">Scanning means monitoring of the </w:t>
+      </w:r>
+      <w:r>
+        <w:t xml:space="preserve">sockets </w:t>
+      </w:r>
+      <w:r>
+        <w:t>to be notified if new client socket asks to connect or existing client sent new message to server.</w:t>
+      </w:r>
+    </w:p>
+    <w:p/>
+    <w:p>
+      <w:r>
+        <w:t>Scanning mechanism will use method:</w:t>
+      </w:r>
+      <w:r>
+        <w:t xml:space="preserve"> </w:t>
       </w:r>
     </w:p>
     <w:p>
@@ -6235,44 +6278,55 @@
       <w:r>
         <w:t xml:space="preserve">: </w:t>
       </w:r>
-    </w:p>
-    <w:p>
-      <w:pPr>
-        <w:ind w:left="360"/>
-      </w:pPr>
-      <w:proofErr w:type="spellStart"/>
-      <w:proofErr w:type="gramStart"/>
-      <w:r>
-        <w:t>select.</w:t>
-      </w:r>
-      <w:r>
-        <w:rPr>
-          <w:b/>
-          <w:bCs/>
-        </w:rPr>
-        <w:t>select</w:t>
-      </w:r>
-      <w:proofErr w:type="spellEnd"/>
-      <w:proofErr w:type="gramEnd"/>
-      <w:r>
-        <w:rPr>
-          <w:b/>
-          <w:bCs/>
-        </w:rPr>
-        <w:t>()</w:t>
+      <w:r>
+        <w:t xml:space="preserve"> that</w:t>
       </w:r>
       <w:r>
         <w:t xml:space="preserve"> takes </w:t>
       </w:r>
       <w:r>
-        <w:t xml:space="preserve">as parameter </w:t>
-      </w:r>
-      <w:r>
-        <w:rPr>
-          <w:b/>
-          <w:bCs/>
-        </w:rPr>
-        <w:t>three lists</w:t>
+        <w:t xml:space="preserve">as </w:t>
+      </w:r>
+      <w:r>
+        <w:t xml:space="preserve">a </w:t>
+      </w:r>
+      <w:r>
+        <w:t xml:space="preserve">parameter </w:t>
+      </w:r>
+      <w:r>
+        <w:t>3</w:t>
+      </w:r>
+      <w:r>
+        <w:t xml:space="preserve"> lists</w:t>
+      </w:r>
+      <w:r>
+        <w:t xml:space="preserve">, </w:t>
+      </w:r>
+      <w:r>
+        <w:rPr>
+          <w:color w:val="A02B93" w:themeColor="accent5"/>
+        </w:rPr>
+        <w:t>these 3 list</w:t>
+      </w:r>
+      <w:r>
+        <w:rPr>
+          <w:color w:val="A02B93" w:themeColor="accent5"/>
+        </w:rPr>
+        <w:t>s</w:t>
+      </w:r>
+      <w:r>
+        <w:rPr>
+          <w:color w:val="A02B93" w:themeColor="accent5"/>
+        </w:rPr>
+        <w:t xml:space="preserve"> of sockets we wish to </w:t>
+      </w:r>
+      <w:r>
+        <w:rPr>
+          <w:b/>
+          <w:bCs/>
+          <w:color w:val="A02B93" w:themeColor="accent5"/>
+        </w:rPr>
+        <w:t>monitor</w:t>
       </w:r>
       <w:r>
         <w:t xml:space="preserve">: </w:t>
@@ -6286,14 +6340,45 @@
         </w:numPr>
       </w:pPr>
       <w:r>
-        <w:t xml:space="preserve">Sockets to check for </w:t>
-      </w:r>
-      <w:r>
-        <w:rPr>
-          <w:b/>
-          <w:bCs/>
-        </w:rPr>
-        <w:t>read</w:t>
+        <w:t xml:space="preserve">List of </w:t>
+      </w:r>
+      <w:proofErr w:type="spellStart"/>
+      <w:r>
+        <w:rPr>
+          <w:b/>
+          <w:bCs/>
+        </w:rPr>
+        <w:t>read_sokets</w:t>
+      </w:r>
+      <w:proofErr w:type="spellEnd"/>
+      <w:r>
+        <w:rPr>
+          <w:b/>
+          <w:bCs/>
+        </w:rPr>
+        <w:t xml:space="preserve"> </w:t>
+      </w:r>
+      <w:r>
+        <w:t>-</w:t>
+      </w:r>
+      <w:r>
+        <w:t xml:space="preserve"> s</w:t>
+      </w:r>
+      <w:r>
+        <w:t xml:space="preserve">ockets </w:t>
+      </w:r>
+      <w:r>
+        <w:t xml:space="preserve">we wish to </w:t>
+      </w:r>
+      <w:r>
+        <w:rPr>
+          <w:b/>
+          <w:bCs/>
+        </w:rPr>
+        <w:t xml:space="preserve">read </w:t>
+      </w:r>
+      <w:r>
+        <w:t>from</w:t>
       </w:r>
     </w:p>
     <w:p>
@@ -6307,18 +6392,61 @@
         </w:rPr>
       </w:pPr>
       <w:r>
+        <w:t xml:space="preserve">List of </w:t>
+      </w:r>
+      <w:proofErr w:type="spellStart"/>
+      <w:r>
+        <w:rPr>
+          <w:b/>
+          <w:bCs/>
+        </w:rPr>
+        <w:t>write</w:t>
+      </w:r>
+      <w:r>
+        <w:rPr>
+          <w:b/>
+          <w:bCs/>
+        </w:rPr>
+        <w:t>_sokets</w:t>
+      </w:r>
+      <w:proofErr w:type="spellEnd"/>
+      <w:r>
+        <w:rPr>
+          <w:b/>
+          <w:bCs/>
+        </w:rPr>
+        <w:t xml:space="preserve"> </w:t>
+      </w:r>
+      <w:r>
+        <w:t>-</w:t>
+      </w:r>
+      <w:r>
+        <w:t xml:space="preserve"> </w:t>
+      </w:r>
+      <w:r>
         <w:rPr>
           <w:color w:val="B2B2B2"/>
         </w:rPr>
-        <w:t xml:space="preserve">Sockets to check for </w:t>
-      </w:r>
-      <w:r>
-        <w:rPr>
-          <w:b/>
-          <w:bCs/>
+        <w:t>s</w:t>
+      </w:r>
+      <w:r>
+        <w:rPr>
           <w:color w:val="B2B2B2"/>
         </w:rPr>
+        <w:t xml:space="preserve">ockets </w:t>
+      </w:r>
+      <w:r>
+        <w:t xml:space="preserve">we wish to </w:t>
+      </w:r>
+      <w:r>
+        <w:rPr>
+          <w:b/>
+          <w:bCs/>
+        </w:rPr>
         <w:t>write</w:t>
+      </w:r>
+      <w:r>
+        <w:t xml:space="preserve"> to</w:t>
       </w:r>
     </w:p>
     <w:p>
@@ -6329,7 +6457,42 @@
         </w:numPr>
       </w:pPr>
       <w:r>
-        <w:t xml:space="preserve">Sockets to check for </w:t>
+        <w:t xml:space="preserve">List of </w:t>
+      </w:r>
+      <w:proofErr w:type="spellStart"/>
+      <w:r>
+        <w:rPr>
+          <w:b/>
+          <w:bCs/>
+        </w:rPr>
+        <w:t>bad_</w:t>
+      </w:r>
+      <w:r>
+        <w:rPr>
+          <w:b/>
+          <w:bCs/>
+        </w:rPr>
+        <w:t>sokets</w:t>
+      </w:r>
+      <w:proofErr w:type="spellEnd"/>
+      <w:r>
+        <w:rPr>
+          <w:b/>
+          <w:bCs/>
+        </w:rPr>
+        <w:t xml:space="preserve"> </w:t>
+      </w:r>
+      <w:r>
+        <w:t>-</w:t>
+      </w:r>
+      <w:r>
+        <w:t xml:space="preserve"> </w:t>
+      </w:r>
+      <w:r>
+        <w:t>s</w:t>
+      </w:r>
+      <w:r>
+        <w:t xml:space="preserve">ockets to check for </w:t>
       </w:r>
       <w:r>
         <w:rPr>
@@ -6351,14 +6514,33 @@
         <w:ind w:left="360"/>
       </w:pPr>
       <w:r>
-        <w:t xml:space="preserve">It’s </w:t>
-      </w:r>
-      <w:r>
-        <w:rPr>
-          <w:b/>
-          <w:bCs/>
-        </w:rPr>
-        <w:t>blocking by default</w:t>
+        <w:t>This method i</w:t>
+      </w:r>
+      <w:r>
+        <w:t xml:space="preserve">s </w:t>
+      </w:r>
+      <w:r>
+        <w:t>by default</w:t>
+      </w:r>
+      <w:r>
+        <w:t xml:space="preserve"> </w:t>
+      </w:r>
+      <w:r>
+        <w:t xml:space="preserve">a </w:t>
+      </w:r>
+      <w:r>
+        <w:rPr>
+          <w:b/>
+          <w:bCs/>
+        </w:rPr>
+        <w:t>blocking</w:t>
+      </w:r>
+      <w:r>
+        <w:rPr>
+          <w:b/>
+          <w:bCs/>
+        </w:rPr>
+        <w:t xml:space="preserve"> method</w:t>
       </w:r>
       <w:r>
         <w:t xml:space="preserve">, but you can add a </w:t>
@@ -6421,6 +6603,14 @@
     <w:p>
       <w:pPr>
         <w:ind w:left="360"/>
+      </w:pPr>
+      <w:r>
+        <w:t>In case there will be no change in list keep on running (in loop)</w:t>
+      </w:r>
+    </w:p>
+    <w:p>
+      <w:pPr>
+        <w:ind w:left="360"/>
         <w:rPr>
           <w:color w:val="007BB8"/>
         </w:rPr>
@@ -6509,19 +6699,10 @@
       </w:r>
       <w:proofErr w:type="spellEnd"/>
     </w:p>
-    <w:p>
-      <w:pPr>
-        <w:ind w:left="360"/>
-      </w:pPr>
-    </w:p>
-    <w:p>
-      <w:proofErr w:type="gramStart"/>
-      <w:r>
-        <w:t>So</w:t>
-      </w:r>
-      <w:proofErr w:type="gramEnd"/>
-      <w:r>
-        <w:t xml:space="preserve"> we have the next parts: </w:t>
+    <w:p/>
+    <w:p>
+      <w:r>
+        <w:t xml:space="preserve">Our server app has few parts: </w:t>
       </w:r>
     </w:p>
     <w:p>
@@ -6570,16 +6751,42 @@
           <w:b/>
           <w:bCs/>
         </w:rPr>
-        <w:t>Created N working threads</w:t>
-      </w:r>
-      <w:r>
-        <w:t xml:space="preserve"> to process</w:t>
-      </w:r>
-      <w:r>
-        <w:t xml:space="preserve"> messages that will be in the </w:t>
-      </w:r>
-      <w:r>
-        <w:t xml:space="preserve">queue from the connected clients. </w:t>
+        <w:t>Creat</w:t>
+      </w:r>
+      <w:r>
+        <w:rPr>
+          <w:b/>
+          <w:bCs/>
+        </w:rPr>
+        <w:t>e</w:t>
+      </w:r>
+      <w:r>
+        <w:rPr>
+          <w:b/>
+          <w:bCs/>
+        </w:rPr>
+        <w:t xml:space="preserve"> N working threads</w:t>
+      </w:r>
+      <w:r>
+        <w:t xml:space="preserve"> to </w:t>
+      </w:r>
+      <w:r>
+        <w:t xml:space="preserve">listen on the queue and once new message arrives – to </w:t>
+      </w:r>
+      <w:r>
+        <w:t>process</w:t>
+      </w:r>
+      <w:r>
+        <w:t xml:space="preserve"> message</w:t>
+      </w:r>
+      <w:r>
+        <w:t>.</w:t>
+      </w:r>
+      <w:r>
+        <w:br/>
+      </w:r>
+      <w:r>
+        <w:t xml:space="preserve"> </w:t>
       </w:r>
     </w:p>
     <w:p>
@@ -6596,64 +6803,147 @@
           <w:b/>
           <w:bCs/>
         </w:rPr>
-        <w:t>Monitoring</w:t>
-      </w:r>
-      <w:r>
-        <w:t xml:space="preserve"> the list of sockets to see if was one of the next changes: </w:t>
+        <w:t>Scan (m</w:t>
+      </w:r>
+      <w:r>
+        <w:rPr>
+          <w:b/>
+          <w:bCs/>
+        </w:rPr>
+        <w:t>onitor</w:t>
+      </w:r>
+      <w:r>
+        <w:rPr>
+          <w:b/>
+          <w:bCs/>
+        </w:rPr>
+        <w:t xml:space="preserve">) </w:t>
+      </w:r>
+      <w:r>
+        <w:t xml:space="preserve">the list of sockets to </w:t>
+      </w:r>
+      <w:r>
+        <w:t>handle</w:t>
+      </w:r>
+      <w:r>
+        <w:t xml:space="preserve"> one of the next changes: </w:t>
       </w:r>
     </w:p>
     <w:p>
       <w:pPr>
         <w:pStyle w:val="ListParagraph"/>
         <w:numPr>
-          <w:ilvl w:val="2"/>
+          <w:ilvl w:val="0"/>
+          <w:numId w:val="26"/>
+        </w:numPr>
+      </w:pPr>
+      <w:r>
+        <w:t>N</w:t>
+      </w:r>
+      <w:r>
+        <w:t>ew client connection</w:t>
+      </w:r>
+      <w:r>
+        <w:t xml:space="preserve"> arrived. </w:t>
+      </w:r>
+    </w:p>
+    <w:p>
+      <w:pPr>
+        <w:ind w:left="1440"/>
+      </w:pPr>
+      <w:r>
+        <w:rPr>
+          <w:color w:val="004E9A"/>
+        </w:rPr>
+        <w:lastRenderedPageBreak/>
+        <w:t>(</w:t>
+      </w:r>
+      <w:r>
+        <w:rPr>
+          <w:color w:val="004E9A"/>
+        </w:rPr>
+        <w:t>W</w:t>
+      </w:r>
+      <w:r>
+        <w:rPr>
+          <w:color w:val="004E9A"/>
+        </w:rPr>
+        <w:t xml:space="preserve">hen new client connection arrives, the server will </w:t>
+      </w:r>
+      <w:r>
+        <w:rPr>
+          <w:b/>
+          <w:bCs/>
+          <w:color w:val="004E9A"/>
+        </w:rPr>
+        <w:t>accept</w:t>
+      </w:r>
+      <w:r>
+        <w:rPr>
+          <w:color w:val="004E9A"/>
+        </w:rPr>
+        <w:t xml:space="preserve"> </w:t>
+      </w:r>
+      <w:proofErr w:type="gramStart"/>
+      <w:r>
+        <w:rPr>
+          <w:color w:val="004E9A"/>
+        </w:rPr>
+        <w:t>it</w:t>
+      </w:r>
+      <w:proofErr w:type="gramEnd"/>
+      <w:r>
+        <w:rPr>
+          <w:color w:val="004E9A"/>
+        </w:rPr>
+        <w:t xml:space="preserve"> and this socket will be added to the list of monitored sockets)</w:t>
+      </w:r>
+    </w:p>
+    <w:p>
+      <w:pPr>
+        <w:pStyle w:val="ListParagraph"/>
+        <w:numPr>
+          <w:ilvl w:val="1"/>
           <w:numId w:val="24"/>
         </w:numPr>
       </w:pPr>
       <w:r>
-        <w:t>N</w:t>
-      </w:r>
-      <w:r>
-        <w:t>ew client connection</w:t>
-      </w:r>
-      <w:r>
-        <w:t xml:space="preserve"> arrived. </w:t>
-      </w:r>
-    </w:p>
-    <w:p>
-      <w:pPr>
-        <w:pStyle w:val="ListParagraph"/>
-        <w:ind w:left="2160"/>
+        <w:t>New message arrived on the existing (already known) client socket</w:t>
+      </w:r>
+    </w:p>
+    <w:p>
+      <w:pPr>
+        <w:ind w:left="720" w:firstLine="720"/>
       </w:pPr>
       <w:r>
         <w:rPr>
           <w:color w:val="004E9A"/>
         </w:rPr>
-        <w:t xml:space="preserve">(Later when new client connection </w:t>
+        <w:t>(</w:t>
       </w:r>
       <w:r>
         <w:rPr>
           <w:color w:val="004E9A"/>
         </w:rPr>
-        <w:t>arrives</w:t>
+        <w:t>W</w:t>
       </w:r>
       <w:r>
         <w:rPr>
           <w:color w:val="004E9A"/>
         </w:rPr>
-        <w:t xml:space="preserve">, </w:t>
+        <w:t>hen new message arrives</w:t>
       </w:r>
       <w:r>
         <w:rPr>
           <w:color w:val="004E9A"/>
         </w:rPr>
-        <w:t xml:space="preserve">the </w:t>
+        <w:t>,</w:t>
       </w:r>
       <w:r>
         <w:rPr>
           <w:color w:val="004E9A"/>
         </w:rPr>
-        <w:t xml:space="preserve">server will </w:t>
+        <w:t xml:space="preserve"> it will be processed by a </w:t>
       </w:r>
       <w:r>
         <w:rPr>
@@ -6661,87 +6951,13 @@
           <w:bCs/>
           <w:color w:val="004E9A"/>
         </w:rPr>
-        <w:t>accept</w:t>
+        <w:t>working thread</w:t>
       </w:r>
       <w:r>
         <w:rPr>
           <w:color w:val="004E9A"/>
         </w:rPr>
-        <w:t xml:space="preserve"> </w:t>
-      </w:r>
-      <w:proofErr w:type="gramStart"/>
-      <w:r>
-        <w:rPr>
-          <w:color w:val="004E9A"/>
-        </w:rPr>
-        <w:t>it</w:t>
-      </w:r>
-      <w:proofErr w:type="gramEnd"/>
-      <w:r>
-        <w:rPr>
-          <w:color w:val="004E9A"/>
-        </w:rPr>
-        <w:t xml:space="preserve"> and this socket will be added </w:t>
-      </w:r>
-      <w:r>
-        <w:rPr>
-          <w:color w:val="004E9A"/>
-        </w:rPr>
-        <w:t>to</w:t>
-      </w:r>
-      <w:r>
-        <w:rPr>
-          <w:color w:val="004E9A"/>
-        </w:rPr>
-        <w:t xml:space="preserve"> the list of monitored sockets)</w:t>
-      </w:r>
-    </w:p>
-    <w:p>
-      <w:pPr>
-        <w:pStyle w:val="ListParagraph"/>
-        <w:numPr>
-          <w:ilvl w:val="2"/>
-          <w:numId w:val="24"/>
-        </w:numPr>
-      </w:pPr>
-      <w:r>
-        <w:t>New message arrived on the existing (already known) client socket</w:t>
-      </w:r>
-    </w:p>
-    <w:p>
-      <w:pPr>
-        <w:pStyle w:val="ListParagraph"/>
-        <w:ind w:left="2160"/>
-      </w:pPr>
-      <w:r>
-        <w:rPr>
-          <w:color w:val="004E9A"/>
-        </w:rPr>
-        <w:t xml:space="preserve">(Later when new message </w:t>
-      </w:r>
-      <w:r>
-        <w:rPr>
-          <w:color w:val="004E9A"/>
-        </w:rPr>
-        <w:t>arrives</w:t>
-      </w:r>
-      <w:r>
-        <w:rPr>
-          <w:color w:val="004E9A"/>
-        </w:rPr>
-        <w:t xml:space="preserve"> it will be processed by </w:t>
-      </w:r>
-      <w:r>
-        <w:rPr>
-          <w:color w:val="004E9A"/>
-        </w:rPr>
-        <w:t xml:space="preserve">a </w:t>
-      </w:r>
-      <w:r>
-        <w:rPr>
-          <w:color w:val="004E9A"/>
-        </w:rPr>
-        <w:t>working thread)</w:t>
+        <w:t>)</w:t>
       </w:r>
     </w:p>
     <w:p>
@@ -6771,7 +6987,13 @@
         <w:pStyle w:val="ListParagraph"/>
       </w:pPr>
       <w:r>
-        <w:t xml:space="preserve">N working threads are siting on the queue and waiting for the new messages/s from the existing client socket/s. </w:t>
+        <w:t xml:space="preserve">N working threads are </w:t>
+      </w:r>
+      <w:r>
+        <w:t xml:space="preserve">listening </w:t>
+      </w:r>
+      <w:r>
+        <w:t xml:space="preserve">on the queue and waiting for the new messages/s from the existing client socket/s. </w:t>
       </w:r>
     </w:p>
     <w:p>
@@ -6813,95 +7035,203 @@
           <w:color w:val="004E9A"/>
         </w:rPr>
       </w:pPr>
-      <w:r>
+    </w:p>
+    <w:p>
+      <w:pPr>
         <w:rPr>
           <w:color w:val="004E9A"/>
         </w:rPr>
-        <w:lastRenderedPageBreak/>
-        <w:t xml:space="preserve">Once Client sends message = ’q’ towards the server, server excludes this socket from the list of client sockets to monitor. </w:t>
-      </w:r>
-    </w:p>
-    <w:p>
-      <w:pPr>
-        <w:pStyle w:val="ListParagraph"/>
-        <w:ind w:left="1800"/>
+      </w:pPr>
+      <w:r>
         <w:rPr>
           <w:color w:val="004E9A"/>
         </w:rPr>
-      </w:pPr>
-    </w:p>
-    <w:p>
-      <w:pPr>
-        <w:pStyle w:val="ListParagraph"/>
-        <w:ind w:left="1800"/>
-        <w:rPr>
-          <w:color w:val="004E9A"/>
-        </w:rPr>
-      </w:pPr>
-    </w:p>
-    <w:p>
-      <w:pPr>
-        <w:pStyle w:val="ListParagraph"/>
-        <w:ind w:left="1800"/>
-        <w:rPr>
-          <w:color w:val="004E9A"/>
-        </w:rPr>
-      </w:pPr>
-    </w:p>
-    <w:p>
-      <w:pPr>
-        <w:pStyle w:val="ListParagraph"/>
-        <w:ind w:left="1800"/>
-        <w:rPr>
-          <w:color w:val="004E9A"/>
-        </w:rPr>
-      </w:pPr>
-    </w:p>
-    <w:p>
-      <w:r>
-        <w:t xml:space="preserve"> </w:t>
-      </w:r>
-    </w:p>
-    <w:p>
-      <w:pPr>
-        <w:pStyle w:val="ListParagraph"/>
-        <w:ind w:left="1800"/>
-      </w:pPr>
+        <w:t xml:space="preserve">What Client app can do: </w:t>
+      </w:r>
     </w:p>
     <w:p>
       <w:pPr>
         <w:pStyle w:val="ListParagraph"/>
         <w:numPr>
           <w:ilvl w:val="0"/>
-          <w:numId w:val="22"/>
+          <w:numId w:val="27"/>
         </w:numPr>
-      </w:pPr>
-      <w:r>
-        <w:t>d</w:t>
-      </w:r>
+        <w:rPr>
+          <w:color w:val="004E9A"/>
+        </w:rPr>
+      </w:pPr>
+      <w:r>
+        <w:rPr>
+          <w:color w:val="004E9A"/>
+        </w:rPr>
+        <w:t>S</w:t>
+      </w:r>
+      <w:r>
+        <w:rPr>
+          <w:color w:val="004E9A"/>
+        </w:rPr>
+        <w:t>end</w:t>
+      </w:r>
+      <w:r>
+        <w:rPr>
+          <w:color w:val="004E9A"/>
+        </w:rPr>
+        <w:t xml:space="preserve"> </w:t>
+      </w:r>
+      <w:r>
+        <w:rPr>
+          <w:b/>
+          <w:bCs/>
+          <w:color w:val="004E9A"/>
+        </w:rPr>
+        <w:t xml:space="preserve">valid </w:t>
+      </w:r>
+      <w:r>
+        <w:rPr>
+          <w:b/>
+          <w:bCs/>
+          <w:color w:val="004E9A"/>
+        </w:rPr>
+        <w:t>message</w:t>
+      </w:r>
+      <w:r>
+        <w:rPr>
+          <w:color w:val="004E9A"/>
+        </w:rPr>
+        <w:t xml:space="preserve"> to the server (any content that is not empty and isn’t ‘</w:t>
+      </w:r>
+      <w:r>
+        <w:rPr>
+          <w:color w:val="004E9A"/>
+        </w:rPr>
+        <w:t>q’</w:t>
+      </w:r>
+      <w:r>
+        <w:rPr>
+          <w:color w:val="004E9A"/>
+        </w:rPr>
+        <w:t>).</w:t>
+      </w:r>
+    </w:p>
+    <w:p>
+      <w:pPr>
+        <w:pStyle w:val="ListParagraph"/>
+        <w:rPr>
+          <w:color w:val="004E9A"/>
+        </w:rPr>
+      </w:pPr>
     </w:p>
     <w:p>
       <w:pPr>
         <w:pStyle w:val="ListParagraph"/>
         <w:numPr>
           <w:ilvl w:val="0"/>
-          <w:numId w:val="22"/>
+          <w:numId w:val="27"/>
         </w:numPr>
-      </w:pPr>
-      <w:r>
-        <w:t>d</w:t>
-      </w:r>
+        <w:rPr>
+          <w:color w:val="004E9A"/>
+        </w:rPr>
+      </w:pPr>
+      <w:r>
+        <w:rPr>
+          <w:color w:val="004E9A"/>
+        </w:rPr>
+        <w:t xml:space="preserve">Send </w:t>
+      </w:r>
+      <w:r>
+        <w:rPr>
+          <w:b/>
+          <w:bCs/>
+          <w:color w:val="004E9A"/>
+        </w:rPr>
+        <w:t>terminating connection message</w:t>
+      </w:r>
+      <w:r>
+        <w:rPr>
+          <w:color w:val="004E9A"/>
+        </w:rPr>
+        <w:t xml:space="preserve"> – ‘q’, means client gracefully indicates Server about its termination.</w:t>
+      </w:r>
+    </w:p>
+    <w:p>
+      <w:pPr>
+        <w:pStyle w:val="ListParagraph"/>
+        <w:rPr>
+          <w:color w:val="004E9A"/>
+        </w:rPr>
+      </w:pPr>
     </w:p>
     <w:p>
       <w:pPr>
         <w:pStyle w:val="ListParagraph"/>
         <w:numPr>
           <w:ilvl w:val="0"/>
-          <w:numId w:val="22"/>
+          <w:numId w:val="27"/>
         </w:numPr>
-      </w:pPr>
-      <w:r>
-        <w:t>d</w:t>
+        <w:rPr>
+          <w:color w:val="004E9A"/>
+        </w:rPr>
+      </w:pPr>
+      <w:r>
+        <w:rPr>
+          <w:color w:val="004E9A"/>
+        </w:rPr>
+        <w:t xml:space="preserve">To be </w:t>
+      </w:r>
+      <w:r>
+        <w:rPr>
+          <w:b/>
+          <w:bCs/>
+          <w:color w:val="004E9A"/>
+        </w:rPr>
+        <w:t>killed</w:t>
+      </w:r>
+      <w:r>
+        <w:rPr>
+          <w:color w:val="004E9A"/>
+        </w:rPr>
+        <w:t xml:space="preserve"> (crashed) – this should be indicated by the server as </w:t>
+      </w:r>
+      <w:r>
+        <w:rPr>
+          <w:b/>
+          <w:bCs/>
+          <w:color w:val="004E9A"/>
+        </w:rPr>
+        <w:t>ungraceful disconnection</w:t>
+      </w:r>
+      <w:r>
+        <w:rPr>
+          <w:color w:val="004E9A"/>
+        </w:rPr>
+        <w:t xml:space="preserve">. </w:t>
+      </w:r>
+    </w:p>
+    <w:p>
+      <w:r>
+        <w:t xml:space="preserve"> </w:t>
+      </w:r>
+      <w:proofErr w:type="gramStart"/>
+      <w:r>
+        <w:t>Also</w:t>
+      </w:r>
+      <w:proofErr w:type="gramEnd"/>
+      <w:r>
+        <w:t xml:space="preserve"> more Client apps can connect same Server app </w:t>
+      </w:r>
+    </w:p>
+    <w:p>
+      <w:r>
+        <w:t xml:space="preserve">Some client app can disconnect while other client apps are running well. </w:t>
+      </w:r>
+    </w:p>
+    <w:p/>
+    <w:p>
+      <w:r>
+        <w:t xml:space="preserve">Whas Server app must do to be ready to above </w:t>
+      </w:r>
+      <w:r>
+        <w:t xml:space="preserve">scenarios: </w:t>
       </w:r>
     </w:p>
     <w:p>
@@ -6909,11 +7239,18 @@
         <w:pStyle w:val="ListParagraph"/>
         <w:numPr>
           <w:ilvl w:val="0"/>
-          <w:numId w:val="22"/>
+          <w:numId w:val="28"/>
         </w:numPr>
       </w:pPr>
       <w:r>
-        <w:t>d</w:t>
+        <w:rPr>
+          <w:b/>
+          <w:bCs/>
+        </w:rPr>
+        <w:t>Scan server socket</w:t>
+      </w:r>
+      <w:r>
+        <w:t xml:space="preserve"> – to be notified about new client apps asks to connect.</w:t>
       </w:r>
     </w:p>
     <w:p>
@@ -6921,12 +7258,246 @@
         <w:pStyle w:val="ListParagraph"/>
         <w:numPr>
           <w:ilvl w:val="0"/>
-          <w:numId w:val="22"/>
+          <w:numId w:val="28"/>
         </w:numPr>
       </w:pPr>
       <w:r>
-        <w:t>d</w:t>
-      </w:r>
+        <w:rPr>
+          <w:b/>
+          <w:bCs/>
+        </w:rPr>
+        <w:t xml:space="preserve">Scan </w:t>
+      </w:r>
+      <w:proofErr w:type="gramStart"/>
+      <w:r>
+        <w:rPr>
+          <w:b/>
+          <w:bCs/>
+        </w:rPr>
+        <w:t>client</w:t>
+      </w:r>
+      <w:r>
+        <w:rPr>
+          <w:b/>
+          <w:bCs/>
+        </w:rPr>
+        <w:t>s</w:t>
+      </w:r>
+      <w:proofErr w:type="gramEnd"/>
+      <w:r>
+        <w:rPr>
+          <w:b/>
+          <w:bCs/>
+        </w:rPr>
+        <w:t xml:space="preserve"> sockets</w:t>
+      </w:r>
+      <w:r>
+        <w:t xml:space="preserve"> – to be notified about new messages from known client sockets. </w:t>
+      </w:r>
+    </w:p>
+    <w:p>
+      <w:pPr>
+        <w:pStyle w:val="ListParagraph"/>
+        <w:numPr>
+          <w:ilvl w:val="0"/>
+          <w:numId w:val="28"/>
+        </w:numPr>
+      </w:pPr>
+      <w:r>
+        <w:t xml:space="preserve">Receive and </w:t>
+      </w:r>
+      <w:r>
+        <w:rPr>
+          <w:b/>
+          <w:bCs/>
+        </w:rPr>
+        <w:t>check</w:t>
+      </w:r>
+      <w:r>
+        <w:rPr>
+          <w:b/>
+          <w:bCs/>
+        </w:rPr>
+        <w:t xml:space="preserve"> messages</w:t>
+      </w:r>
+      <w:r>
+        <w:t xml:space="preserve"> from Client</w:t>
+      </w:r>
+      <w:r>
+        <w:t>s sockets</w:t>
+      </w:r>
+      <w:r>
+        <w:t xml:space="preserve">: </w:t>
+      </w:r>
+    </w:p>
+    <w:p>
+      <w:pPr>
+        <w:pStyle w:val="ListParagraph"/>
+        <w:numPr>
+          <w:ilvl w:val="1"/>
+          <w:numId w:val="28"/>
+        </w:numPr>
+      </w:pPr>
+      <w:r>
+        <w:t xml:space="preserve">If </w:t>
+      </w:r>
+      <w:r>
+        <w:rPr>
+          <w:b/>
+          <w:bCs/>
+        </w:rPr>
+        <w:t>empty message</w:t>
+      </w:r>
+      <w:r>
+        <w:t xml:space="preserve"> arrived, it means that Client was ungracefully killed and disconnected – server should remove such client socket from list of monitored client sockets</w:t>
+      </w:r>
+    </w:p>
+    <w:p>
+      <w:pPr>
+        <w:pStyle w:val="ListParagraph"/>
+        <w:ind w:left="1440"/>
+      </w:pPr>
+    </w:p>
+    <w:p>
+      <w:pPr>
+        <w:pStyle w:val="ListParagraph"/>
+        <w:numPr>
+          <w:ilvl w:val="1"/>
+          <w:numId w:val="28"/>
+        </w:numPr>
+      </w:pPr>
+      <w:r>
+        <w:t xml:space="preserve">If </w:t>
+      </w:r>
+      <w:r>
+        <w:rPr>
+          <w:b/>
+          <w:bCs/>
+        </w:rPr>
+        <w:t>message with content ‘q’</w:t>
+      </w:r>
+      <w:r>
+        <w:t xml:space="preserve"> arrived, it means client app asked gracefully to disconnect Server </w:t>
+      </w:r>
+      <w:r>
+        <w:t>– server should remove such client socket from list of monitored client sockets</w:t>
+      </w:r>
+      <w:r>
+        <w:t>.</w:t>
+      </w:r>
+    </w:p>
+    <w:p>
+      <w:pPr>
+        <w:pStyle w:val="ListParagraph"/>
+        <w:numPr>
+          <w:ilvl w:val="0"/>
+          <w:numId w:val="28"/>
+        </w:numPr>
+      </w:pPr>
+      <w:r>
+        <w:rPr>
+          <w:b/>
+          <w:bCs/>
+        </w:rPr>
+        <w:t xml:space="preserve">Put </w:t>
+      </w:r>
+      <w:r>
+        <w:rPr>
+          <w:b/>
+          <w:bCs/>
+          <w:color w:val="A02B93" w:themeColor="accent5"/>
+        </w:rPr>
+        <w:t xml:space="preserve">only </w:t>
+      </w:r>
+      <w:r>
+        <w:rPr>
+          <w:b/>
+          <w:bCs/>
+          <w:color w:val="A02B93" w:themeColor="accent5"/>
+        </w:rPr>
+        <w:t xml:space="preserve">valid messages </w:t>
+      </w:r>
+      <w:r>
+        <w:rPr>
+          <w:b/>
+          <w:bCs/>
+        </w:rPr>
+        <w:t>from all clients into the queue</w:t>
+      </w:r>
+      <w:r>
+        <w:t xml:space="preserve"> for processing by working threads. </w:t>
+      </w:r>
+    </w:p>
+    <w:p>
+      <w:pPr>
+        <w:ind w:left="360"/>
+      </w:pPr>
+      <w:r>
+        <w:lastRenderedPageBreak/>
+        <w:drawing>
+          <wp:anchor distT="0" distB="0" distL="114300" distR="114300" simplePos="0" relativeHeight="251660288" behindDoc="0" locked="0" layoutInCell="1" allowOverlap="1" wp14:anchorId="2521EB80" wp14:editId="3FB89BA9">
+            <wp:simplePos x="0" y="0"/>
+            <wp:positionH relativeFrom="column">
+              <wp:posOffset>-833120</wp:posOffset>
+            </wp:positionH>
+            <wp:positionV relativeFrom="paragraph">
+              <wp:posOffset>327025</wp:posOffset>
+            </wp:positionV>
+            <wp:extent cx="7381875" cy="3950970"/>
+            <wp:effectExtent l="0" t="0" r="9525" b="0"/>
+            <wp:wrapSquare wrapText="bothSides"/>
+            <wp:docPr id="2033345943" name="Picture 1"/>
+            <wp:cNvGraphicFramePr>
+              <a:graphicFrameLocks xmlns:a="http://schemas.openxmlformats.org/drawingml/2006/main" noChangeAspect="1"/>
+            </wp:cNvGraphicFramePr>
+            <a:graphic xmlns:a="http://schemas.openxmlformats.org/drawingml/2006/main">
+              <a:graphicData uri="http://schemas.openxmlformats.org/drawingml/2006/picture">
+                <pic:pic xmlns:pic="http://schemas.openxmlformats.org/drawingml/2006/picture">
+                  <pic:nvPicPr>
+                    <pic:cNvPr id="2033345943" name=""/>
+                    <pic:cNvPicPr/>
+                  </pic:nvPicPr>
+                  <pic:blipFill>
+                    <a:blip r:embed="rId14">
+                      <a:extLst>
+                        <a:ext uri="{28A0092B-C50C-407E-A947-70E740481C1C}">
+                          <a14:useLocalDpi xmlns:a14="http://schemas.microsoft.com/office/drawing/2010/main" val="0"/>
+                        </a:ext>
+                      </a:extLst>
+                    </a:blip>
+                    <a:stretch>
+                      <a:fillRect/>
+                    </a:stretch>
+                  </pic:blipFill>
+                  <pic:spPr>
+                    <a:xfrm>
+                      <a:off x="0" y="0"/>
+                      <a:ext cx="7381875" cy="3950970"/>
+                    </a:xfrm>
+                    <a:prstGeom prst="rect">
+                      <a:avLst/>
+                    </a:prstGeom>
+                  </pic:spPr>
+                </pic:pic>
+              </a:graphicData>
+            </a:graphic>
+            <wp14:sizeRelH relativeFrom="margin">
+              <wp14:pctWidth>0</wp14:pctWidth>
+            </wp14:sizeRelH>
+            <wp14:sizeRelV relativeFrom="margin">
+              <wp14:pctHeight>0</wp14:pctHeight>
+            </wp14:sizeRelV>
+          </wp:anchor>
+        </w:drawing>
+      </w:r>
+      <w:r>
+        <w:t xml:space="preserve">Block diagram: </w:t>
+      </w:r>
+    </w:p>
+    <w:p>
+      <w:pPr>
+        <w:ind w:left="360"/>
+      </w:pPr>
     </w:p>
     <w:sectPr>
       <w:pgSz w:w="11906" w:h="16838"/>
@@ -7029,6 +7600,95 @@
     </w:lvl>
   </w:abstractNum>
   <w:abstractNum w:abstractNumId="1" w15:restartNumberingAfterBreak="0">
+    <w:nsid w:val="06D12908"/>
+    <w:multiLevelType w:val="hybridMultilevel"/>
+    <w:tmpl w:val="DE1C8CE2"/>
+    <w:lvl w:ilvl="0" w:tplc="2000000F">
+      <w:start w:val="1"/>
+      <w:numFmt w:val="decimal"/>
+      <w:lvlText w:val="%1."/>
+      <w:lvlJc w:val="left"/>
+      <w:pPr>
+        <w:ind w:left="720" w:hanging="360"/>
+      </w:pPr>
+      <w:rPr>
+        <w:rFonts w:hint="default"/>
+      </w:rPr>
+    </w:lvl>
+    <w:lvl w:ilvl="1" w:tplc="20000019">
+      <w:start w:val="1"/>
+      <w:numFmt w:val="lowerLetter"/>
+      <w:lvlText w:val="%2."/>
+      <w:lvlJc w:val="left"/>
+      <w:pPr>
+        <w:ind w:left="1440" w:hanging="360"/>
+      </w:pPr>
+    </w:lvl>
+    <w:lvl w:ilvl="2" w:tplc="2000001B" w:tentative="1">
+      <w:start w:val="1"/>
+      <w:numFmt w:val="lowerRoman"/>
+      <w:lvlText w:val="%3."/>
+      <w:lvlJc w:val="right"/>
+      <w:pPr>
+        <w:ind w:left="2160" w:hanging="180"/>
+      </w:pPr>
+    </w:lvl>
+    <w:lvl w:ilvl="3" w:tplc="2000000F" w:tentative="1">
+      <w:start w:val="1"/>
+      <w:numFmt w:val="decimal"/>
+      <w:lvlText w:val="%4."/>
+      <w:lvlJc w:val="left"/>
+      <w:pPr>
+        <w:ind w:left="2880" w:hanging="360"/>
+      </w:pPr>
+    </w:lvl>
+    <w:lvl w:ilvl="4" w:tplc="20000019" w:tentative="1">
+      <w:start w:val="1"/>
+      <w:numFmt w:val="lowerLetter"/>
+      <w:lvlText w:val="%5."/>
+      <w:lvlJc w:val="left"/>
+      <w:pPr>
+        <w:ind w:left="3600" w:hanging="360"/>
+      </w:pPr>
+    </w:lvl>
+    <w:lvl w:ilvl="5" w:tplc="2000001B" w:tentative="1">
+      <w:start w:val="1"/>
+      <w:numFmt w:val="lowerRoman"/>
+      <w:lvlText w:val="%6."/>
+      <w:lvlJc w:val="right"/>
+      <w:pPr>
+        <w:ind w:left="4320" w:hanging="180"/>
+      </w:pPr>
+    </w:lvl>
+    <w:lvl w:ilvl="6" w:tplc="2000000F" w:tentative="1">
+      <w:start w:val="1"/>
+      <w:numFmt w:val="decimal"/>
+      <w:lvlText w:val="%7."/>
+      <w:lvlJc w:val="left"/>
+      <w:pPr>
+        <w:ind w:left="5040" w:hanging="360"/>
+      </w:pPr>
+    </w:lvl>
+    <w:lvl w:ilvl="7" w:tplc="20000019" w:tentative="1">
+      <w:start w:val="1"/>
+      <w:numFmt w:val="lowerLetter"/>
+      <w:lvlText w:val="%8."/>
+      <w:lvlJc w:val="left"/>
+      <w:pPr>
+        <w:ind w:left="5760" w:hanging="360"/>
+      </w:pPr>
+    </w:lvl>
+    <w:lvl w:ilvl="8" w:tplc="2000001B" w:tentative="1">
+      <w:start w:val="1"/>
+      <w:numFmt w:val="lowerRoman"/>
+      <w:lvlText w:val="%9."/>
+      <w:lvlJc w:val="right"/>
+      <w:pPr>
+        <w:ind w:left="6480" w:hanging="180"/>
+      </w:pPr>
+    </w:lvl>
+  </w:abstractNum>
+  <w:abstractNum w:abstractNumId="2" w15:restartNumberingAfterBreak="0">
     <w:nsid w:val="08FA1475"/>
     <w:multiLevelType w:val="hybridMultilevel"/>
     <w:tmpl w:val="AFF273B4"/>
@@ -7119,7 +7779,7 @@
       </w:pPr>
     </w:lvl>
   </w:abstractNum>
-  <w:abstractNum w:abstractNumId="2" w15:restartNumberingAfterBreak="0">
+  <w:abstractNum w:abstractNumId="3" w15:restartNumberingAfterBreak="0">
     <w:nsid w:val="16E51669"/>
     <w:multiLevelType w:val="hybridMultilevel"/>
     <w:tmpl w:val="AC5CF85A"/>
@@ -7208,10 +7868,10 @@
       </w:pPr>
     </w:lvl>
   </w:abstractNum>
-  <w:abstractNum w:abstractNumId="3" w15:restartNumberingAfterBreak="0">
+  <w:abstractNum w:abstractNumId="4" w15:restartNumberingAfterBreak="0">
     <w:nsid w:val="17030519"/>
     <w:multiLevelType w:val="hybridMultilevel"/>
-    <w:tmpl w:val="2B941D44"/>
+    <w:tmpl w:val="7DF0D488"/>
     <w:lvl w:ilvl="0" w:tplc="41A83A50">
       <w:start w:val="1"/>
       <w:numFmt w:val="decimal"/>
@@ -7226,7 +7886,7 @@
         <w:color w:val="auto"/>
       </w:rPr>
     </w:lvl>
-    <w:lvl w:ilvl="1" w:tplc="20000019">
+    <w:lvl w:ilvl="1" w:tplc="6504BC98">
       <w:start w:val="1"/>
       <w:numFmt w:val="lowerLetter"/>
       <w:lvlText w:val="%2."/>
@@ -7234,6 +7894,9 @@
       <w:pPr>
         <w:ind w:left="1440" w:hanging="360"/>
       </w:pPr>
+      <w:rPr>
+        <w:rFonts w:hint="default"/>
+      </w:rPr>
     </w:lvl>
     <w:lvl w:ilvl="2" w:tplc="2000001B">
       <w:start w:val="1"/>
@@ -7299,7 +7962,7 @@
       </w:pPr>
     </w:lvl>
   </w:abstractNum>
-  <w:abstractNum w:abstractNumId="4" w15:restartNumberingAfterBreak="0">
+  <w:abstractNum w:abstractNumId="5" w15:restartNumberingAfterBreak="0">
     <w:nsid w:val="18076871"/>
     <w:multiLevelType w:val="hybridMultilevel"/>
     <w:tmpl w:val="7918EF08"/>
@@ -7388,7 +8051,7 @@
       </w:pPr>
     </w:lvl>
   </w:abstractNum>
-  <w:abstractNum w:abstractNumId="5" w15:restartNumberingAfterBreak="0">
+  <w:abstractNum w:abstractNumId="6" w15:restartNumberingAfterBreak="0">
     <w:nsid w:val="1D80606E"/>
     <w:multiLevelType w:val="hybridMultilevel"/>
     <w:tmpl w:val="F856B514"/>
@@ -7477,7 +8140,7 @@
       </w:pPr>
     </w:lvl>
   </w:abstractNum>
-  <w:abstractNum w:abstractNumId="6" w15:restartNumberingAfterBreak="0">
+  <w:abstractNum w:abstractNumId="7" w15:restartNumberingAfterBreak="0">
     <w:nsid w:val="22926C2C"/>
     <w:multiLevelType w:val="hybridMultilevel"/>
     <w:tmpl w:val="0D64FA26"/>
@@ -7566,7 +8229,96 @@
       </w:pPr>
     </w:lvl>
   </w:abstractNum>
-  <w:abstractNum w:abstractNumId="7" w15:restartNumberingAfterBreak="0">
+  <w:abstractNum w:abstractNumId="8" w15:restartNumberingAfterBreak="0">
+    <w:nsid w:val="256B29E6"/>
+    <w:multiLevelType w:val="hybridMultilevel"/>
+    <w:tmpl w:val="1E44707C"/>
+    <w:lvl w:ilvl="0" w:tplc="2000000F">
+      <w:start w:val="1"/>
+      <w:numFmt w:val="decimal"/>
+      <w:lvlText w:val="%1."/>
+      <w:lvlJc w:val="left"/>
+      <w:pPr>
+        <w:ind w:left="720" w:hanging="360"/>
+      </w:pPr>
+      <w:rPr>
+        <w:rFonts w:hint="default"/>
+      </w:rPr>
+    </w:lvl>
+    <w:lvl w:ilvl="1" w:tplc="20000019" w:tentative="1">
+      <w:start w:val="1"/>
+      <w:numFmt w:val="lowerLetter"/>
+      <w:lvlText w:val="%2."/>
+      <w:lvlJc w:val="left"/>
+      <w:pPr>
+        <w:ind w:left="1440" w:hanging="360"/>
+      </w:pPr>
+    </w:lvl>
+    <w:lvl w:ilvl="2" w:tplc="2000001B" w:tentative="1">
+      <w:start w:val="1"/>
+      <w:numFmt w:val="lowerRoman"/>
+      <w:lvlText w:val="%3."/>
+      <w:lvlJc w:val="right"/>
+      <w:pPr>
+        <w:ind w:left="2160" w:hanging="180"/>
+      </w:pPr>
+    </w:lvl>
+    <w:lvl w:ilvl="3" w:tplc="2000000F" w:tentative="1">
+      <w:start w:val="1"/>
+      <w:numFmt w:val="decimal"/>
+      <w:lvlText w:val="%4."/>
+      <w:lvlJc w:val="left"/>
+      <w:pPr>
+        <w:ind w:left="2880" w:hanging="360"/>
+      </w:pPr>
+    </w:lvl>
+    <w:lvl w:ilvl="4" w:tplc="20000019" w:tentative="1">
+      <w:start w:val="1"/>
+      <w:numFmt w:val="lowerLetter"/>
+      <w:lvlText w:val="%5."/>
+      <w:lvlJc w:val="left"/>
+      <w:pPr>
+        <w:ind w:left="3600" w:hanging="360"/>
+      </w:pPr>
+    </w:lvl>
+    <w:lvl w:ilvl="5" w:tplc="2000001B" w:tentative="1">
+      <w:start w:val="1"/>
+      <w:numFmt w:val="lowerRoman"/>
+      <w:lvlText w:val="%6."/>
+      <w:lvlJc w:val="right"/>
+      <w:pPr>
+        <w:ind w:left="4320" w:hanging="180"/>
+      </w:pPr>
+    </w:lvl>
+    <w:lvl w:ilvl="6" w:tplc="2000000F" w:tentative="1">
+      <w:start w:val="1"/>
+      <w:numFmt w:val="decimal"/>
+      <w:lvlText w:val="%7."/>
+      <w:lvlJc w:val="left"/>
+      <w:pPr>
+        <w:ind w:left="5040" w:hanging="360"/>
+      </w:pPr>
+    </w:lvl>
+    <w:lvl w:ilvl="7" w:tplc="20000019" w:tentative="1">
+      <w:start w:val="1"/>
+      <w:numFmt w:val="lowerLetter"/>
+      <w:lvlText w:val="%8."/>
+      <w:lvlJc w:val="left"/>
+      <w:pPr>
+        <w:ind w:left="5760" w:hanging="360"/>
+      </w:pPr>
+    </w:lvl>
+    <w:lvl w:ilvl="8" w:tplc="2000001B" w:tentative="1">
+      <w:start w:val="1"/>
+      <w:numFmt w:val="lowerRoman"/>
+      <w:lvlText w:val="%9."/>
+      <w:lvlJc w:val="right"/>
+      <w:pPr>
+        <w:ind w:left="6480" w:hanging="180"/>
+      </w:pPr>
+    </w:lvl>
+  </w:abstractNum>
+  <w:abstractNum w:abstractNumId="9" w15:restartNumberingAfterBreak="0">
     <w:nsid w:val="2B5E014F"/>
     <w:multiLevelType w:val="hybridMultilevel"/>
     <w:tmpl w:val="A16677E6"/>
@@ -7655,7 +8407,7 @@
       </w:pPr>
     </w:lvl>
   </w:abstractNum>
-  <w:abstractNum w:abstractNumId="8" w15:restartNumberingAfterBreak="0">
+  <w:abstractNum w:abstractNumId="10" w15:restartNumberingAfterBreak="0">
     <w:nsid w:val="2D607A1B"/>
     <w:multiLevelType w:val="hybridMultilevel"/>
     <w:tmpl w:val="1D4896FA"/>
@@ -7744,7 +8496,7 @@
       </w:pPr>
     </w:lvl>
   </w:abstractNum>
-  <w:abstractNum w:abstractNumId="9" w15:restartNumberingAfterBreak="0">
+  <w:abstractNum w:abstractNumId="11" w15:restartNumberingAfterBreak="0">
     <w:nsid w:val="31456F6C"/>
     <w:multiLevelType w:val="multilevel"/>
     <w:tmpl w:val="9C9A5F7C"/>
@@ -7893,7 +8645,7 @@
       </w:rPr>
     </w:lvl>
   </w:abstractNum>
-  <w:abstractNum w:abstractNumId="10" w15:restartNumberingAfterBreak="0">
+  <w:abstractNum w:abstractNumId="12" w15:restartNumberingAfterBreak="0">
     <w:nsid w:val="3AB45ABB"/>
     <w:multiLevelType w:val="hybridMultilevel"/>
     <w:tmpl w:val="0096C394"/>
@@ -7982,7 +8734,7 @@
       </w:pPr>
     </w:lvl>
   </w:abstractNum>
-  <w:abstractNum w:abstractNumId="11" w15:restartNumberingAfterBreak="0">
+  <w:abstractNum w:abstractNumId="13" w15:restartNumberingAfterBreak="0">
     <w:nsid w:val="3DB50139"/>
     <w:multiLevelType w:val="hybridMultilevel"/>
     <w:tmpl w:val="144C123A"/>
@@ -8071,7 +8823,7 @@
       </w:pPr>
     </w:lvl>
   </w:abstractNum>
-  <w:abstractNum w:abstractNumId="12" w15:restartNumberingAfterBreak="0">
+  <w:abstractNum w:abstractNumId="14" w15:restartNumberingAfterBreak="0">
     <w:nsid w:val="437359F4"/>
     <w:multiLevelType w:val="hybridMultilevel"/>
     <w:tmpl w:val="FE942B2C"/>
@@ -8160,7 +8912,7 @@
       </w:pPr>
     </w:lvl>
   </w:abstractNum>
-  <w:abstractNum w:abstractNumId="13" w15:restartNumberingAfterBreak="0">
+  <w:abstractNum w:abstractNumId="15" w15:restartNumberingAfterBreak="0">
     <w:nsid w:val="45C971B5"/>
     <w:multiLevelType w:val="hybridMultilevel"/>
     <w:tmpl w:val="F95244AE"/>
@@ -8246,7 +8998,7 @@
       </w:pPr>
     </w:lvl>
   </w:abstractNum>
-  <w:abstractNum w:abstractNumId="14" w15:restartNumberingAfterBreak="0">
+  <w:abstractNum w:abstractNumId="16" w15:restartNumberingAfterBreak="0">
     <w:nsid w:val="485A647A"/>
     <w:multiLevelType w:val="hybridMultilevel"/>
     <w:tmpl w:val="2C400132"/>
@@ -8335,7 +9087,7 @@
       </w:pPr>
     </w:lvl>
   </w:abstractNum>
-  <w:abstractNum w:abstractNumId="15" w15:restartNumberingAfterBreak="0">
+  <w:abstractNum w:abstractNumId="17" w15:restartNumberingAfterBreak="0">
     <w:nsid w:val="4B3C7AEB"/>
     <w:multiLevelType w:val="hybridMultilevel"/>
     <w:tmpl w:val="4956C632"/>
@@ -8424,7 +9176,7 @@
       </w:pPr>
     </w:lvl>
   </w:abstractNum>
-  <w:abstractNum w:abstractNumId="16" w15:restartNumberingAfterBreak="0">
+  <w:abstractNum w:abstractNumId="18" w15:restartNumberingAfterBreak="0">
     <w:nsid w:val="4BAD757F"/>
     <w:multiLevelType w:val="hybridMultilevel"/>
     <w:tmpl w:val="8E500DC8"/>
@@ -8513,7 +9265,7 @@
       </w:pPr>
     </w:lvl>
   </w:abstractNum>
-  <w:abstractNum w:abstractNumId="17" w15:restartNumberingAfterBreak="0">
+  <w:abstractNum w:abstractNumId="19" w15:restartNumberingAfterBreak="0">
     <w:nsid w:val="591251A9"/>
     <w:multiLevelType w:val="hybridMultilevel"/>
     <w:tmpl w:val="DFD463D8"/>
@@ -8602,7 +9354,7 @@
       </w:pPr>
     </w:lvl>
   </w:abstractNum>
-  <w:abstractNum w:abstractNumId="18" w15:restartNumberingAfterBreak="0">
+  <w:abstractNum w:abstractNumId="20" w15:restartNumberingAfterBreak="0">
     <w:nsid w:val="591E2369"/>
     <w:multiLevelType w:val="hybridMultilevel"/>
     <w:tmpl w:val="0032D6C6"/>
@@ -8691,7 +9443,120 @@
       </w:pPr>
     </w:lvl>
   </w:abstractNum>
-  <w:abstractNum w:abstractNumId="19" w15:restartNumberingAfterBreak="0">
+  <w:abstractNum w:abstractNumId="21" w15:restartNumberingAfterBreak="0">
+    <w:nsid w:val="5F6E532F"/>
+    <w:multiLevelType w:val="hybridMultilevel"/>
+    <w:tmpl w:val="8154109E"/>
+    <w:lvl w:ilvl="0" w:tplc="14229AF8">
+      <w:start w:val="2"/>
+      <w:numFmt w:val="bullet"/>
+      <w:lvlText w:val="-"/>
+      <w:lvlJc w:val="left"/>
+      <w:pPr>
+        <w:ind w:left="1440" w:hanging="360"/>
+      </w:pPr>
+      <w:rPr>
+        <w:rFonts w:ascii="Aptos" w:eastAsiaTheme="minorHAnsi" w:hAnsi="Aptos" w:cstheme="minorBidi" w:hint="default"/>
+      </w:rPr>
+    </w:lvl>
+    <w:lvl w:ilvl="1" w:tplc="20000003" w:tentative="1">
+      <w:start w:val="1"/>
+      <w:numFmt w:val="bullet"/>
+      <w:lvlText w:val="o"/>
+      <w:lvlJc w:val="left"/>
+      <w:pPr>
+        <w:ind w:left="2160" w:hanging="360"/>
+      </w:pPr>
+      <w:rPr>
+        <w:rFonts w:ascii="Courier New" w:hAnsi="Courier New" w:cs="Courier New" w:hint="default"/>
+      </w:rPr>
+    </w:lvl>
+    <w:lvl w:ilvl="2" w:tplc="20000005" w:tentative="1">
+      <w:start w:val="1"/>
+      <w:numFmt w:val="bullet"/>
+      <w:lvlText w:val=""/>
+      <w:lvlJc w:val="left"/>
+      <w:pPr>
+        <w:ind w:left="2880" w:hanging="360"/>
+      </w:pPr>
+      <w:rPr>
+        <w:rFonts w:ascii="Wingdings" w:hAnsi="Wingdings" w:hint="default"/>
+      </w:rPr>
+    </w:lvl>
+    <w:lvl w:ilvl="3" w:tplc="20000001" w:tentative="1">
+      <w:start w:val="1"/>
+      <w:numFmt w:val="bullet"/>
+      <w:lvlText w:val=""/>
+      <w:lvlJc w:val="left"/>
+      <w:pPr>
+        <w:ind w:left="3600" w:hanging="360"/>
+      </w:pPr>
+      <w:rPr>
+        <w:rFonts w:ascii="Symbol" w:hAnsi="Symbol" w:hint="default"/>
+      </w:rPr>
+    </w:lvl>
+    <w:lvl w:ilvl="4" w:tplc="20000003" w:tentative="1">
+      <w:start w:val="1"/>
+      <w:numFmt w:val="bullet"/>
+      <w:lvlText w:val="o"/>
+      <w:lvlJc w:val="left"/>
+      <w:pPr>
+        <w:ind w:left="4320" w:hanging="360"/>
+      </w:pPr>
+      <w:rPr>
+        <w:rFonts w:ascii="Courier New" w:hAnsi="Courier New" w:cs="Courier New" w:hint="default"/>
+      </w:rPr>
+    </w:lvl>
+    <w:lvl w:ilvl="5" w:tplc="20000005" w:tentative="1">
+      <w:start w:val="1"/>
+      <w:numFmt w:val="bullet"/>
+      <w:lvlText w:val=""/>
+      <w:lvlJc w:val="left"/>
+      <w:pPr>
+        <w:ind w:left="5040" w:hanging="360"/>
+      </w:pPr>
+      <w:rPr>
+        <w:rFonts w:ascii="Wingdings" w:hAnsi="Wingdings" w:hint="default"/>
+      </w:rPr>
+    </w:lvl>
+    <w:lvl w:ilvl="6" w:tplc="20000001" w:tentative="1">
+      <w:start w:val="1"/>
+      <w:numFmt w:val="bullet"/>
+      <w:lvlText w:val=""/>
+      <w:lvlJc w:val="left"/>
+      <w:pPr>
+        <w:ind w:left="5760" w:hanging="360"/>
+      </w:pPr>
+      <w:rPr>
+        <w:rFonts w:ascii="Symbol" w:hAnsi="Symbol" w:hint="default"/>
+      </w:rPr>
+    </w:lvl>
+    <w:lvl w:ilvl="7" w:tplc="20000003" w:tentative="1">
+      <w:start w:val="1"/>
+      <w:numFmt w:val="bullet"/>
+      <w:lvlText w:val="o"/>
+      <w:lvlJc w:val="left"/>
+      <w:pPr>
+        <w:ind w:left="6480" w:hanging="360"/>
+      </w:pPr>
+      <w:rPr>
+        <w:rFonts w:ascii="Courier New" w:hAnsi="Courier New" w:cs="Courier New" w:hint="default"/>
+      </w:rPr>
+    </w:lvl>
+    <w:lvl w:ilvl="8" w:tplc="20000005" w:tentative="1">
+      <w:start w:val="1"/>
+      <w:numFmt w:val="bullet"/>
+      <w:lvlText w:val=""/>
+      <w:lvlJc w:val="left"/>
+      <w:pPr>
+        <w:ind w:left="7200" w:hanging="360"/>
+      </w:pPr>
+      <w:rPr>
+        <w:rFonts w:ascii="Wingdings" w:hAnsi="Wingdings" w:hint="default"/>
+      </w:rPr>
+    </w:lvl>
+  </w:abstractNum>
+  <w:abstractNum w:abstractNumId="22" w15:restartNumberingAfterBreak="0">
     <w:nsid w:val="63C67266"/>
     <w:multiLevelType w:val="hybridMultilevel"/>
     <w:tmpl w:val="7C38DA96"/>
@@ -8782,7 +9647,7 @@
       </w:pPr>
     </w:lvl>
   </w:abstractNum>
-  <w:abstractNum w:abstractNumId="20" w15:restartNumberingAfterBreak="0">
+  <w:abstractNum w:abstractNumId="23" w15:restartNumberingAfterBreak="0">
     <w:nsid w:val="6927389D"/>
     <w:multiLevelType w:val="hybridMultilevel"/>
     <w:tmpl w:val="D0B09FAC"/>
@@ -8873,7 +9738,7 @@
       </w:pPr>
     </w:lvl>
   </w:abstractNum>
-  <w:abstractNum w:abstractNumId="21" w15:restartNumberingAfterBreak="0">
+  <w:abstractNum w:abstractNumId="24" w15:restartNumberingAfterBreak="0">
     <w:nsid w:val="6D517D4F"/>
     <w:multiLevelType w:val="hybridMultilevel"/>
     <w:tmpl w:val="EC922EE4"/>
@@ -8962,7 +9827,7 @@
       </w:pPr>
     </w:lvl>
   </w:abstractNum>
-  <w:abstractNum w:abstractNumId="22" w15:restartNumberingAfterBreak="0">
+  <w:abstractNum w:abstractNumId="25" w15:restartNumberingAfterBreak="0">
     <w:nsid w:val="77110AA8"/>
     <w:multiLevelType w:val="hybridMultilevel"/>
     <w:tmpl w:val="6C126E12"/>
@@ -9076,7 +9941,7 @@
       </w:rPr>
     </w:lvl>
   </w:abstractNum>
-  <w:abstractNum w:abstractNumId="23" w15:restartNumberingAfterBreak="0">
+  <w:abstractNum w:abstractNumId="26" w15:restartNumberingAfterBreak="0">
     <w:nsid w:val="7C31314E"/>
     <w:multiLevelType w:val="multilevel"/>
     <w:tmpl w:val="7084D264"/>
@@ -9225,7 +10090,7 @@
       </w:rPr>
     </w:lvl>
   </w:abstractNum>
-  <w:abstractNum w:abstractNumId="24" w15:restartNumberingAfterBreak="0">
+  <w:abstractNum w:abstractNumId="27" w15:restartNumberingAfterBreak="0">
     <w:nsid w:val="7DFC72BB"/>
     <w:multiLevelType w:val="hybridMultilevel"/>
     <w:tmpl w:val="948EAEE8"/>
@@ -9315,79 +10180,88 @@
     </w:lvl>
   </w:abstractNum>
   <w:num w:numId="1" w16cid:durableId="1928688158">
-    <w:abstractNumId w:val="24"/>
+    <w:abstractNumId w:val="27"/>
   </w:num>
   <w:num w:numId="2" w16cid:durableId="1409811068">
-    <w:abstractNumId w:val="8"/>
+    <w:abstractNumId w:val="10"/>
   </w:num>
   <w:num w:numId="3" w16cid:durableId="421294793">
-    <w:abstractNumId w:val="15"/>
+    <w:abstractNumId w:val="17"/>
   </w:num>
   <w:num w:numId="4" w16cid:durableId="826283477">
-    <w:abstractNumId w:val="16"/>
+    <w:abstractNumId w:val="18"/>
   </w:num>
   <w:num w:numId="5" w16cid:durableId="1793400761">
+    <w:abstractNumId w:val="25"/>
+  </w:num>
+  <w:num w:numId="6" w16cid:durableId="1823698504">
+    <w:abstractNumId w:val="20"/>
+  </w:num>
+  <w:num w:numId="7" w16cid:durableId="1688218031">
+    <w:abstractNumId w:val="9"/>
+  </w:num>
+  <w:num w:numId="8" w16cid:durableId="547686320">
+    <w:abstractNumId w:val="6"/>
+  </w:num>
+  <w:num w:numId="9" w16cid:durableId="1582716653">
     <w:abstractNumId w:val="22"/>
   </w:num>
-  <w:num w:numId="6" w16cid:durableId="1823698504">
-    <w:abstractNumId w:val="18"/>
+  <w:num w:numId="10" w16cid:durableId="1783572849">
+    <w:abstractNumId w:val="26"/>
   </w:num>
-  <w:num w:numId="7" w16cid:durableId="1688218031">
+  <w:num w:numId="11" w16cid:durableId="515123658">
+    <w:abstractNumId w:val="23"/>
+  </w:num>
+  <w:num w:numId="12" w16cid:durableId="1967423049">
+    <w:abstractNumId w:val="14"/>
+  </w:num>
+  <w:num w:numId="13" w16cid:durableId="1043867825">
+    <w:abstractNumId w:val="3"/>
+  </w:num>
+  <w:num w:numId="14" w16cid:durableId="350424002">
+    <w:abstractNumId w:val="5"/>
+  </w:num>
+  <w:num w:numId="15" w16cid:durableId="1666937842">
+    <w:abstractNumId w:val="2"/>
+  </w:num>
+  <w:num w:numId="16" w16cid:durableId="229850450">
+    <w:abstractNumId w:val="13"/>
+  </w:num>
+  <w:num w:numId="17" w16cid:durableId="723990809">
+    <w:abstractNumId w:val="19"/>
+  </w:num>
+  <w:num w:numId="18" w16cid:durableId="1633559967">
     <w:abstractNumId w:val="7"/>
   </w:num>
-  <w:num w:numId="8" w16cid:durableId="547686320">
-    <w:abstractNumId w:val="5"/>
-  </w:num>
-  <w:num w:numId="9" w16cid:durableId="1582716653">
-    <w:abstractNumId w:val="19"/>
-  </w:num>
-  <w:num w:numId="10" w16cid:durableId="1783572849">
-    <w:abstractNumId w:val="23"/>
-  </w:num>
-  <w:num w:numId="11" w16cid:durableId="515123658">
-    <w:abstractNumId w:val="20"/>
-  </w:num>
-  <w:num w:numId="12" w16cid:durableId="1967423049">
-    <w:abstractNumId w:val="12"/>
-  </w:num>
-  <w:num w:numId="13" w16cid:durableId="1043867825">
-    <w:abstractNumId w:val="2"/>
-  </w:num>
-  <w:num w:numId="14" w16cid:durableId="350424002">
-    <w:abstractNumId w:val="4"/>
-  </w:num>
-  <w:num w:numId="15" w16cid:durableId="1666937842">
-    <w:abstractNumId w:val="1"/>
-  </w:num>
-  <w:num w:numId="16" w16cid:durableId="229850450">
+  <w:num w:numId="19" w16cid:durableId="1429110207">
     <w:abstractNumId w:val="11"/>
   </w:num>
-  <w:num w:numId="17" w16cid:durableId="723990809">
-    <w:abstractNumId w:val="17"/>
-  </w:num>
-  <w:num w:numId="18" w16cid:durableId="1633559967">
-    <w:abstractNumId w:val="6"/>
-  </w:num>
-  <w:num w:numId="19" w16cid:durableId="1429110207">
-    <w:abstractNumId w:val="9"/>
-  </w:num>
   <w:num w:numId="20" w16cid:durableId="1948729075">
-    <w:abstractNumId w:val="14"/>
+    <w:abstractNumId w:val="16"/>
   </w:num>
   <w:num w:numId="21" w16cid:durableId="859590035">
     <w:abstractNumId w:val="0"/>
   </w:num>
   <w:num w:numId="22" w16cid:durableId="1253002810">
+    <w:abstractNumId w:val="24"/>
+  </w:num>
+  <w:num w:numId="23" w16cid:durableId="845943872">
+    <w:abstractNumId w:val="12"/>
+  </w:num>
+  <w:num w:numId="24" w16cid:durableId="776683567">
+    <w:abstractNumId w:val="4"/>
+  </w:num>
+  <w:num w:numId="25" w16cid:durableId="1209799962">
+    <w:abstractNumId w:val="15"/>
+  </w:num>
+  <w:num w:numId="26" w16cid:durableId="1879853634">
     <w:abstractNumId w:val="21"/>
   </w:num>
-  <w:num w:numId="23" w16cid:durableId="845943872">
-    <w:abstractNumId w:val="10"/>
+  <w:num w:numId="27" w16cid:durableId="471168484">
+    <w:abstractNumId w:val="8"/>
   </w:num>
-  <w:num w:numId="24" w16cid:durableId="776683567">
-    <w:abstractNumId w:val="3"/>
-  </w:num>
-  <w:num w:numId="25" w16cid:durableId="1209799962">
-    <w:abstractNumId w:val="13"/>
+  <w:num w:numId="28" w16cid:durableId="1184056523">
+    <w:abstractNumId w:val="1"/>
   </w:num>
 </w:numbering>
 </file>

</xml_diff>